<commit_message>
Spring/summer seasonality R1 update
</commit_message>
<xml_diff>
--- a/SpringSummerSeverity/paper/re_template.docx
+++ b/SpringSummerSeverity/paper/re_template.docx
@@ -1,6 +1,6 @@
 
 <file path=word/document.xml><?xml version="1.0" encoding="utf-8"?>
-<w:document xmlns:wpc="http://schemas.microsoft.com/office/word/2010/wordprocessingCanvas" xmlns:cx="http://schemas.microsoft.com/office/drawing/2014/chartex" xmlns:cx1="http://schemas.microsoft.com/office/drawing/2015/9/8/chartex" xmlns:cx2="http://schemas.microsoft.com/office/drawing/2015/10/21/chartex" xmlns:cx3="http://schemas.microsoft.com/office/drawing/2016/5/9/chartex" xmlns:cx4="http://schemas.microsoft.com/office/drawing/2016/5/10/chartex" xmlns:cx5="http://schemas.microsoft.com/office/drawing/2016/5/11/chartex" xmlns:cx6="http://schemas.microsoft.com/office/drawing/2016/5/12/chartex" xmlns:cx7="http://schemas.microsoft.com/office/drawing/2016/5/13/chartex" xmlns:cx8="http://schemas.microsoft.com/office/drawing/2016/5/14/chartex" xmlns:mc="http://schemas.openxmlformats.org/markup-compatibility/2006" xmlns:aink="http://schemas.microsoft.com/office/drawing/2016/ink" xmlns:am3d="http://schemas.microsoft.com/office/drawing/2017/model3d" xmlns:o="urn:schemas-microsoft-com:office:office" xmlns:oel="http://schemas.microsoft.com/office/2019/extlst" xmlns:r="http://schemas.openxmlformats.org/officeDocument/2006/relationships" xmlns:m="http://schemas.openxmlformats.org/officeDocument/2006/math" xmlns:v="urn:schemas-microsoft-com:vml" xmlns:wp14="http://schemas.microsoft.com/office/word/2010/wordprocessingDrawing" xmlns:wp="http://schemas.openxmlformats.org/drawingml/2006/wordprocessingDrawing" xmlns:w10="urn:schemas-microsoft-com:office:word" xmlns:w="http://schemas.openxmlformats.org/wordprocessingml/2006/main" xmlns:w14="http://schemas.microsoft.com/office/word/2010/wordml" xmlns:w15="http://schemas.microsoft.com/office/word/2012/wordml" xmlns:w16cex="http://schemas.microsoft.com/office/word/2018/wordml/cex" xmlns:w16cid="http://schemas.microsoft.com/office/word/2016/wordml/cid" xmlns:w16="http://schemas.microsoft.com/office/word/2018/wordml" xmlns:w16du="http://schemas.microsoft.com/office/word/2023/wordml/word16du" xmlns:w16sdtdh="http://schemas.microsoft.com/office/word/2020/wordml/sdtdatahash" xmlns:w16se="http://schemas.microsoft.com/office/word/2015/wordml/symex" xmlns:wpg="http://schemas.microsoft.com/office/word/2010/wordprocessingGroup" xmlns:wpi="http://schemas.microsoft.com/office/word/2010/wordprocessingInk" xmlns:wne="http://schemas.microsoft.com/office/word/2006/wordml" xmlns:wps="http://schemas.microsoft.com/office/word/2010/wordprocessingShape" mc:Ignorable="w14 w15 w16se w16cid w16 w16cex w16sdtdh w16du wp14">
+<w:document xmlns:wpc="http://schemas.microsoft.com/office/word/2010/wordprocessingCanvas" xmlns:cx="http://schemas.microsoft.com/office/drawing/2014/chartex" xmlns:cx1="http://schemas.microsoft.com/office/drawing/2015/9/8/chartex" xmlns:cx2="http://schemas.microsoft.com/office/drawing/2015/10/21/chartex" xmlns:cx3="http://schemas.microsoft.com/office/drawing/2016/5/9/chartex" xmlns:cx4="http://schemas.microsoft.com/office/drawing/2016/5/10/chartex" xmlns:cx5="http://schemas.microsoft.com/office/drawing/2016/5/11/chartex" xmlns:cx6="http://schemas.microsoft.com/office/drawing/2016/5/12/chartex" xmlns:cx7="http://schemas.microsoft.com/office/drawing/2016/5/13/chartex" xmlns:cx8="http://schemas.microsoft.com/office/drawing/2016/5/14/chartex" xmlns:mc="http://schemas.openxmlformats.org/markup-compatibility/2006" xmlns:aink="http://schemas.microsoft.com/office/drawing/2016/ink" xmlns:am3d="http://schemas.microsoft.com/office/drawing/2017/model3d" xmlns:o="urn:schemas-microsoft-com:office:office" xmlns:oel="http://schemas.microsoft.com/office/2019/extlst" xmlns:r="http://schemas.openxmlformats.org/officeDocument/2006/relationships" xmlns:m="http://schemas.openxmlformats.org/officeDocument/2006/math" xmlns:v="urn:schemas-microsoft-com:vml" xmlns:wp14="http://schemas.microsoft.com/office/word/2010/wordprocessingDrawing" xmlns:wp="http://schemas.openxmlformats.org/drawingml/2006/wordprocessingDrawing" xmlns:w10="urn:schemas-microsoft-com:office:word" xmlns:w="http://schemas.openxmlformats.org/wordprocessingml/2006/main" xmlns:w14="http://schemas.microsoft.com/office/word/2010/wordml" xmlns:w15="http://schemas.microsoft.com/office/word/2012/wordml" xmlns:w16cex="http://schemas.microsoft.com/office/word/2018/wordml/cex" xmlns:w16cid="http://schemas.microsoft.com/office/word/2016/wordml/cid" xmlns:w16="http://schemas.microsoft.com/office/word/2018/wordml" xmlns:w16du="http://schemas.microsoft.com/office/word/2023/wordml/word16du" xmlns:w16sdtdh="http://schemas.microsoft.com/office/word/2020/wordml/sdtdatahash" xmlns:w16sdtfl="http://schemas.microsoft.com/office/word/2024/wordml/sdtformatlock" xmlns:w16se="http://schemas.microsoft.com/office/word/2015/wordml/symex" xmlns:wpg="http://schemas.microsoft.com/office/word/2010/wordprocessingGroup" xmlns:wpi="http://schemas.microsoft.com/office/word/2010/wordprocessingInk" xmlns:wne="http://schemas.microsoft.com/office/word/2006/wordml" xmlns:wps="http://schemas.microsoft.com/office/word/2010/wordprocessingShape" mc:Ignorable="w14 w15 w16se w16cid w16 w16cex w16sdtdh w16sdtfl w16du wp14">
   <w:body>
     <w:p>
       <w:pPr>
@@ -167,23 +167,7 @@
           <w:rFonts w:ascii="Arial" w:hAnsi="Arial" w:cs="Arial"/>
           <w:szCs w:val="22"/>
         </w:rPr>
-        <w:t xml:space="preserve"> </w:t>
-      </w:r>
-      <w:proofErr w:type="spellStart"/>
-      <w:r>
-        <w:rPr>
-          <w:rFonts w:ascii="Arial" w:hAnsi="Arial" w:cs="Arial"/>
-          <w:szCs w:val="22"/>
-        </w:rPr>
-        <w:t>nec</w:t>
-      </w:r>
-      <w:proofErr w:type="spellEnd"/>
-      <w:r>
-        <w:rPr>
-          <w:rFonts w:ascii="Arial" w:hAnsi="Arial" w:cs="Arial"/>
-          <w:szCs w:val="22"/>
-        </w:rPr>
-        <w:t xml:space="preserve"> </w:t>
+        <w:t xml:space="preserve"> nec </w:t>
       </w:r>
       <w:proofErr w:type="spellStart"/>
       <w:r>
@@ -637,6 +621,86 @@
           <w:rFonts w:cs="Arial"/>
           <w:szCs w:val="22"/>
         </w:rPr>
+        <w:t xml:space="preserve">. Nam nec </w:t>
+      </w:r>
+      <w:proofErr w:type="spellStart"/>
+      <w:r>
+        <w:rPr>
+          <w:rFonts w:cs="Arial"/>
+          <w:szCs w:val="22"/>
+        </w:rPr>
+        <w:t>sapien</w:t>
+      </w:r>
+      <w:proofErr w:type="spellEnd"/>
+      <w:r>
+        <w:rPr>
+          <w:rFonts w:cs="Arial"/>
+          <w:szCs w:val="22"/>
+        </w:rPr>
+        <w:t xml:space="preserve"> </w:t>
+      </w:r>
+      <w:proofErr w:type="spellStart"/>
+      <w:r>
+        <w:rPr>
+          <w:rFonts w:cs="Arial"/>
+          <w:szCs w:val="22"/>
+        </w:rPr>
+        <w:t>porttitor</w:t>
+      </w:r>
+      <w:proofErr w:type="spellEnd"/>
+      <w:r>
+        <w:rPr>
+          <w:rFonts w:cs="Arial"/>
+          <w:szCs w:val="22"/>
+        </w:rPr>
+        <w:t xml:space="preserve">, </w:t>
+      </w:r>
+      <w:proofErr w:type="spellStart"/>
+      <w:r>
+        <w:rPr>
+          <w:rFonts w:cs="Arial"/>
+          <w:szCs w:val="22"/>
+        </w:rPr>
+        <w:t>sollicitudin</w:t>
+      </w:r>
+      <w:proofErr w:type="spellEnd"/>
+      <w:r>
+        <w:rPr>
+          <w:rFonts w:cs="Arial"/>
+          <w:szCs w:val="22"/>
+        </w:rPr>
+        <w:t xml:space="preserve"> </w:t>
+      </w:r>
+      <w:proofErr w:type="spellStart"/>
+      <w:r>
+        <w:rPr>
+          <w:rFonts w:cs="Arial"/>
+          <w:szCs w:val="22"/>
+        </w:rPr>
+        <w:t>erat</w:t>
+      </w:r>
+      <w:proofErr w:type="spellEnd"/>
+      <w:r>
+        <w:rPr>
+          <w:rFonts w:cs="Arial"/>
+          <w:szCs w:val="22"/>
+        </w:rPr>
+        <w:t xml:space="preserve"> vitae, auctor </w:t>
+      </w:r>
+      <w:proofErr w:type="spellStart"/>
+      <w:r>
+        <w:rPr>
+          <w:rFonts w:cs="Arial"/>
+          <w:szCs w:val="22"/>
+        </w:rPr>
+        <w:t>mauris</w:t>
+      </w:r>
+      <w:proofErr w:type="spellEnd"/>
+      <w:r>
+        <w:rPr>
+          <w:rFonts w:cs="Arial"/>
+          <w:szCs w:val="22"/>
+        </w:rPr>
         <w:t xml:space="preserve">. Nam </w:t>
       </w:r>
       <w:proofErr w:type="spellStart"/>
@@ -645,39 +709,23 @@
           <w:rFonts w:cs="Arial"/>
           <w:szCs w:val="22"/>
         </w:rPr>
-        <w:t>nec</w:t>
-      </w:r>
-      <w:proofErr w:type="spellEnd"/>
-      <w:r>
-        <w:rPr>
-          <w:rFonts w:cs="Arial"/>
-          <w:szCs w:val="22"/>
-        </w:rPr>
-        <w:t xml:space="preserve"> </w:t>
-      </w:r>
-      <w:proofErr w:type="spellStart"/>
-      <w:r>
-        <w:rPr>
-          <w:rFonts w:cs="Arial"/>
-          <w:szCs w:val="22"/>
-        </w:rPr>
-        <w:t>sapien</w:t>
-      </w:r>
-      <w:proofErr w:type="spellEnd"/>
-      <w:r>
-        <w:rPr>
-          <w:rFonts w:cs="Arial"/>
-          <w:szCs w:val="22"/>
-        </w:rPr>
-        <w:t xml:space="preserve"> </w:t>
-      </w:r>
-      <w:proofErr w:type="spellStart"/>
-      <w:r>
-        <w:rPr>
-          <w:rFonts w:cs="Arial"/>
-          <w:szCs w:val="22"/>
-        </w:rPr>
-        <w:t>porttitor</w:t>
+        <w:t>nisl</w:t>
+      </w:r>
+      <w:proofErr w:type="spellEnd"/>
+      <w:r>
+        <w:rPr>
+          <w:rFonts w:cs="Arial"/>
+          <w:szCs w:val="22"/>
+        </w:rPr>
+        <w:t xml:space="preserve"> </w:t>
+      </w:r>
+      <w:proofErr w:type="spellStart"/>
+      <w:r>
+        <w:rPr>
+          <w:rFonts w:cs="Arial"/>
+          <w:szCs w:val="22"/>
+        </w:rPr>
+        <w:t>enim</w:t>
       </w:r>
       <w:proofErr w:type="spellEnd"/>
       <w:r>
@@ -693,86 +741,6 @@
           <w:rFonts w:cs="Arial"/>
           <w:szCs w:val="22"/>
         </w:rPr>
-        <w:t>sollicitudin</w:t>
-      </w:r>
-      <w:proofErr w:type="spellEnd"/>
-      <w:r>
-        <w:rPr>
-          <w:rFonts w:cs="Arial"/>
-          <w:szCs w:val="22"/>
-        </w:rPr>
-        <w:t xml:space="preserve"> </w:t>
-      </w:r>
-      <w:proofErr w:type="spellStart"/>
-      <w:r>
-        <w:rPr>
-          <w:rFonts w:cs="Arial"/>
-          <w:szCs w:val="22"/>
-        </w:rPr>
-        <w:t>erat</w:t>
-      </w:r>
-      <w:proofErr w:type="spellEnd"/>
-      <w:r>
-        <w:rPr>
-          <w:rFonts w:cs="Arial"/>
-          <w:szCs w:val="22"/>
-        </w:rPr>
-        <w:t xml:space="preserve"> vitae, auctor </w:t>
-      </w:r>
-      <w:proofErr w:type="spellStart"/>
-      <w:r>
-        <w:rPr>
-          <w:rFonts w:cs="Arial"/>
-          <w:szCs w:val="22"/>
-        </w:rPr>
-        <w:t>mauris</w:t>
-      </w:r>
-      <w:proofErr w:type="spellEnd"/>
-      <w:r>
-        <w:rPr>
-          <w:rFonts w:cs="Arial"/>
-          <w:szCs w:val="22"/>
-        </w:rPr>
-        <w:t xml:space="preserve">. Nam </w:t>
-      </w:r>
-      <w:proofErr w:type="spellStart"/>
-      <w:r>
-        <w:rPr>
-          <w:rFonts w:cs="Arial"/>
-          <w:szCs w:val="22"/>
-        </w:rPr>
-        <w:t>nisl</w:t>
-      </w:r>
-      <w:proofErr w:type="spellEnd"/>
-      <w:r>
-        <w:rPr>
-          <w:rFonts w:cs="Arial"/>
-          <w:szCs w:val="22"/>
-        </w:rPr>
-        <w:t xml:space="preserve"> </w:t>
-      </w:r>
-      <w:proofErr w:type="spellStart"/>
-      <w:r>
-        <w:rPr>
-          <w:rFonts w:cs="Arial"/>
-          <w:szCs w:val="22"/>
-        </w:rPr>
-        <w:t>enim</w:t>
-      </w:r>
-      <w:proofErr w:type="spellEnd"/>
-      <w:r>
-        <w:rPr>
-          <w:rFonts w:cs="Arial"/>
-          <w:szCs w:val="22"/>
-        </w:rPr>
-        <w:t xml:space="preserve">, </w:t>
-      </w:r>
-      <w:proofErr w:type="spellStart"/>
-      <w:r>
-        <w:rPr>
-          <w:rFonts w:cs="Arial"/>
-          <w:szCs w:val="22"/>
-        </w:rPr>
         <w:t>sagittis</w:t>
       </w:r>
       <w:proofErr w:type="spellEnd"/>
@@ -813,23 +781,7 @@
           <w:rFonts w:cs="Arial"/>
           <w:szCs w:val="22"/>
         </w:rPr>
-        <w:t xml:space="preserve">. </w:t>
-      </w:r>
-      <w:proofErr w:type="spellStart"/>
-      <w:r>
-        <w:rPr>
-          <w:rFonts w:cs="Arial"/>
-          <w:szCs w:val="22"/>
-        </w:rPr>
-        <w:t>Aliquam</w:t>
-      </w:r>
-      <w:proofErr w:type="spellEnd"/>
-      <w:r>
-        <w:rPr>
-          <w:rFonts w:cs="Arial"/>
-          <w:szCs w:val="22"/>
-        </w:rPr>
-        <w:t xml:space="preserve"> vel lacinia libero, sit </w:t>
+        <w:t xml:space="preserve">. Aliquam vel lacinia libero, sit </w:t>
       </w:r>
       <w:proofErr w:type="spellStart"/>
       <w:r>
@@ -1438,23 +1390,7 @@
           <w:rFonts w:cs="Arial"/>
           <w:szCs w:val="22"/>
         </w:rPr>
-        <w:t xml:space="preserve"> </w:t>
-      </w:r>
-      <w:proofErr w:type="spellStart"/>
-      <w:r>
-        <w:rPr>
-          <w:rFonts w:cs="Arial"/>
-          <w:szCs w:val="22"/>
-        </w:rPr>
-        <w:t>nec</w:t>
-      </w:r>
-      <w:proofErr w:type="spellEnd"/>
-      <w:r>
-        <w:rPr>
-          <w:rFonts w:cs="Arial"/>
-          <w:szCs w:val="22"/>
-        </w:rPr>
-        <w:t xml:space="preserve"> </w:t>
+        <w:t xml:space="preserve"> nec </w:t>
       </w:r>
       <w:proofErr w:type="spellStart"/>
       <w:r>
@@ -1718,23 +1654,7 @@
           <w:rFonts w:cs="Arial"/>
           <w:szCs w:val="22"/>
         </w:rPr>
-        <w:t xml:space="preserve"> ex </w:t>
-      </w:r>
-      <w:proofErr w:type="spellStart"/>
-      <w:r>
-        <w:rPr>
-          <w:rFonts w:cs="Arial"/>
-          <w:szCs w:val="22"/>
-        </w:rPr>
-        <w:t>nec</w:t>
-      </w:r>
-      <w:proofErr w:type="spellEnd"/>
-      <w:r>
-        <w:rPr>
-          <w:rFonts w:cs="Arial"/>
-          <w:szCs w:val="22"/>
-        </w:rPr>
-        <w:t xml:space="preserve"> </w:t>
+        <w:t xml:space="preserve"> ex nec </w:t>
       </w:r>
       <w:proofErr w:type="spellStart"/>
       <w:r>
@@ -2303,23 +2223,7 @@
           <w:rFonts w:cs="Arial"/>
           <w:szCs w:val="22"/>
         </w:rPr>
-        <w:t xml:space="preserve">. Integer </w:t>
-      </w:r>
-      <w:proofErr w:type="spellStart"/>
-      <w:r>
-        <w:rPr>
-          <w:rFonts w:cs="Arial"/>
-          <w:szCs w:val="22"/>
-        </w:rPr>
-        <w:t>nec</w:t>
-      </w:r>
-      <w:proofErr w:type="spellEnd"/>
-      <w:r>
-        <w:rPr>
-          <w:rFonts w:cs="Arial"/>
-          <w:szCs w:val="22"/>
-        </w:rPr>
-        <w:t xml:space="preserve"> </w:t>
+        <w:t xml:space="preserve">. Integer nec </w:t>
       </w:r>
       <w:proofErr w:type="spellStart"/>
       <w:r>
@@ -3463,15 +3367,223 @@
           <w:rFonts w:cs="Arial"/>
           <w:szCs w:val="22"/>
         </w:rPr>
-        <w:t xml:space="preserve"> </w:t>
-      </w:r>
-      <w:proofErr w:type="spellStart"/>
-      <w:r>
-        <w:rPr>
-          <w:rFonts w:cs="Arial"/>
-          <w:szCs w:val="22"/>
-        </w:rPr>
-        <w:t>nec</w:t>
+        <w:t xml:space="preserve"> nec. </w:t>
+      </w:r>
+      <w:proofErr w:type="spellStart"/>
+      <w:r>
+        <w:rPr>
+          <w:rFonts w:cs="Arial"/>
+          <w:szCs w:val="22"/>
+        </w:rPr>
+        <w:t>Suspendisse</w:t>
+      </w:r>
+      <w:proofErr w:type="spellEnd"/>
+      <w:r>
+        <w:rPr>
+          <w:rFonts w:cs="Arial"/>
+          <w:szCs w:val="22"/>
+        </w:rPr>
+        <w:t xml:space="preserve"> </w:t>
+      </w:r>
+      <w:proofErr w:type="spellStart"/>
+      <w:r>
+        <w:rPr>
+          <w:rFonts w:cs="Arial"/>
+          <w:szCs w:val="22"/>
+        </w:rPr>
+        <w:t>nibh</w:t>
+      </w:r>
+      <w:proofErr w:type="spellEnd"/>
+      <w:r>
+        <w:rPr>
+          <w:rFonts w:cs="Arial"/>
+          <w:szCs w:val="22"/>
+        </w:rPr>
+        <w:t xml:space="preserve"> </w:t>
+      </w:r>
+      <w:proofErr w:type="spellStart"/>
+      <w:r>
+        <w:rPr>
+          <w:rFonts w:cs="Arial"/>
+          <w:szCs w:val="22"/>
+        </w:rPr>
+        <w:t>metus</w:t>
+      </w:r>
+      <w:proofErr w:type="spellEnd"/>
+      <w:r>
+        <w:rPr>
+          <w:rFonts w:cs="Arial"/>
+          <w:szCs w:val="22"/>
+        </w:rPr>
+        <w:t xml:space="preserve">, </w:t>
+      </w:r>
+      <w:proofErr w:type="spellStart"/>
+      <w:r>
+        <w:rPr>
+          <w:rFonts w:cs="Arial"/>
+          <w:szCs w:val="22"/>
+        </w:rPr>
+        <w:t>volutpat</w:t>
+      </w:r>
+      <w:proofErr w:type="spellEnd"/>
+      <w:r>
+        <w:rPr>
+          <w:rFonts w:cs="Arial"/>
+          <w:szCs w:val="22"/>
+        </w:rPr>
+        <w:t xml:space="preserve"> vel </w:t>
+      </w:r>
+      <w:proofErr w:type="spellStart"/>
+      <w:r>
+        <w:rPr>
+          <w:rFonts w:cs="Arial"/>
+          <w:szCs w:val="22"/>
+        </w:rPr>
+        <w:t>tempor</w:t>
+      </w:r>
+      <w:proofErr w:type="spellEnd"/>
+      <w:r>
+        <w:rPr>
+          <w:rFonts w:cs="Arial"/>
+          <w:szCs w:val="22"/>
+        </w:rPr>
+        <w:t xml:space="preserve"> in, vestibulum vitae </w:t>
+      </w:r>
+      <w:proofErr w:type="spellStart"/>
+      <w:r>
+        <w:rPr>
+          <w:rFonts w:cs="Arial"/>
+          <w:szCs w:val="22"/>
+        </w:rPr>
+        <w:t>erat</w:t>
+      </w:r>
+      <w:proofErr w:type="spellEnd"/>
+      <w:r>
+        <w:rPr>
+          <w:rFonts w:cs="Arial"/>
+          <w:szCs w:val="22"/>
+        </w:rPr>
+        <w:t xml:space="preserve">. Ut </w:t>
+      </w:r>
+      <w:proofErr w:type="spellStart"/>
+      <w:r>
+        <w:rPr>
+          <w:rFonts w:cs="Arial"/>
+          <w:szCs w:val="22"/>
+        </w:rPr>
+        <w:t>velit</w:t>
+      </w:r>
+      <w:proofErr w:type="spellEnd"/>
+      <w:r>
+        <w:rPr>
+          <w:rFonts w:cs="Arial"/>
+          <w:szCs w:val="22"/>
+        </w:rPr>
+        <w:t xml:space="preserve"> </w:t>
+      </w:r>
+      <w:proofErr w:type="spellStart"/>
+      <w:r>
+        <w:rPr>
+          <w:rFonts w:cs="Arial"/>
+          <w:szCs w:val="22"/>
+        </w:rPr>
+        <w:t>nisl</w:t>
+      </w:r>
+      <w:proofErr w:type="spellEnd"/>
+      <w:r>
+        <w:rPr>
+          <w:rFonts w:cs="Arial"/>
+          <w:szCs w:val="22"/>
+        </w:rPr>
+        <w:t xml:space="preserve">, </w:t>
+      </w:r>
+      <w:proofErr w:type="spellStart"/>
+      <w:r>
+        <w:rPr>
+          <w:rFonts w:cs="Arial"/>
+          <w:szCs w:val="22"/>
+        </w:rPr>
+        <w:t>venenatis</w:t>
+      </w:r>
+      <w:proofErr w:type="spellEnd"/>
+      <w:r>
+        <w:rPr>
+          <w:rFonts w:cs="Arial"/>
+          <w:szCs w:val="22"/>
+        </w:rPr>
+        <w:t xml:space="preserve"> vitae </w:t>
+      </w:r>
+      <w:proofErr w:type="spellStart"/>
+      <w:r>
+        <w:rPr>
+          <w:rFonts w:cs="Arial"/>
+          <w:szCs w:val="22"/>
+        </w:rPr>
+        <w:t>condimentum</w:t>
+      </w:r>
+      <w:proofErr w:type="spellEnd"/>
+      <w:r>
+        <w:rPr>
+          <w:rFonts w:cs="Arial"/>
+          <w:szCs w:val="22"/>
+        </w:rPr>
+        <w:t xml:space="preserve"> </w:t>
+      </w:r>
+      <w:proofErr w:type="spellStart"/>
+      <w:r>
+        <w:rPr>
+          <w:rFonts w:cs="Arial"/>
+          <w:szCs w:val="22"/>
+        </w:rPr>
+        <w:t>molestie</w:t>
+      </w:r>
+      <w:proofErr w:type="spellEnd"/>
+      <w:r>
+        <w:rPr>
+          <w:rFonts w:cs="Arial"/>
+          <w:szCs w:val="22"/>
+        </w:rPr>
+        <w:t xml:space="preserve">, </w:t>
+      </w:r>
+      <w:proofErr w:type="spellStart"/>
+      <w:r>
+        <w:rPr>
+          <w:rFonts w:cs="Arial"/>
+          <w:szCs w:val="22"/>
+        </w:rPr>
+        <w:t>facilisis</w:t>
+      </w:r>
+      <w:proofErr w:type="spellEnd"/>
+      <w:r>
+        <w:rPr>
+          <w:rFonts w:cs="Arial"/>
+          <w:szCs w:val="22"/>
+        </w:rPr>
+        <w:t xml:space="preserve"> </w:t>
+      </w:r>
+      <w:proofErr w:type="spellStart"/>
+      <w:r>
+        <w:rPr>
+          <w:rFonts w:cs="Arial"/>
+          <w:szCs w:val="22"/>
+        </w:rPr>
+        <w:t>eget</w:t>
+      </w:r>
+      <w:proofErr w:type="spellEnd"/>
+      <w:r>
+        <w:rPr>
+          <w:rFonts w:cs="Arial"/>
+          <w:szCs w:val="22"/>
+        </w:rPr>
+        <w:t xml:space="preserve"> </w:t>
+      </w:r>
+      <w:proofErr w:type="spellStart"/>
+      <w:r>
+        <w:rPr>
+          <w:rFonts w:cs="Arial"/>
+          <w:szCs w:val="22"/>
+        </w:rPr>
+        <w:t>odio</w:t>
       </w:r>
       <w:proofErr w:type="spellEnd"/>
       <w:r>
@@ -3487,6 +3599,342 @@
           <w:rFonts w:cs="Arial"/>
           <w:szCs w:val="22"/>
         </w:rPr>
+        <w:t>Nulla</w:t>
+      </w:r>
+      <w:proofErr w:type="spellEnd"/>
+      <w:r>
+        <w:rPr>
+          <w:rFonts w:cs="Arial"/>
+          <w:szCs w:val="22"/>
+        </w:rPr>
+        <w:t xml:space="preserve"> </w:t>
+      </w:r>
+      <w:proofErr w:type="spellStart"/>
+      <w:r>
+        <w:rPr>
+          <w:rFonts w:cs="Arial"/>
+          <w:szCs w:val="22"/>
+        </w:rPr>
+        <w:t>ornare</w:t>
+      </w:r>
+      <w:proofErr w:type="spellEnd"/>
+      <w:r>
+        <w:rPr>
+          <w:rFonts w:cs="Arial"/>
+          <w:szCs w:val="22"/>
+        </w:rPr>
+        <w:t xml:space="preserve"> </w:t>
+      </w:r>
+      <w:proofErr w:type="spellStart"/>
+      <w:r>
+        <w:rPr>
+          <w:rFonts w:cs="Arial"/>
+          <w:szCs w:val="22"/>
+        </w:rPr>
+        <w:t>vehicula</w:t>
+      </w:r>
+      <w:proofErr w:type="spellEnd"/>
+      <w:r>
+        <w:rPr>
+          <w:rFonts w:cs="Arial"/>
+          <w:szCs w:val="22"/>
+        </w:rPr>
+        <w:t xml:space="preserve"> </w:t>
+      </w:r>
+      <w:proofErr w:type="spellStart"/>
+      <w:r>
+        <w:rPr>
+          <w:rFonts w:cs="Arial"/>
+          <w:szCs w:val="22"/>
+        </w:rPr>
+        <w:t>risus</w:t>
+      </w:r>
+      <w:proofErr w:type="spellEnd"/>
+      <w:r>
+        <w:rPr>
+          <w:rFonts w:cs="Arial"/>
+          <w:szCs w:val="22"/>
+        </w:rPr>
+        <w:t xml:space="preserve">, vitae </w:t>
+      </w:r>
+      <w:proofErr w:type="spellStart"/>
+      <w:r>
+        <w:rPr>
+          <w:rFonts w:cs="Arial"/>
+          <w:szCs w:val="22"/>
+        </w:rPr>
+        <w:t>commodo</w:t>
+      </w:r>
+      <w:proofErr w:type="spellEnd"/>
+      <w:r>
+        <w:rPr>
+          <w:rFonts w:cs="Arial"/>
+          <w:szCs w:val="22"/>
+        </w:rPr>
+        <w:t xml:space="preserve"> </w:t>
+      </w:r>
+      <w:proofErr w:type="spellStart"/>
+      <w:r>
+        <w:rPr>
+          <w:rFonts w:cs="Arial"/>
+          <w:szCs w:val="22"/>
+        </w:rPr>
+        <w:t>metus</w:t>
+      </w:r>
+      <w:proofErr w:type="spellEnd"/>
+      <w:r>
+        <w:rPr>
+          <w:rFonts w:cs="Arial"/>
+          <w:szCs w:val="22"/>
+        </w:rPr>
+        <w:t xml:space="preserve"> </w:t>
+      </w:r>
+      <w:proofErr w:type="spellStart"/>
+      <w:r>
+        <w:rPr>
+          <w:rFonts w:cs="Arial"/>
+          <w:szCs w:val="22"/>
+        </w:rPr>
+        <w:t>aliquet</w:t>
+      </w:r>
+      <w:proofErr w:type="spellEnd"/>
+      <w:r>
+        <w:rPr>
+          <w:rFonts w:cs="Arial"/>
+          <w:szCs w:val="22"/>
+        </w:rPr>
+        <w:t xml:space="preserve"> vitae. </w:t>
+      </w:r>
+      <w:proofErr w:type="spellStart"/>
+      <w:r>
+        <w:rPr>
+          <w:rFonts w:cs="Arial"/>
+          <w:szCs w:val="22"/>
+        </w:rPr>
+        <w:t>Nulla</w:t>
+      </w:r>
+      <w:proofErr w:type="spellEnd"/>
+      <w:r>
+        <w:rPr>
+          <w:rFonts w:cs="Arial"/>
+          <w:szCs w:val="22"/>
+        </w:rPr>
+        <w:t xml:space="preserve"> </w:t>
+      </w:r>
+      <w:proofErr w:type="spellStart"/>
+      <w:r>
+        <w:rPr>
+          <w:rFonts w:cs="Arial"/>
+          <w:szCs w:val="22"/>
+        </w:rPr>
+        <w:t>nunc</w:t>
+      </w:r>
+      <w:proofErr w:type="spellEnd"/>
+      <w:r>
+        <w:rPr>
+          <w:rFonts w:cs="Arial"/>
+          <w:szCs w:val="22"/>
+        </w:rPr>
+        <w:t xml:space="preserve"> </w:t>
+      </w:r>
+      <w:proofErr w:type="spellStart"/>
+      <w:r>
+        <w:rPr>
+          <w:rFonts w:cs="Arial"/>
+          <w:szCs w:val="22"/>
+        </w:rPr>
+        <w:t>metus</w:t>
+      </w:r>
+      <w:proofErr w:type="spellEnd"/>
+      <w:r>
+        <w:rPr>
+          <w:rFonts w:cs="Arial"/>
+          <w:szCs w:val="22"/>
+        </w:rPr>
+        <w:t xml:space="preserve">, </w:t>
+      </w:r>
+      <w:proofErr w:type="spellStart"/>
+      <w:r>
+        <w:rPr>
+          <w:rFonts w:cs="Arial"/>
+          <w:szCs w:val="22"/>
+        </w:rPr>
+        <w:t>rutrum</w:t>
+      </w:r>
+      <w:proofErr w:type="spellEnd"/>
+      <w:r>
+        <w:rPr>
+          <w:rFonts w:cs="Arial"/>
+          <w:szCs w:val="22"/>
+        </w:rPr>
+        <w:t xml:space="preserve"> sit </w:t>
+      </w:r>
+      <w:proofErr w:type="spellStart"/>
+      <w:r>
+        <w:rPr>
+          <w:rFonts w:cs="Arial"/>
+          <w:szCs w:val="22"/>
+        </w:rPr>
+        <w:t>amet</w:t>
+      </w:r>
+      <w:proofErr w:type="spellEnd"/>
+      <w:r>
+        <w:rPr>
+          <w:rFonts w:cs="Arial"/>
+          <w:szCs w:val="22"/>
+        </w:rPr>
+        <w:t xml:space="preserve"> </w:t>
+      </w:r>
+      <w:proofErr w:type="spellStart"/>
+      <w:r>
+        <w:rPr>
+          <w:rFonts w:cs="Arial"/>
+          <w:szCs w:val="22"/>
+        </w:rPr>
+        <w:t>mauris</w:t>
+      </w:r>
+      <w:proofErr w:type="spellEnd"/>
+      <w:r>
+        <w:rPr>
+          <w:rFonts w:cs="Arial"/>
+          <w:szCs w:val="22"/>
+        </w:rPr>
+        <w:t xml:space="preserve"> non, auctor </w:t>
+      </w:r>
+      <w:proofErr w:type="spellStart"/>
+      <w:r>
+        <w:rPr>
+          <w:rFonts w:cs="Arial"/>
+          <w:szCs w:val="22"/>
+        </w:rPr>
+        <w:t>tristique</w:t>
+      </w:r>
+      <w:proofErr w:type="spellEnd"/>
+      <w:r>
+        <w:rPr>
+          <w:rFonts w:cs="Arial"/>
+          <w:szCs w:val="22"/>
+        </w:rPr>
+        <w:t xml:space="preserve"> dolor. </w:t>
+      </w:r>
+      <w:proofErr w:type="spellStart"/>
+      <w:r>
+        <w:rPr>
+          <w:rFonts w:cs="Arial"/>
+          <w:szCs w:val="22"/>
+        </w:rPr>
+        <w:t>Phasellus</w:t>
+      </w:r>
+      <w:proofErr w:type="spellEnd"/>
+      <w:r>
+        <w:rPr>
+          <w:rFonts w:cs="Arial"/>
+          <w:szCs w:val="22"/>
+        </w:rPr>
+        <w:t xml:space="preserve"> </w:t>
+      </w:r>
+      <w:proofErr w:type="spellStart"/>
+      <w:r>
+        <w:rPr>
+          <w:rFonts w:cs="Arial"/>
+          <w:szCs w:val="22"/>
+        </w:rPr>
+        <w:t>ut</w:t>
+      </w:r>
+      <w:proofErr w:type="spellEnd"/>
+      <w:r>
+        <w:rPr>
+          <w:rFonts w:cs="Arial"/>
+          <w:szCs w:val="22"/>
+        </w:rPr>
+        <w:t xml:space="preserve"> </w:t>
+      </w:r>
+      <w:proofErr w:type="spellStart"/>
+      <w:r>
+        <w:rPr>
+          <w:rFonts w:cs="Arial"/>
+          <w:szCs w:val="22"/>
+        </w:rPr>
+        <w:t>nibh</w:t>
+      </w:r>
+      <w:proofErr w:type="spellEnd"/>
+      <w:r>
+        <w:rPr>
+          <w:rFonts w:cs="Arial"/>
+          <w:szCs w:val="22"/>
+        </w:rPr>
+        <w:t xml:space="preserve"> at </w:t>
+      </w:r>
+      <w:proofErr w:type="spellStart"/>
+      <w:r>
+        <w:rPr>
+          <w:rFonts w:cs="Arial"/>
+          <w:szCs w:val="22"/>
+        </w:rPr>
+        <w:t>risus</w:t>
+      </w:r>
+      <w:proofErr w:type="spellEnd"/>
+      <w:r>
+        <w:rPr>
+          <w:rFonts w:cs="Arial"/>
+          <w:szCs w:val="22"/>
+        </w:rPr>
+        <w:t xml:space="preserve"> </w:t>
+      </w:r>
+      <w:proofErr w:type="spellStart"/>
+      <w:r>
+        <w:rPr>
+          <w:rFonts w:cs="Arial"/>
+          <w:szCs w:val="22"/>
+        </w:rPr>
+        <w:t>scelerisque</w:t>
+      </w:r>
+      <w:proofErr w:type="spellEnd"/>
+      <w:r>
+        <w:rPr>
+          <w:rFonts w:cs="Arial"/>
+          <w:szCs w:val="22"/>
+        </w:rPr>
+        <w:t xml:space="preserve"> maximus. Maecenas vitae </w:t>
+      </w:r>
+      <w:proofErr w:type="spellStart"/>
+      <w:r>
+        <w:rPr>
+          <w:rFonts w:cs="Arial"/>
+          <w:szCs w:val="22"/>
+        </w:rPr>
+        <w:t>enim</w:t>
+      </w:r>
+      <w:proofErr w:type="spellEnd"/>
+      <w:r>
+        <w:rPr>
+          <w:rFonts w:cs="Arial"/>
+          <w:szCs w:val="22"/>
+        </w:rPr>
+        <w:t xml:space="preserve"> et ligula tempus </w:t>
+      </w:r>
+      <w:proofErr w:type="spellStart"/>
+      <w:r>
+        <w:rPr>
+          <w:rFonts w:cs="Arial"/>
+          <w:szCs w:val="22"/>
+        </w:rPr>
+        <w:t>malesuada</w:t>
+      </w:r>
+      <w:proofErr w:type="spellEnd"/>
+      <w:r>
+        <w:rPr>
+          <w:rFonts w:cs="Arial"/>
+          <w:szCs w:val="22"/>
+        </w:rPr>
+        <w:t xml:space="preserve">. </w:t>
+      </w:r>
+      <w:proofErr w:type="spellStart"/>
+      <w:r>
+        <w:rPr>
+          <w:rFonts w:cs="Arial"/>
+          <w:szCs w:val="22"/>
+        </w:rPr>
         <w:t>Suspendisse</w:t>
       </w:r>
       <w:proofErr w:type="spellEnd"/>
@@ -3495,31 +3943,63 @@
           <w:rFonts w:cs="Arial"/>
           <w:szCs w:val="22"/>
         </w:rPr>
-        <w:t xml:space="preserve"> </w:t>
-      </w:r>
-      <w:proofErr w:type="spellStart"/>
-      <w:r>
-        <w:rPr>
-          <w:rFonts w:cs="Arial"/>
-          <w:szCs w:val="22"/>
-        </w:rPr>
-        <w:t>nibh</w:t>
-      </w:r>
-      <w:proofErr w:type="spellEnd"/>
-      <w:r>
-        <w:rPr>
-          <w:rFonts w:cs="Arial"/>
-          <w:szCs w:val="22"/>
-        </w:rPr>
-        <w:t xml:space="preserve"> </w:t>
-      </w:r>
-      <w:proofErr w:type="spellStart"/>
-      <w:r>
-        <w:rPr>
-          <w:rFonts w:cs="Arial"/>
-          <w:szCs w:val="22"/>
-        </w:rPr>
-        <w:t>metus</w:t>
+        <w:t xml:space="preserve"> auctor sed ligula vitae semper. </w:t>
+      </w:r>
+      <w:proofErr w:type="spellStart"/>
+      <w:r>
+        <w:rPr>
+          <w:rFonts w:cs="Arial"/>
+          <w:szCs w:val="22"/>
+        </w:rPr>
+        <w:t>Phasellus</w:t>
+      </w:r>
+      <w:proofErr w:type="spellEnd"/>
+      <w:r>
+        <w:rPr>
+          <w:rFonts w:cs="Arial"/>
+          <w:szCs w:val="22"/>
+        </w:rPr>
+        <w:t xml:space="preserve"> </w:t>
+      </w:r>
+      <w:proofErr w:type="spellStart"/>
+      <w:r>
+        <w:rPr>
+          <w:rFonts w:cs="Arial"/>
+          <w:szCs w:val="22"/>
+        </w:rPr>
+        <w:t>eu</w:t>
+      </w:r>
+      <w:proofErr w:type="spellEnd"/>
+      <w:r>
+        <w:rPr>
+          <w:rFonts w:cs="Arial"/>
+          <w:szCs w:val="22"/>
+        </w:rPr>
+        <w:t xml:space="preserve"> </w:t>
+      </w:r>
+      <w:proofErr w:type="spellStart"/>
+      <w:r>
+        <w:rPr>
+          <w:rFonts w:cs="Arial"/>
+          <w:szCs w:val="22"/>
+        </w:rPr>
+        <w:t>turpis</w:t>
+      </w:r>
+      <w:proofErr w:type="spellEnd"/>
+      <w:r>
+        <w:rPr>
+          <w:rFonts w:cs="Arial"/>
+          <w:szCs w:val="22"/>
+        </w:rPr>
+        <w:t xml:space="preserve"> </w:t>
+      </w:r>
+      <w:proofErr w:type="spellStart"/>
+      <w:r>
+        <w:rPr>
+          <w:rFonts w:cs="Arial"/>
+          <w:szCs w:val="22"/>
+        </w:rPr>
+        <w:t>volutpat</w:t>
       </w:r>
       <w:proofErr w:type="spellEnd"/>
       <w:r>
@@ -3535,31 +4015,95 @@
           <w:rFonts w:cs="Arial"/>
           <w:szCs w:val="22"/>
         </w:rPr>
-        <w:t>volutpat</w:t>
-      </w:r>
-      <w:proofErr w:type="spellEnd"/>
-      <w:r>
-        <w:rPr>
-          <w:rFonts w:cs="Arial"/>
-          <w:szCs w:val="22"/>
-        </w:rPr>
-        <w:t xml:space="preserve"> vel </w:t>
-      </w:r>
-      <w:proofErr w:type="spellStart"/>
-      <w:r>
-        <w:rPr>
-          <w:rFonts w:cs="Arial"/>
-          <w:szCs w:val="22"/>
-        </w:rPr>
-        <w:t>tempor</w:t>
-      </w:r>
-      <w:proofErr w:type="spellEnd"/>
-      <w:r>
-        <w:rPr>
-          <w:rFonts w:cs="Arial"/>
-          <w:szCs w:val="22"/>
-        </w:rPr>
-        <w:t xml:space="preserve"> in, vestibulum vitae </w:t>
+        <w:t>luctus</w:t>
+      </w:r>
+      <w:proofErr w:type="spellEnd"/>
+      <w:r>
+        <w:rPr>
+          <w:rFonts w:cs="Arial"/>
+          <w:szCs w:val="22"/>
+        </w:rPr>
+        <w:t xml:space="preserve"> </w:t>
+      </w:r>
+      <w:proofErr w:type="spellStart"/>
+      <w:r>
+        <w:rPr>
+          <w:rFonts w:cs="Arial"/>
+          <w:szCs w:val="22"/>
+        </w:rPr>
+        <w:t>leo</w:t>
+      </w:r>
+      <w:proofErr w:type="spellEnd"/>
+      <w:r>
+        <w:rPr>
+          <w:rFonts w:cs="Arial"/>
+          <w:szCs w:val="22"/>
+        </w:rPr>
+        <w:t xml:space="preserve"> </w:t>
+      </w:r>
+      <w:proofErr w:type="spellStart"/>
+      <w:r>
+        <w:rPr>
+          <w:rFonts w:cs="Arial"/>
+          <w:szCs w:val="22"/>
+        </w:rPr>
+        <w:t>eget</w:t>
+      </w:r>
+      <w:proofErr w:type="spellEnd"/>
+      <w:r>
+        <w:rPr>
+          <w:rFonts w:cs="Arial"/>
+          <w:szCs w:val="22"/>
+        </w:rPr>
+        <w:t xml:space="preserve">, </w:t>
+      </w:r>
+      <w:proofErr w:type="spellStart"/>
+      <w:r>
+        <w:rPr>
+          <w:rFonts w:cs="Arial"/>
+          <w:szCs w:val="22"/>
+        </w:rPr>
+        <w:t>consectetur</w:t>
+      </w:r>
+      <w:proofErr w:type="spellEnd"/>
+      <w:r>
+        <w:rPr>
+          <w:rFonts w:cs="Arial"/>
+          <w:szCs w:val="22"/>
+        </w:rPr>
+        <w:t xml:space="preserve"> </w:t>
+      </w:r>
+      <w:proofErr w:type="spellStart"/>
+      <w:r>
+        <w:rPr>
+          <w:rFonts w:cs="Arial"/>
+          <w:szCs w:val="22"/>
+        </w:rPr>
+        <w:t>lacus</w:t>
+      </w:r>
+      <w:proofErr w:type="spellEnd"/>
+      <w:r>
+        <w:rPr>
+          <w:rFonts w:cs="Arial"/>
+          <w:szCs w:val="22"/>
+        </w:rPr>
+        <w:t xml:space="preserve">. In </w:t>
+      </w:r>
+      <w:proofErr w:type="spellStart"/>
+      <w:r>
+        <w:rPr>
+          <w:rFonts w:cs="Arial"/>
+          <w:szCs w:val="22"/>
+        </w:rPr>
+        <w:t>condimentum</w:t>
+      </w:r>
+      <w:proofErr w:type="spellEnd"/>
+      <w:r>
+        <w:rPr>
+          <w:rFonts w:cs="Arial"/>
+          <w:szCs w:val="22"/>
+        </w:rPr>
+        <w:t xml:space="preserve"> </w:t>
       </w:r>
       <w:proofErr w:type="spellStart"/>
       <w:r>
@@ -3575,55 +4119,87 @@
           <w:rFonts w:cs="Arial"/>
           <w:szCs w:val="22"/>
         </w:rPr>
-        <w:t xml:space="preserve">. Ut </w:t>
-      </w:r>
-      <w:proofErr w:type="spellStart"/>
-      <w:r>
-        <w:rPr>
-          <w:rFonts w:cs="Arial"/>
-          <w:szCs w:val="22"/>
-        </w:rPr>
-        <w:t>velit</w:t>
-      </w:r>
-      <w:proofErr w:type="spellEnd"/>
-      <w:r>
-        <w:rPr>
-          <w:rFonts w:cs="Arial"/>
-          <w:szCs w:val="22"/>
-        </w:rPr>
-        <w:t xml:space="preserve"> </w:t>
-      </w:r>
-      <w:proofErr w:type="spellStart"/>
-      <w:r>
-        <w:rPr>
-          <w:rFonts w:cs="Arial"/>
-          <w:szCs w:val="22"/>
-        </w:rPr>
-        <w:t>nisl</w:t>
-      </w:r>
-      <w:proofErr w:type="spellEnd"/>
-      <w:r>
-        <w:rPr>
-          <w:rFonts w:cs="Arial"/>
-          <w:szCs w:val="22"/>
-        </w:rPr>
-        <w:t xml:space="preserve">, </w:t>
-      </w:r>
-      <w:proofErr w:type="spellStart"/>
-      <w:r>
-        <w:rPr>
-          <w:rFonts w:cs="Arial"/>
-          <w:szCs w:val="22"/>
-        </w:rPr>
-        <w:t>venenatis</w:t>
-      </w:r>
-      <w:proofErr w:type="spellEnd"/>
-      <w:r>
-        <w:rPr>
-          <w:rFonts w:cs="Arial"/>
-          <w:szCs w:val="22"/>
-        </w:rPr>
-        <w:t xml:space="preserve"> vitae </w:t>
+        <w:t xml:space="preserve"> </w:t>
+      </w:r>
+      <w:proofErr w:type="spellStart"/>
+      <w:r>
+        <w:rPr>
+          <w:rFonts w:cs="Arial"/>
+          <w:szCs w:val="22"/>
+        </w:rPr>
+        <w:t>eu</w:t>
+      </w:r>
+      <w:proofErr w:type="spellEnd"/>
+      <w:r>
+        <w:rPr>
+          <w:rFonts w:cs="Arial"/>
+          <w:szCs w:val="22"/>
+        </w:rPr>
+        <w:t xml:space="preserve"> </w:t>
+      </w:r>
+      <w:proofErr w:type="spellStart"/>
+      <w:r>
+        <w:rPr>
+          <w:rFonts w:cs="Arial"/>
+          <w:szCs w:val="22"/>
+        </w:rPr>
+        <w:t>egestas</w:t>
+      </w:r>
+      <w:proofErr w:type="spellEnd"/>
+      <w:r>
+        <w:rPr>
+          <w:rFonts w:cs="Arial"/>
+          <w:szCs w:val="22"/>
+        </w:rPr>
+        <w:t xml:space="preserve"> </w:t>
+      </w:r>
+      <w:proofErr w:type="spellStart"/>
+      <w:r>
+        <w:rPr>
+          <w:rFonts w:cs="Arial"/>
+          <w:szCs w:val="22"/>
+        </w:rPr>
+        <w:t>congue</w:t>
+      </w:r>
+      <w:proofErr w:type="spellEnd"/>
+      <w:r>
+        <w:rPr>
+          <w:rFonts w:cs="Arial"/>
+          <w:szCs w:val="22"/>
+        </w:rPr>
+        <w:t xml:space="preserve">. Aenean </w:t>
+      </w:r>
+      <w:proofErr w:type="spellStart"/>
+      <w:r>
+        <w:rPr>
+          <w:rFonts w:cs="Arial"/>
+          <w:szCs w:val="22"/>
+        </w:rPr>
+        <w:t>ut</w:t>
+      </w:r>
+      <w:proofErr w:type="spellEnd"/>
+      <w:r>
+        <w:rPr>
+          <w:rFonts w:cs="Arial"/>
+          <w:szCs w:val="22"/>
+        </w:rPr>
+        <w:t xml:space="preserve"> mi </w:t>
+      </w:r>
+      <w:proofErr w:type="spellStart"/>
+      <w:r>
+        <w:rPr>
+          <w:rFonts w:cs="Arial"/>
+          <w:szCs w:val="22"/>
+        </w:rPr>
+        <w:t>ut</w:t>
+      </w:r>
+      <w:proofErr w:type="spellEnd"/>
+      <w:r>
+        <w:rPr>
+          <w:rFonts w:cs="Arial"/>
+          <w:szCs w:val="22"/>
+        </w:rPr>
+        <w:t xml:space="preserve"> eros </w:t>
       </w:r>
       <w:proofErr w:type="spellStart"/>
       <w:r>
@@ -3647,255 +4223,47 @@
           <w:rFonts w:cs="Arial"/>
           <w:szCs w:val="22"/>
         </w:rPr>
-        <w:t>molestie</w:t>
-      </w:r>
-      <w:proofErr w:type="spellEnd"/>
-      <w:r>
-        <w:rPr>
-          <w:rFonts w:cs="Arial"/>
-          <w:szCs w:val="22"/>
-        </w:rPr>
-        <w:t xml:space="preserve">, </w:t>
-      </w:r>
-      <w:proofErr w:type="spellStart"/>
-      <w:r>
-        <w:rPr>
-          <w:rFonts w:cs="Arial"/>
-          <w:szCs w:val="22"/>
-        </w:rPr>
-        <w:t>facilisis</w:t>
-      </w:r>
-      <w:proofErr w:type="spellEnd"/>
-      <w:r>
-        <w:rPr>
-          <w:rFonts w:cs="Arial"/>
-          <w:szCs w:val="22"/>
-        </w:rPr>
-        <w:t xml:space="preserve"> </w:t>
-      </w:r>
-      <w:proofErr w:type="spellStart"/>
-      <w:r>
-        <w:rPr>
-          <w:rFonts w:cs="Arial"/>
-          <w:szCs w:val="22"/>
-        </w:rPr>
-        <w:t>eget</w:t>
-      </w:r>
-      <w:proofErr w:type="spellEnd"/>
-      <w:r>
-        <w:rPr>
-          <w:rFonts w:cs="Arial"/>
-          <w:szCs w:val="22"/>
-        </w:rPr>
-        <w:t xml:space="preserve"> </w:t>
-      </w:r>
-      <w:proofErr w:type="spellStart"/>
-      <w:r>
-        <w:rPr>
-          <w:rFonts w:cs="Arial"/>
-          <w:szCs w:val="22"/>
-        </w:rPr>
-        <w:t>odio</w:t>
-      </w:r>
-      <w:proofErr w:type="spellEnd"/>
-      <w:r>
-        <w:rPr>
-          <w:rFonts w:cs="Arial"/>
-          <w:szCs w:val="22"/>
-        </w:rPr>
-        <w:t xml:space="preserve">. </w:t>
-      </w:r>
-      <w:proofErr w:type="spellStart"/>
-      <w:r>
-        <w:rPr>
-          <w:rFonts w:cs="Arial"/>
-          <w:szCs w:val="22"/>
-        </w:rPr>
-        <w:t>Nulla</w:t>
-      </w:r>
-      <w:proofErr w:type="spellEnd"/>
-      <w:r>
-        <w:rPr>
-          <w:rFonts w:cs="Arial"/>
-          <w:szCs w:val="22"/>
-        </w:rPr>
-        <w:t xml:space="preserve"> </w:t>
-      </w:r>
-      <w:proofErr w:type="spellStart"/>
-      <w:r>
-        <w:rPr>
-          <w:rFonts w:cs="Arial"/>
-          <w:szCs w:val="22"/>
-        </w:rPr>
-        <w:t>ornare</w:t>
-      </w:r>
-      <w:proofErr w:type="spellEnd"/>
-      <w:r>
-        <w:rPr>
-          <w:rFonts w:cs="Arial"/>
-          <w:szCs w:val="22"/>
-        </w:rPr>
-        <w:t xml:space="preserve"> </w:t>
-      </w:r>
-      <w:proofErr w:type="spellStart"/>
-      <w:r>
-        <w:rPr>
-          <w:rFonts w:cs="Arial"/>
-          <w:szCs w:val="22"/>
-        </w:rPr>
-        <w:t>vehicula</w:t>
-      </w:r>
-      <w:proofErr w:type="spellEnd"/>
-      <w:r>
-        <w:rPr>
-          <w:rFonts w:cs="Arial"/>
-          <w:szCs w:val="22"/>
-        </w:rPr>
-        <w:t xml:space="preserve"> </w:t>
-      </w:r>
-      <w:proofErr w:type="spellStart"/>
-      <w:r>
-        <w:rPr>
-          <w:rFonts w:cs="Arial"/>
-          <w:szCs w:val="22"/>
-        </w:rPr>
-        <w:t>risus</w:t>
-      </w:r>
-      <w:proofErr w:type="spellEnd"/>
-      <w:r>
-        <w:rPr>
-          <w:rFonts w:cs="Arial"/>
-          <w:szCs w:val="22"/>
-        </w:rPr>
-        <w:t xml:space="preserve">, vitae </w:t>
-      </w:r>
-      <w:proofErr w:type="spellStart"/>
-      <w:r>
-        <w:rPr>
-          <w:rFonts w:cs="Arial"/>
-          <w:szCs w:val="22"/>
-        </w:rPr>
-        <w:t>commodo</w:t>
-      </w:r>
-      <w:proofErr w:type="spellEnd"/>
-      <w:r>
-        <w:rPr>
-          <w:rFonts w:cs="Arial"/>
-          <w:szCs w:val="22"/>
-        </w:rPr>
-        <w:t xml:space="preserve"> </w:t>
-      </w:r>
-      <w:proofErr w:type="spellStart"/>
-      <w:r>
-        <w:rPr>
-          <w:rFonts w:cs="Arial"/>
-          <w:szCs w:val="22"/>
-        </w:rPr>
-        <w:t>metus</w:t>
-      </w:r>
-      <w:proofErr w:type="spellEnd"/>
-      <w:r>
-        <w:rPr>
-          <w:rFonts w:cs="Arial"/>
-          <w:szCs w:val="22"/>
-        </w:rPr>
-        <w:t xml:space="preserve"> </w:t>
-      </w:r>
-      <w:proofErr w:type="spellStart"/>
-      <w:r>
-        <w:rPr>
-          <w:rFonts w:cs="Arial"/>
-          <w:szCs w:val="22"/>
-        </w:rPr>
-        <w:t>aliquet</w:t>
-      </w:r>
-      <w:proofErr w:type="spellEnd"/>
-      <w:r>
-        <w:rPr>
-          <w:rFonts w:cs="Arial"/>
-          <w:szCs w:val="22"/>
-        </w:rPr>
-        <w:t xml:space="preserve"> vitae. </w:t>
-      </w:r>
-      <w:proofErr w:type="spellStart"/>
-      <w:r>
-        <w:rPr>
-          <w:rFonts w:cs="Arial"/>
-          <w:szCs w:val="22"/>
-        </w:rPr>
-        <w:t>Nulla</w:t>
-      </w:r>
-      <w:proofErr w:type="spellEnd"/>
-      <w:r>
-        <w:rPr>
-          <w:rFonts w:cs="Arial"/>
-          <w:szCs w:val="22"/>
-        </w:rPr>
-        <w:t xml:space="preserve"> </w:t>
-      </w:r>
-      <w:proofErr w:type="spellStart"/>
-      <w:r>
-        <w:rPr>
-          <w:rFonts w:cs="Arial"/>
-          <w:szCs w:val="22"/>
-        </w:rPr>
-        <w:t>nunc</w:t>
-      </w:r>
-      <w:proofErr w:type="spellEnd"/>
-      <w:r>
-        <w:rPr>
-          <w:rFonts w:cs="Arial"/>
-          <w:szCs w:val="22"/>
-        </w:rPr>
-        <w:t xml:space="preserve"> </w:t>
-      </w:r>
-      <w:proofErr w:type="spellStart"/>
-      <w:r>
-        <w:rPr>
-          <w:rFonts w:cs="Arial"/>
-          <w:szCs w:val="22"/>
-        </w:rPr>
-        <w:t>metus</w:t>
-      </w:r>
-      <w:proofErr w:type="spellEnd"/>
-      <w:r>
-        <w:rPr>
-          <w:rFonts w:cs="Arial"/>
-          <w:szCs w:val="22"/>
-        </w:rPr>
-        <w:t xml:space="preserve">, </w:t>
-      </w:r>
-      <w:proofErr w:type="spellStart"/>
-      <w:r>
-        <w:rPr>
-          <w:rFonts w:cs="Arial"/>
-          <w:szCs w:val="22"/>
-        </w:rPr>
-        <w:t>rutrum</w:t>
-      </w:r>
-      <w:proofErr w:type="spellEnd"/>
-      <w:r>
-        <w:rPr>
-          <w:rFonts w:cs="Arial"/>
-          <w:szCs w:val="22"/>
-        </w:rPr>
-        <w:t xml:space="preserve"> sit </w:t>
-      </w:r>
-      <w:proofErr w:type="spellStart"/>
-      <w:r>
-        <w:rPr>
-          <w:rFonts w:cs="Arial"/>
-          <w:szCs w:val="22"/>
-        </w:rPr>
-        <w:t>amet</w:t>
-      </w:r>
-      <w:proofErr w:type="spellEnd"/>
-      <w:r>
-        <w:rPr>
-          <w:rFonts w:cs="Arial"/>
-          <w:szCs w:val="22"/>
-        </w:rPr>
-        <w:t xml:space="preserve"> </w:t>
+        <w:t>viverra</w:t>
+      </w:r>
+      <w:proofErr w:type="spellEnd"/>
+      <w:r>
+        <w:rPr>
+          <w:rFonts w:cs="Arial"/>
+          <w:szCs w:val="22"/>
+        </w:rPr>
+        <w:t xml:space="preserve"> a </w:t>
+      </w:r>
+      <w:proofErr w:type="spellStart"/>
+      <w:r>
+        <w:rPr>
+          <w:rFonts w:cs="Arial"/>
+          <w:szCs w:val="22"/>
+        </w:rPr>
+        <w:t>quis</w:t>
+      </w:r>
+      <w:proofErr w:type="spellEnd"/>
+      <w:r>
+        <w:rPr>
+          <w:rFonts w:cs="Arial"/>
+          <w:szCs w:val="22"/>
+        </w:rPr>
+        <w:t xml:space="preserve"> </w:t>
+      </w:r>
+      <w:proofErr w:type="spellStart"/>
+      <w:r>
+        <w:rPr>
+          <w:rFonts w:cs="Arial"/>
+          <w:szCs w:val="22"/>
+        </w:rPr>
+        <w:t>sapien</w:t>
+      </w:r>
+      <w:proofErr w:type="spellEnd"/>
+      <w:r>
+        <w:rPr>
+          <w:rFonts w:cs="Arial"/>
+          <w:szCs w:val="22"/>
+        </w:rPr>
+        <w:t xml:space="preserve">. Morbi in diam </w:t>
       </w:r>
       <w:proofErr w:type="spellStart"/>
       <w:r>
@@ -3911,167 +4279,7 @@
           <w:rFonts w:cs="Arial"/>
           <w:szCs w:val="22"/>
         </w:rPr>
-        <w:t xml:space="preserve"> non, auctor </w:t>
-      </w:r>
-      <w:proofErr w:type="spellStart"/>
-      <w:r>
-        <w:rPr>
-          <w:rFonts w:cs="Arial"/>
-          <w:szCs w:val="22"/>
-        </w:rPr>
-        <w:t>tristique</w:t>
-      </w:r>
-      <w:proofErr w:type="spellEnd"/>
-      <w:r>
-        <w:rPr>
-          <w:rFonts w:cs="Arial"/>
-          <w:szCs w:val="22"/>
-        </w:rPr>
-        <w:t xml:space="preserve"> dolor. </w:t>
-      </w:r>
-      <w:proofErr w:type="spellStart"/>
-      <w:r>
-        <w:rPr>
-          <w:rFonts w:cs="Arial"/>
-          <w:szCs w:val="22"/>
-        </w:rPr>
-        <w:t>Phasellus</w:t>
-      </w:r>
-      <w:proofErr w:type="spellEnd"/>
-      <w:r>
-        <w:rPr>
-          <w:rFonts w:cs="Arial"/>
-          <w:szCs w:val="22"/>
-        </w:rPr>
-        <w:t xml:space="preserve"> </w:t>
-      </w:r>
-      <w:proofErr w:type="spellStart"/>
-      <w:r>
-        <w:rPr>
-          <w:rFonts w:cs="Arial"/>
-          <w:szCs w:val="22"/>
-        </w:rPr>
-        <w:t>ut</w:t>
-      </w:r>
-      <w:proofErr w:type="spellEnd"/>
-      <w:r>
-        <w:rPr>
-          <w:rFonts w:cs="Arial"/>
-          <w:szCs w:val="22"/>
-        </w:rPr>
-        <w:t xml:space="preserve"> </w:t>
-      </w:r>
-      <w:proofErr w:type="spellStart"/>
-      <w:r>
-        <w:rPr>
-          <w:rFonts w:cs="Arial"/>
-          <w:szCs w:val="22"/>
-        </w:rPr>
-        <w:t>nibh</w:t>
-      </w:r>
-      <w:proofErr w:type="spellEnd"/>
-      <w:r>
-        <w:rPr>
-          <w:rFonts w:cs="Arial"/>
-          <w:szCs w:val="22"/>
-        </w:rPr>
-        <w:t xml:space="preserve"> at </w:t>
-      </w:r>
-      <w:proofErr w:type="spellStart"/>
-      <w:r>
-        <w:rPr>
-          <w:rFonts w:cs="Arial"/>
-          <w:szCs w:val="22"/>
-        </w:rPr>
-        <w:t>risus</w:t>
-      </w:r>
-      <w:proofErr w:type="spellEnd"/>
-      <w:r>
-        <w:rPr>
-          <w:rFonts w:cs="Arial"/>
-          <w:szCs w:val="22"/>
-        </w:rPr>
-        <w:t xml:space="preserve"> </w:t>
-      </w:r>
-      <w:proofErr w:type="spellStart"/>
-      <w:r>
-        <w:rPr>
-          <w:rFonts w:cs="Arial"/>
-          <w:szCs w:val="22"/>
-        </w:rPr>
-        <w:t>scelerisque</w:t>
-      </w:r>
-      <w:proofErr w:type="spellEnd"/>
-      <w:r>
-        <w:rPr>
-          <w:rFonts w:cs="Arial"/>
-          <w:szCs w:val="22"/>
-        </w:rPr>
-        <w:t xml:space="preserve"> maximus. Maecenas vitae </w:t>
-      </w:r>
-      <w:proofErr w:type="spellStart"/>
-      <w:r>
-        <w:rPr>
-          <w:rFonts w:cs="Arial"/>
-          <w:szCs w:val="22"/>
-        </w:rPr>
-        <w:t>enim</w:t>
-      </w:r>
-      <w:proofErr w:type="spellEnd"/>
-      <w:r>
-        <w:rPr>
-          <w:rFonts w:cs="Arial"/>
-          <w:szCs w:val="22"/>
-        </w:rPr>
-        <w:t xml:space="preserve"> et ligula tempus </w:t>
-      </w:r>
-      <w:proofErr w:type="spellStart"/>
-      <w:r>
-        <w:rPr>
-          <w:rFonts w:cs="Arial"/>
-          <w:szCs w:val="22"/>
-        </w:rPr>
-        <w:t>malesuada</w:t>
-      </w:r>
-      <w:proofErr w:type="spellEnd"/>
-      <w:r>
-        <w:rPr>
-          <w:rFonts w:cs="Arial"/>
-          <w:szCs w:val="22"/>
-        </w:rPr>
-        <w:t xml:space="preserve">. </w:t>
-      </w:r>
-      <w:proofErr w:type="spellStart"/>
-      <w:r>
-        <w:rPr>
-          <w:rFonts w:cs="Arial"/>
-          <w:szCs w:val="22"/>
-        </w:rPr>
-        <w:t>Suspendisse</w:t>
-      </w:r>
-      <w:proofErr w:type="spellEnd"/>
-      <w:r>
-        <w:rPr>
-          <w:rFonts w:cs="Arial"/>
-          <w:szCs w:val="22"/>
-        </w:rPr>
-        <w:t xml:space="preserve"> auctor sed ligula vitae semper. </w:t>
-      </w:r>
-      <w:proofErr w:type="spellStart"/>
-      <w:r>
-        <w:rPr>
-          <w:rFonts w:cs="Arial"/>
-          <w:szCs w:val="22"/>
-        </w:rPr>
-        <w:t>Phasellus</w:t>
-      </w:r>
-      <w:proofErr w:type="spellEnd"/>
-      <w:r>
-        <w:rPr>
-          <w:rFonts w:cs="Arial"/>
-          <w:szCs w:val="22"/>
-        </w:rPr>
-        <w:t xml:space="preserve"> </w:t>
+        <w:t xml:space="preserve">. Sed </w:t>
       </w:r>
       <w:proofErr w:type="spellStart"/>
       <w:r>
@@ -4095,326 +4303,6 @@
           <w:rFonts w:cs="Arial"/>
           <w:szCs w:val="22"/>
         </w:rPr>
-        <w:t>turpis</w:t>
-      </w:r>
-      <w:proofErr w:type="spellEnd"/>
-      <w:r>
-        <w:rPr>
-          <w:rFonts w:cs="Arial"/>
-          <w:szCs w:val="22"/>
-        </w:rPr>
-        <w:t xml:space="preserve"> </w:t>
-      </w:r>
-      <w:proofErr w:type="spellStart"/>
-      <w:r>
-        <w:rPr>
-          <w:rFonts w:cs="Arial"/>
-          <w:szCs w:val="22"/>
-        </w:rPr>
-        <w:t>volutpat</w:t>
-      </w:r>
-      <w:proofErr w:type="spellEnd"/>
-      <w:r>
-        <w:rPr>
-          <w:rFonts w:cs="Arial"/>
-          <w:szCs w:val="22"/>
-        </w:rPr>
-        <w:t xml:space="preserve">, </w:t>
-      </w:r>
-      <w:proofErr w:type="spellStart"/>
-      <w:r>
-        <w:rPr>
-          <w:rFonts w:cs="Arial"/>
-          <w:szCs w:val="22"/>
-        </w:rPr>
-        <w:t>luctus</w:t>
-      </w:r>
-      <w:proofErr w:type="spellEnd"/>
-      <w:r>
-        <w:rPr>
-          <w:rFonts w:cs="Arial"/>
-          <w:szCs w:val="22"/>
-        </w:rPr>
-        <w:t xml:space="preserve"> </w:t>
-      </w:r>
-      <w:proofErr w:type="spellStart"/>
-      <w:r>
-        <w:rPr>
-          <w:rFonts w:cs="Arial"/>
-          <w:szCs w:val="22"/>
-        </w:rPr>
-        <w:t>leo</w:t>
-      </w:r>
-      <w:proofErr w:type="spellEnd"/>
-      <w:r>
-        <w:rPr>
-          <w:rFonts w:cs="Arial"/>
-          <w:szCs w:val="22"/>
-        </w:rPr>
-        <w:t xml:space="preserve"> </w:t>
-      </w:r>
-      <w:proofErr w:type="spellStart"/>
-      <w:r>
-        <w:rPr>
-          <w:rFonts w:cs="Arial"/>
-          <w:szCs w:val="22"/>
-        </w:rPr>
-        <w:t>eget</w:t>
-      </w:r>
-      <w:proofErr w:type="spellEnd"/>
-      <w:r>
-        <w:rPr>
-          <w:rFonts w:cs="Arial"/>
-          <w:szCs w:val="22"/>
-        </w:rPr>
-        <w:t xml:space="preserve">, </w:t>
-      </w:r>
-      <w:proofErr w:type="spellStart"/>
-      <w:r>
-        <w:rPr>
-          <w:rFonts w:cs="Arial"/>
-          <w:szCs w:val="22"/>
-        </w:rPr>
-        <w:t>consectetur</w:t>
-      </w:r>
-      <w:proofErr w:type="spellEnd"/>
-      <w:r>
-        <w:rPr>
-          <w:rFonts w:cs="Arial"/>
-          <w:szCs w:val="22"/>
-        </w:rPr>
-        <w:t xml:space="preserve"> </w:t>
-      </w:r>
-      <w:proofErr w:type="spellStart"/>
-      <w:r>
-        <w:rPr>
-          <w:rFonts w:cs="Arial"/>
-          <w:szCs w:val="22"/>
-        </w:rPr>
-        <w:t>lacus</w:t>
-      </w:r>
-      <w:proofErr w:type="spellEnd"/>
-      <w:r>
-        <w:rPr>
-          <w:rFonts w:cs="Arial"/>
-          <w:szCs w:val="22"/>
-        </w:rPr>
-        <w:t xml:space="preserve">. In </w:t>
-      </w:r>
-      <w:proofErr w:type="spellStart"/>
-      <w:r>
-        <w:rPr>
-          <w:rFonts w:cs="Arial"/>
-          <w:szCs w:val="22"/>
-        </w:rPr>
-        <w:t>condimentum</w:t>
-      </w:r>
-      <w:proofErr w:type="spellEnd"/>
-      <w:r>
-        <w:rPr>
-          <w:rFonts w:cs="Arial"/>
-          <w:szCs w:val="22"/>
-        </w:rPr>
-        <w:t xml:space="preserve"> </w:t>
-      </w:r>
-      <w:proofErr w:type="spellStart"/>
-      <w:r>
-        <w:rPr>
-          <w:rFonts w:cs="Arial"/>
-          <w:szCs w:val="22"/>
-        </w:rPr>
-        <w:t>erat</w:t>
-      </w:r>
-      <w:proofErr w:type="spellEnd"/>
-      <w:r>
-        <w:rPr>
-          <w:rFonts w:cs="Arial"/>
-          <w:szCs w:val="22"/>
-        </w:rPr>
-        <w:t xml:space="preserve"> </w:t>
-      </w:r>
-      <w:proofErr w:type="spellStart"/>
-      <w:r>
-        <w:rPr>
-          <w:rFonts w:cs="Arial"/>
-          <w:szCs w:val="22"/>
-        </w:rPr>
-        <w:t>eu</w:t>
-      </w:r>
-      <w:proofErr w:type="spellEnd"/>
-      <w:r>
-        <w:rPr>
-          <w:rFonts w:cs="Arial"/>
-          <w:szCs w:val="22"/>
-        </w:rPr>
-        <w:t xml:space="preserve"> </w:t>
-      </w:r>
-      <w:proofErr w:type="spellStart"/>
-      <w:r>
-        <w:rPr>
-          <w:rFonts w:cs="Arial"/>
-          <w:szCs w:val="22"/>
-        </w:rPr>
-        <w:t>egestas</w:t>
-      </w:r>
-      <w:proofErr w:type="spellEnd"/>
-      <w:r>
-        <w:rPr>
-          <w:rFonts w:cs="Arial"/>
-          <w:szCs w:val="22"/>
-        </w:rPr>
-        <w:t xml:space="preserve"> </w:t>
-      </w:r>
-      <w:proofErr w:type="spellStart"/>
-      <w:r>
-        <w:rPr>
-          <w:rFonts w:cs="Arial"/>
-          <w:szCs w:val="22"/>
-        </w:rPr>
-        <w:t>congue</w:t>
-      </w:r>
-      <w:proofErr w:type="spellEnd"/>
-      <w:r>
-        <w:rPr>
-          <w:rFonts w:cs="Arial"/>
-          <w:szCs w:val="22"/>
-        </w:rPr>
-        <w:t xml:space="preserve">. Aenean </w:t>
-      </w:r>
-      <w:proofErr w:type="spellStart"/>
-      <w:r>
-        <w:rPr>
-          <w:rFonts w:cs="Arial"/>
-          <w:szCs w:val="22"/>
-        </w:rPr>
-        <w:t>ut</w:t>
-      </w:r>
-      <w:proofErr w:type="spellEnd"/>
-      <w:r>
-        <w:rPr>
-          <w:rFonts w:cs="Arial"/>
-          <w:szCs w:val="22"/>
-        </w:rPr>
-        <w:t xml:space="preserve"> mi </w:t>
-      </w:r>
-      <w:proofErr w:type="spellStart"/>
-      <w:r>
-        <w:rPr>
-          <w:rFonts w:cs="Arial"/>
-          <w:szCs w:val="22"/>
-        </w:rPr>
-        <w:t>ut</w:t>
-      </w:r>
-      <w:proofErr w:type="spellEnd"/>
-      <w:r>
-        <w:rPr>
-          <w:rFonts w:cs="Arial"/>
-          <w:szCs w:val="22"/>
-        </w:rPr>
-        <w:t xml:space="preserve"> eros </w:t>
-      </w:r>
-      <w:proofErr w:type="spellStart"/>
-      <w:r>
-        <w:rPr>
-          <w:rFonts w:cs="Arial"/>
-          <w:szCs w:val="22"/>
-        </w:rPr>
-        <w:t>condimentum</w:t>
-      </w:r>
-      <w:proofErr w:type="spellEnd"/>
-      <w:r>
-        <w:rPr>
-          <w:rFonts w:cs="Arial"/>
-          <w:szCs w:val="22"/>
-        </w:rPr>
-        <w:t xml:space="preserve"> </w:t>
-      </w:r>
-      <w:proofErr w:type="spellStart"/>
-      <w:r>
-        <w:rPr>
-          <w:rFonts w:cs="Arial"/>
-          <w:szCs w:val="22"/>
-        </w:rPr>
-        <w:t>viverra</w:t>
-      </w:r>
-      <w:proofErr w:type="spellEnd"/>
-      <w:r>
-        <w:rPr>
-          <w:rFonts w:cs="Arial"/>
-          <w:szCs w:val="22"/>
-        </w:rPr>
-        <w:t xml:space="preserve"> a </w:t>
-      </w:r>
-      <w:proofErr w:type="spellStart"/>
-      <w:r>
-        <w:rPr>
-          <w:rFonts w:cs="Arial"/>
-          <w:szCs w:val="22"/>
-        </w:rPr>
-        <w:t>quis</w:t>
-      </w:r>
-      <w:proofErr w:type="spellEnd"/>
-      <w:r>
-        <w:rPr>
-          <w:rFonts w:cs="Arial"/>
-          <w:szCs w:val="22"/>
-        </w:rPr>
-        <w:t xml:space="preserve"> </w:t>
-      </w:r>
-      <w:proofErr w:type="spellStart"/>
-      <w:r>
-        <w:rPr>
-          <w:rFonts w:cs="Arial"/>
-          <w:szCs w:val="22"/>
-        </w:rPr>
-        <w:t>sapien</w:t>
-      </w:r>
-      <w:proofErr w:type="spellEnd"/>
-      <w:r>
-        <w:rPr>
-          <w:rFonts w:cs="Arial"/>
-          <w:szCs w:val="22"/>
-        </w:rPr>
-        <w:t xml:space="preserve">. Morbi in diam </w:t>
-      </w:r>
-      <w:proofErr w:type="spellStart"/>
-      <w:r>
-        <w:rPr>
-          <w:rFonts w:cs="Arial"/>
-          <w:szCs w:val="22"/>
-        </w:rPr>
-        <w:t>mauris</w:t>
-      </w:r>
-      <w:proofErr w:type="spellEnd"/>
-      <w:r>
-        <w:rPr>
-          <w:rFonts w:cs="Arial"/>
-          <w:szCs w:val="22"/>
-        </w:rPr>
-        <w:t xml:space="preserve">. Sed </w:t>
-      </w:r>
-      <w:proofErr w:type="spellStart"/>
-      <w:r>
-        <w:rPr>
-          <w:rFonts w:cs="Arial"/>
-          <w:szCs w:val="22"/>
-        </w:rPr>
-        <w:t>eu</w:t>
-      </w:r>
-      <w:proofErr w:type="spellEnd"/>
-      <w:r>
-        <w:rPr>
-          <w:rFonts w:cs="Arial"/>
-          <w:szCs w:val="22"/>
-        </w:rPr>
-        <w:t xml:space="preserve"> </w:t>
-      </w:r>
-      <w:proofErr w:type="spellStart"/>
-      <w:r>
-        <w:rPr>
-          <w:rFonts w:cs="Arial"/>
-          <w:szCs w:val="22"/>
-        </w:rPr>
         <w:t>eleifend</w:t>
       </w:r>
       <w:proofErr w:type="spellEnd"/>
@@ -4423,23 +4311,7 @@
           <w:rFonts w:cs="Arial"/>
           <w:szCs w:val="22"/>
         </w:rPr>
-        <w:t xml:space="preserve"> eros, </w:t>
-      </w:r>
-      <w:proofErr w:type="spellStart"/>
-      <w:r>
-        <w:rPr>
-          <w:rFonts w:cs="Arial"/>
-          <w:szCs w:val="22"/>
-        </w:rPr>
-        <w:t>nec</w:t>
-      </w:r>
-      <w:proofErr w:type="spellEnd"/>
-      <w:r>
-        <w:rPr>
-          <w:rFonts w:cs="Arial"/>
-          <w:szCs w:val="22"/>
-        </w:rPr>
-        <w:t xml:space="preserve"> </w:t>
+        <w:t xml:space="preserve"> eros, nec </w:t>
       </w:r>
       <w:proofErr w:type="spellStart"/>
       <w:r>
@@ -4654,7 +4526,43 @@
           <w:rFonts w:ascii="Arial" w:hAnsi="Arial" w:cs="Arial"/>
           <w:szCs w:val="22"/>
         </w:rPr>
-        <w:t xml:space="preserve">   : 4.0   Min.   :  2.00  </w:t>
+        <w:t xml:space="preserve"> </w:t>
+      </w:r>
+      <w:proofErr w:type="gramStart"/>
+      <w:r>
+        <w:rPr>
+          <w:rStyle w:val="VerbatimChar"/>
+          <w:rFonts w:ascii="Arial" w:hAnsi="Arial" w:cs="Arial"/>
+          <w:szCs w:val="22"/>
+        </w:rPr>
+        <w:t xml:space="preserve">  :</w:t>
+      </w:r>
+      <w:proofErr w:type="gramEnd"/>
+      <w:r>
+        <w:rPr>
+          <w:rStyle w:val="VerbatimChar"/>
+          <w:rFonts w:ascii="Arial" w:hAnsi="Arial" w:cs="Arial"/>
+          <w:szCs w:val="22"/>
+        </w:rPr>
+        <w:t xml:space="preserve"> 4.0   Min. </w:t>
+      </w:r>
+      <w:proofErr w:type="gramStart"/>
+      <w:r>
+        <w:rPr>
+          <w:rStyle w:val="VerbatimChar"/>
+          <w:rFonts w:ascii="Arial" w:hAnsi="Arial" w:cs="Arial"/>
+          <w:szCs w:val="22"/>
+        </w:rPr>
+        <w:t xml:space="preserve">  :</w:t>
+      </w:r>
+      <w:proofErr w:type="gramEnd"/>
+      <w:r>
+        <w:rPr>
+          <w:rStyle w:val="VerbatimChar"/>
+          <w:rFonts w:ascii="Arial" w:hAnsi="Arial" w:cs="Arial"/>
+          <w:szCs w:val="22"/>
+        </w:rPr>
+        <w:t xml:space="preserve">  2.00  </w:t>
       </w:r>
       <w:r>
         <w:rPr>
@@ -4669,7 +4577,25 @@
           <w:rFonts w:ascii="Arial" w:hAnsi="Arial" w:cs="Arial"/>
           <w:szCs w:val="22"/>
         </w:rPr>
-        <w:t xml:space="preserve">##  1st Qu.:12.0   1st Qu.: 26.00  </w:t>
+        <w:t>#</w:t>
+      </w:r>
+      <w:proofErr w:type="gramStart"/>
+      <w:r>
+        <w:rPr>
+          <w:rStyle w:val="VerbatimChar"/>
+          <w:rFonts w:ascii="Arial" w:hAnsi="Arial" w:cs="Arial"/>
+          <w:szCs w:val="22"/>
+        </w:rPr>
+        <w:t>#  1</w:t>
+      </w:r>
+      <w:proofErr w:type="gramEnd"/>
+      <w:r>
+        <w:rPr>
+          <w:rStyle w:val="VerbatimChar"/>
+          <w:rFonts w:ascii="Arial" w:hAnsi="Arial" w:cs="Arial"/>
+          <w:szCs w:val="22"/>
+        </w:rPr>
+        <w:t xml:space="preserve">st Qu.:12.0   1st Qu.: 26.00  </w:t>
       </w:r>
       <w:r>
         <w:rPr>
@@ -4684,7 +4610,43 @@
           <w:rFonts w:ascii="Arial" w:hAnsi="Arial" w:cs="Arial"/>
           <w:szCs w:val="22"/>
         </w:rPr>
-        <w:t xml:space="preserve">##  Median :15.0   Median : 36.00  </w:t>
+        <w:t>#</w:t>
+      </w:r>
+      <w:proofErr w:type="gramStart"/>
+      <w:r>
+        <w:rPr>
+          <w:rStyle w:val="VerbatimChar"/>
+          <w:rFonts w:ascii="Arial" w:hAnsi="Arial" w:cs="Arial"/>
+          <w:szCs w:val="22"/>
+        </w:rPr>
+        <w:t>#  Median</w:t>
+      </w:r>
+      <w:proofErr w:type="gramEnd"/>
+      <w:r>
+        <w:rPr>
+          <w:rStyle w:val="VerbatimChar"/>
+          <w:rFonts w:ascii="Arial" w:hAnsi="Arial" w:cs="Arial"/>
+          <w:szCs w:val="22"/>
+        </w:rPr>
+        <w:t xml:space="preserve"> :15.0   </w:t>
+      </w:r>
+      <w:proofErr w:type="gramStart"/>
+      <w:r>
+        <w:rPr>
+          <w:rStyle w:val="VerbatimChar"/>
+          <w:rFonts w:ascii="Arial" w:hAnsi="Arial" w:cs="Arial"/>
+          <w:szCs w:val="22"/>
+        </w:rPr>
+        <w:t>Median :</w:t>
+      </w:r>
+      <w:proofErr w:type="gramEnd"/>
+      <w:r>
+        <w:rPr>
+          <w:rStyle w:val="VerbatimChar"/>
+          <w:rFonts w:ascii="Arial" w:hAnsi="Arial" w:cs="Arial"/>
+          <w:szCs w:val="22"/>
+        </w:rPr>
+        <w:t xml:space="preserve"> 36.00  </w:t>
       </w:r>
       <w:r>
         <w:rPr>
@@ -4699,7 +4661,43 @@
           <w:rFonts w:ascii="Arial" w:hAnsi="Arial" w:cs="Arial"/>
           <w:szCs w:val="22"/>
         </w:rPr>
-        <w:t xml:space="preserve">##  Mean   :15.4   Mean   : 42.98  </w:t>
+        <w:t>#</w:t>
+      </w:r>
+      <w:proofErr w:type="gramStart"/>
+      <w:r>
+        <w:rPr>
+          <w:rStyle w:val="VerbatimChar"/>
+          <w:rFonts w:ascii="Arial" w:hAnsi="Arial" w:cs="Arial"/>
+          <w:szCs w:val="22"/>
+        </w:rPr>
+        <w:t>#  Mean</w:t>
+      </w:r>
+      <w:proofErr w:type="gramEnd"/>
+      <w:r>
+        <w:rPr>
+          <w:rStyle w:val="VerbatimChar"/>
+          <w:rFonts w:ascii="Arial" w:hAnsi="Arial" w:cs="Arial"/>
+          <w:szCs w:val="22"/>
+        </w:rPr>
+        <w:t xml:space="preserve">   :15.4   Mean </w:t>
+      </w:r>
+      <w:proofErr w:type="gramStart"/>
+      <w:r>
+        <w:rPr>
+          <w:rStyle w:val="VerbatimChar"/>
+          <w:rFonts w:ascii="Arial" w:hAnsi="Arial" w:cs="Arial"/>
+          <w:szCs w:val="22"/>
+        </w:rPr>
+        <w:t xml:space="preserve">  :</w:t>
+      </w:r>
+      <w:proofErr w:type="gramEnd"/>
+      <w:r>
+        <w:rPr>
+          <w:rStyle w:val="VerbatimChar"/>
+          <w:rFonts w:ascii="Arial" w:hAnsi="Arial" w:cs="Arial"/>
+          <w:szCs w:val="22"/>
+        </w:rPr>
+        <w:t xml:space="preserve"> 42.98  </w:t>
       </w:r>
       <w:r>
         <w:rPr>
@@ -4714,7 +4712,25 @@
           <w:rFonts w:ascii="Arial" w:hAnsi="Arial" w:cs="Arial"/>
           <w:szCs w:val="22"/>
         </w:rPr>
-        <w:t xml:space="preserve">##  3rd Qu.:19.0   3rd Qu.: 56.00  </w:t>
+        <w:t>#</w:t>
+      </w:r>
+      <w:proofErr w:type="gramStart"/>
+      <w:r>
+        <w:rPr>
+          <w:rStyle w:val="VerbatimChar"/>
+          <w:rFonts w:ascii="Arial" w:hAnsi="Arial" w:cs="Arial"/>
+          <w:szCs w:val="22"/>
+        </w:rPr>
+        <w:t>#  3</w:t>
+      </w:r>
+      <w:proofErr w:type="gramEnd"/>
+      <w:r>
+        <w:rPr>
+          <w:rStyle w:val="VerbatimChar"/>
+          <w:rFonts w:ascii="Arial" w:hAnsi="Arial" w:cs="Arial"/>
+          <w:szCs w:val="22"/>
+        </w:rPr>
+        <w:t xml:space="preserve">rd Qu.:19.0   3rd Qu.: 56.00  </w:t>
       </w:r>
       <w:r>
         <w:rPr>
@@ -4729,7 +4745,25 @@
           <w:rFonts w:ascii="Arial" w:hAnsi="Arial" w:cs="Arial"/>
           <w:szCs w:val="22"/>
         </w:rPr>
-        <w:t>##  Max.   :25.0   Max.   :120.00</w:t>
+        <w:t>#</w:t>
+      </w:r>
+      <w:proofErr w:type="gramStart"/>
+      <w:r>
+        <w:rPr>
+          <w:rStyle w:val="VerbatimChar"/>
+          <w:rFonts w:ascii="Arial" w:hAnsi="Arial" w:cs="Arial"/>
+          <w:szCs w:val="22"/>
+        </w:rPr>
+        <w:t>#  Max.</w:t>
+      </w:r>
+      <w:proofErr w:type="gramEnd"/>
+      <w:r>
+        <w:rPr>
+          <w:rStyle w:val="VerbatimChar"/>
+          <w:rFonts w:ascii="Arial" w:hAnsi="Arial" w:cs="Arial"/>
+          <w:szCs w:val="22"/>
+        </w:rPr>
+        <w:t xml:space="preserve">   :25.0   Max.   :120.00</w:t>
       </w:r>
     </w:p>
     <w:p>
@@ -4887,15 +4921,19 @@
     <w:p>
       <w:pPr>
         <w:pStyle w:val="TableCaption"/>
-        <w:spacing w:before="180" w:after="180"/>
-        <w:rPr>
-          <w:rFonts w:cs="Arial"/>
+        <w:spacing w:before="180" w:after="180" w:line="480" w:lineRule="auto"/>
+        <w:rPr>
+          <w:rFonts w:cs="Arial"/>
+          <w:i w:val="0"/>
+          <w:iCs/>
           <w:szCs w:val="22"/>
         </w:rPr>
       </w:pPr>
       <w:r>
         <w:rPr>
           <w:rFonts w:cs="Arial"/>
+          <w:i w:val="0"/>
+          <w:iCs/>
           <w:szCs w:val="22"/>
         </w:rPr>
         <w:lastRenderedPageBreak/>
@@ -4941,21 +4979,8 @@
           </w:tcPr>
           <w:p>
             <w:pPr>
-              <w:spacing w:before="100" w:after="100" w:line="240" w:lineRule="exact"/>
-              <w:ind w:left="100" w:right="100"/>
-              <w:rPr>
-                <w:rFonts w:cs="Arial"/>
-                <w:szCs w:val="22"/>
-              </w:rPr>
+              <w:pStyle w:val="TableContents"/>
             </w:pPr>
-            <w:r>
-              <w:rPr>
-                <w:rFonts w:eastAsia="DejaVu Sans" w:cs="Arial"/>
-                <w:color w:val="000000"/>
-                <w:szCs w:val="22"/>
-              </w:rPr>
-              <w:t xml:space="preserve"> </w:t>
-            </w:r>
           </w:p>
         </w:tc>
         <w:tc>
@@ -4970,16 +4995,9 @@
           </w:tcPr>
           <w:p>
             <w:pPr>
-              <w:rPr>
-                <w:rFonts w:cs="Arial"/>
-                <w:szCs w:val="22"/>
-              </w:rPr>
+              <w:pStyle w:val="TableContents"/>
             </w:pPr>
             <w:r>
-              <w:rPr>
-                <w:rFonts w:cs="Arial"/>
-                <w:szCs w:val="22"/>
-              </w:rPr>
               <w:t>Default</w:t>
             </w:r>
           </w:p>
@@ -4996,16 +5014,9 @@
           </w:tcPr>
           <w:p>
             <w:pPr>
-              <w:rPr>
-                <w:rFonts w:cs="Arial"/>
-                <w:szCs w:val="22"/>
-              </w:rPr>
+              <w:pStyle w:val="TableContents"/>
             </w:pPr>
             <w:r>
-              <w:rPr>
-                <w:rFonts w:cs="Arial"/>
-                <w:szCs w:val="22"/>
-              </w:rPr>
               <w:t>Default + Noise</w:t>
             </w:r>
           </w:p>
@@ -5029,18 +5040,12 @@
           </w:tcPr>
           <w:p>
             <w:pPr>
-              <w:spacing w:before="100" w:after="100" w:line="240" w:lineRule="exact"/>
-              <w:ind w:left="100" w:right="100"/>
-              <w:rPr>
-                <w:rFonts w:cs="Arial"/>
-                <w:szCs w:val="22"/>
-              </w:rPr>
+              <w:pStyle w:val="TableContents"/>
             </w:pPr>
             <w:r>
               <w:rPr>
-                <w:rFonts w:eastAsia="DejaVu Sans" w:cs="Arial"/>
+                <w:rFonts w:eastAsia="DejaVu Sans"/>
                 <w:color w:val="000000"/>
-                <w:szCs w:val="22"/>
               </w:rPr>
               <w:t>Age</w:t>
             </w:r>
@@ -5058,18 +5063,12 @@
           </w:tcPr>
           <w:p>
             <w:pPr>
-              <w:spacing w:before="100" w:after="100" w:line="240" w:lineRule="exact"/>
-              <w:ind w:left="100" w:right="100"/>
-              <w:rPr>
-                <w:rFonts w:cs="Arial"/>
-                <w:szCs w:val="22"/>
-              </w:rPr>
+              <w:pStyle w:val="TableContents"/>
             </w:pPr>
             <w:r>
               <w:rPr>
-                <w:rFonts w:eastAsia="DejaVu Sans" w:cs="Arial"/>
+                <w:rFonts w:eastAsia="DejaVu Sans"/>
                 <w:color w:val="000000"/>
-                <w:szCs w:val="22"/>
               </w:rPr>
               <w:t>-0.002</w:t>
             </w:r>
@@ -5087,18 +5086,12 @@
           </w:tcPr>
           <w:p>
             <w:pPr>
-              <w:spacing w:before="100" w:after="100" w:line="240" w:lineRule="exact"/>
-              <w:ind w:left="100" w:right="100"/>
-              <w:rPr>
-                <w:rFonts w:cs="Arial"/>
-                <w:szCs w:val="22"/>
-              </w:rPr>
+              <w:pStyle w:val="TableContents"/>
             </w:pPr>
             <w:r>
               <w:rPr>
-                <w:rFonts w:eastAsia="DejaVu Sans" w:cs="Arial"/>
+                <w:rFonts w:eastAsia="DejaVu Sans"/>
                 <w:color w:val="000000"/>
-                <w:szCs w:val="22"/>
               </w:rPr>
               <w:t>-0.002</w:t>
             </w:r>
@@ -5123,12 +5116,7 @@
           </w:tcPr>
           <w:p>
             <w:pPr>
-              <w:spacing w:before="100" w:after="100" w:line="240" w:lineRule="exact"/>
-              <w:ind w:left="100" w:right="100"/>
-              <w:rPr>
-                <w:rFonts w:cs="Arial"/>
-                <w:szCs w:val="22"/>
-              </w:rPr>
+              <w:pStyle w:val="TableContents"/>
             </w:pPr>
           </w:p>
         </w:tc>
@@ -5144,18 +5132,12 @@
           </w:tcPr>
           <w:p>
             <w:pPr>
-              <w:spacing w:before="100" w:after="100" w:line="240" w:lineRule="exact"/>
-              <w:ind w:left="100" w:right="100"/>
-              <w:rPr>
-                <w:rFonts w:cs="Arial"/>
-                <w:szCs w:val="22"/>
-              </w:rPr>
+              <w:pStyle w:val="TableContents"/>
             </w:pPr>
             <w:r>
               <w:rPr>
-                <w:rFonts w:eastAsia="DejaVu Sans" w:cs="Arial"/>
+                <w:rFonts w:eastAsia="DejaVu Sans"/>
                 <w:color w:val="000000"/>
-                <w:szCs w:val="22"/>
               </w:rPr>
               <w:t>(0.010)</w:t>
             </w:r>
@@ -5173,1499 +5155,14 @@
           </w:tcPr>
           <w:p>
             <w:pPr>
-              <w:spacing w:before="100" w:after="100" w:line="240" w:lineRule="exact"/>
-              <w:ind w:left="100" w:right="100"/>
-              <w:rPr>
-                <w:rFonts w:cs="Arial"/>
-                <w:szCs w:val="22"/>
-              </w:rPr>
+              <w:pStyle w:val="TableContents"/>
             </w:pPr>
             <w:r>
               <w:rPr>
-                <w:rFonts w:eastAsia="DejaVu Sans" w:cs="Arial"/>
+                <w:rFonts w:eastAsia="DejaVu Sans"/>
                 <w:color w:val="000000"/>
-                <w:szCs w:val="22"/>
               </w:rPr>
               <w:t>(0.010)</w:t>
-            </w:r>
-          </w:p>
-        </w:tc>
-      </w:tr>
-      <w:tr>
-        <w:trPr>
-          <w:cantSplit/>
-          <w:trHeight w:val="360"/>
-          <w:jc w:val="center"/>
-        </w:trPr>
-        <w:tc>
-          <w:tcPr>
-            <w:tcW w:w="3120" w:type="dxa"/>
-            <w:tcBorders>
-              <w:top w:val="single" w:sz="16" w:space="0" w:color="666666"/>
-              <w:bottom w:val="single" w:sz="16" w:space="0" w:color="666666"/>
-            </w:tcBorders>
-            <w:shd w:val="clear" w:color="auto" w:fill="FFFFFF"/>
-            <w:vAlign w:val="center"/>
-          </w:tcPr>
-          <w:p>
-            <w:pPr>
-              <w:spacing w:before="100" w:after="100" w:line="240" w:lineRule="exact"/>
-              <w:ind w:left="100" w:right="100"/>
-              <w:rPr>
-                <w:rFonts w:cs="Arial"/>
-                <w:szCs w:val="22"/>
-              </w:rPr>
-            </w:pPr>
-            <w:r>
-              <w:rPr>
-                <w:rFonts w:eastAsia="DejaVu Sans" w:cs="Arial"/>
-                <w:color w:val="000000"/>
-                <w:szCs w:val="22"/>
-              </w:rPr>
-              <w:t>Female</w:t>
-            </w:r>
-          </w:p>
-        </w:tc>
-        <w:tc>
-          <w:tcPr>
-            <w:tcW w:w="3120" w:type="dxa"/>
-            <w:tcBorders>
-              <w:top w:val="single" w:sz="16" w:space="0" w:color="666666"/>
-              <w:bottom w:val="single" w:sz="16" w:space="0" w:color="666666"/>
-            </w:tcBorders>
-            <w:shd w:val="clear" w:color="auto" w:fill="FFFFFF"/>
-            <w:vAlign w:val="center"/>
-          </w:tcPr>
-          <w:p>
-            <w:pPr>
-              <w:spacing w:before="100" w:after="100" w:line="240" w:lineRule="exact"/>
-              <w:ind w:left="100" w:right="100"/>
-              <w:rPr>
-                <w:rFonts w:cs="Arial"/>
-                <w:szCs w:val="22"/>
-              </w:rPr>
-            </w:pPr>
-            <w:r>
-              <w:rPr>
-                <w:rFonts w:eastAsia="DejaVu Sans" w:cs="Arial"/>
-                <w:color w:val="000000"/>
-                <w:szCs w:val="22"/>
-              </w:rPr>
-              <w:t>-0.248</w:t>
-            </w:r>
-          </w:p>
-        </w:tc>
-        <w:tc>
-          <w:tcPr>
-            <w:tcW w:w="3120" w:type="dxa"/>
-            <w:tcBorders>
-              <w:top w:val="single" w:sz="16" w:space="0" w:color="666666"/>
-              <w:bottom w:val="single" w:sz="16" w:space="0" w:color="666666"/>
-            </w:tcBorders>
-            <w:shd w:val="clear" w:color="auto" w:fill="FFFFFF"/>
-            <w:vAlign w:val="center"/>
-          </w:tcPr>
-          <w:p>
-            <w:pPr>
-              <w:spacing w:before="100" w:after="100" w:line="240" w:lineRule="exact"/>
-              <w:ind w:left="100" w:right="100"/>
-              <w:rPr>
-                <w:rFonts w:cs="Arial"/>
-                <w:szCs w:val="22"/>
-              </w:rPr>
-            </w:pPr>
-            <w:r>
-              <w:rPr>
-                <w:rFonts w:eastAsia="DejaVu Sans" w:cs="Arial"/>
-                <w:color w:val="000000"/>
-                <w:szCs w:val="22"/>
-              </w:rPr>
-              <w:t>-0.238</w:t>
-            </w:r>
-          </w:p>
-        </w:tc>
-      </w:tr>
-      <w:tr>
-        <w:trPr>
-          <w:cantSplit/>
-          <w:trHeight w:val="360"/>
-          <w:jc w:val="center"/>
-        </w:trPr>
-        <w:tc>
-          <w:tcPr>
-            <w:tcW w:w="3120" w:type="dxa"/>
-            <w:tcBorders>
-              <w:top w:val="single" w:sz="16" w:space="0" w:color="666666"/>
-              <w:bottom w:val="single" w:sz="16" w:space="0" w:color="666666"/>
-            </w:tcBorders>
-            <w:shd w:val="clear" w:color="auto" w:fill="FFFFFF"/>
-            <w:vAlign w:val="center"/>
-          </w:tcPr>
-          <w:p>
-            <w:pPr>
-              <w:spacing w:before="100" w:after="100" w:line="240" w:lineRule="exact"/>
-              <w:ind w:left="100" w:right="100"/>
-              <w:rPr>
-                <w:rFonts w:cs="Arial"/>
-                <w:szCs w:val="22"/>
-              </w:rPr>
-            </w:pPr>
-          </w:p>
-        </w:tc>
-        <w:tc>
-          <w:tcPr>
-            <w:tcW w:w="3120" w:type="dxa"/>
-            <w:tcBorders>
-              <w:top w:val="single" w:sz="16" w:space="0" w:color="666666"/>
-              <w:bottom w:val="single" w:sz="16" w:space="0" w:color="666666"/>
-            </w:tcBorders>
-            <w:shd w:val="clear" w:color="auto" w:fill="FFFFFF"/>
-            <w:vAlign w:val="center"/>
-          </w:tcPr>
-          <w:p>
-            <w:pPr>
-              <w:spacing w:before="100" w:after="100" w:line="240" w:lineRule="exact"/>
-              <w:ind w:left="100" w:right="100"/>
-              <w:rPr>
-                <w:rFonts w:cs="Arial"/>
-                <w:szCs w:val="22"/>
-              </w:rPr>
-            </w:pPr>
-            <w:r>
-              <w:rPr>
-                <w:rFonts w:eastAsia="DejaVu Sans" w:cs="Arial"/>
-                <w:color w:val="000000"/>
-                <w:szCs w:val="22"/>
-              </w:rPr>
-              <w:t>(0.338)</w:t>
-            </w:r>
-          </w:p>
-        </w:tc>
-        <w:tc>
-          <w:tcPr>
-            <w:tcW w:w="3120" w:type="dxa"/>
-            <w:tcBorders>
-              <w:top w:val="single" w:sz="16" w:space="0" w:color="666666"/>
-              <w:bottom w:val="single" w:sz="16" w:space="0" w:color="666666"/>
-            </w:tcBorders>
-            <w:shd w:val="clear" w:color="auto" w:fill="FFFFFF"/>
-            <w:vAlign w:val="center"/>
-          </w:tcPr>
-          <w:p>
-            <w:pPr>
-              <w:spacing w:before="100" w:after="100" w:line="240" w:lineRule="exact"/>
-              <w:ind w:left="100" w:right="100"/>
-              <w:rPr>
-                <w:rFonts w:cs="Arial"/>
-                <w:szCs w:val="22"/>
-              </w:rPr>
-            </w:pPr>
-            <w:r>
-              <w:rPr>
-                <w:rFonts w:eastAsia="DejaVu Sans" w:cs="Arial"/>
-                <w:color w:val="000000"/>
-                <w:szCs w:val="22"/>
-              </w:rPr>
-              <w:t>(0.338)</w:t>
-            </w:r>
-          </w:p>
-        </w:tc>
-      </w:tr>
-      <w:tr>
-        <w:trPr>
-          <w:cantSplit/>
-          <w:trHeight w:val="360"/>
-          <w:jc w:val="center"/>
-        </w:trPr>
-        <w:tc>
-          <w:tcPr>
-            <w:tcW w:w="3120" w:type="dxa"/>
-            <w:tcBorders>
-              <w:top w:val="single" w:sz="16" w:space="0" w:color="666666"/>
-              <w:bottom w:val="single" w:sz="16" w:space="0" w:color="666666"/>
-            </w:tcBorders>
-            <w:shd w:val="clear" w:color="auto" w:fill="FFFFFF"/>
-            <w:vAlign w:val="center"/>
-          </w:tcPr>
-          <w:p>
-            <w:pPr>
-              <w:spacing w:before="100" w:after="100" w:line="240" w:lineRule="exact"/>
-              <w:ind w:left="100" w:right="100"/>
-              <w:rPr>
-                <w:rFonts w:cs="Arial"/>
-                <w:szCs w:val="22"/>
-              </w:rPr>
-            </w:pPr>
-            <w:r>
-              <w:rPr>
-                <w:rFonts w:eastAsia="DejaVu Sans" w:cs="Arial"/>
-                <w:color w:val="000000"/>
-                <w:szCs w:val="22"/>
-              </w:rPr>
-              <w:t>Education (in Years)</w:t>
-            </w:r>
-          </w:p>
-        </w:tc>
-        <w:tc>
-          <w:tcPr>
-            <w:tcW w:w="3120" w:type="dxa"/>
-            <w:tcBorders>
-              <w:top w:val="single" w:sz="16" w:space="0" w:color="666666"/>
-              <w:bottom w:val="single" w:sz="16" w:space="0" w:color="666666"/>
-            </w:tcBorders>
-            <w:shd w:val="clear" w:color="auto" w:fill="FFFFFF"/>
-            <w:vAlign w:val="center"/>
-          </w:tcPr>
-          <w:p>
-            <w:pPr>
-              <w:spacing w:before="100" w:after="100" w:line="240" w:lineRule="exact"/>
-              <w:ind w:left="100" w:right="100"/>
-              <w:rPr>
-                <w:rFonts w:cs="Arial"/>
-                <w:szCs w:val="22"/>
-              </w:rPr>
-            </w:pPr>
-            <w:r>
-              <w:rPr>
-                <w:rFonts w:eastAsia="DejaVu Sans" w:cs="Arial"/>
-                <w:color w:val="000000"/>
-                <w:szCs w:val="22"/>
-              </w:rPr>
-              <w:t>0.488***</w:t>
-            </w:r>
-          </w:p>
-        </w:tc>
-        <w:tc>
-          <w:tcPr>
-            <w:tcW w:w="3120" w:type="dxa"/>
-            <w:tcBorders>
-              <w:top w:val="single" w:sz="16" w:space="0" w:color="666666"/>
-              <w:bottom w:val="single" w:sz="16" w:space="0" w:color="666666"/>
-            </w:tcBorders>
-            <w:shd w:val="clear" w:color="auto" w:fill="FFFFFF"/>
-            <w:vAlign w:val="center"/>
-          </w:tcPr>
-          <w:p>
-            <w:pPr>
-              <w:spacing w:before="100" w:after="100" w:line="240" w:lineRule="exact"/>
-              <w:ind w:left="100" w:right="100"/>
-              <w:rPr>
-                <w:rFonts w:cs="Arial"/>
-                <w:szCs w:val="22"/>
-              </w:rPr>
-            </w:pPr>
-            <w:r>
-              <w:rPr>
-                <w:rFonts w:eastAsia="DejaVu Sans" w:cs="Arial"/>
-                <w:color w:val="000000"/>
-                <w:szCs w:val="22"/>
-              </w:rPr>
-              <w:t>0.488***</w:t>
-            </w:r>
-          </w:p>
-        </w:tc>
-      </w:tr>
-      <w:tr>
-        <w:trPr>
-          <w:cantSplit/>
-          <w:trHeight w:val="360"/>
-          <w:jc w:val="center"/>
-        </w:trPr>
-        <w:tc>
-          <w:tcPr>
-            <w:tcW w:w="3120" w:type="dxa"/>
-            <w:tcBorders>
-              <w:top w:val="single" w:sz="16" w:space="0" w:color="666666"/>
-              <w:bottom w:val="single" w:sz="16" w:space="0" w:color="666666"/>
-            </w:tcBorders>
-            <w:shd w:val="clear" w:color="auto" w:fill="FFFFFF"/>
-            <w:vAlign w:val="center"/>
-          </w:tcPr>
-          <w:p>
-            <w:pPr>
-              <w:spacing w:before="100" w:after="100" w:line="240" w:lineRule="exact"/>
-              <w:ind w:left="100" w:right="100"/>
-              <w:rPr>
-                <w:rFonts w:cs="Arial"/>
-                <w:szCs w:val="22"/>
-              </w:rPr>
-            </w:pPr>
-          </w:p>
-        </w:tc>
-        <w:tc>
-          <w:tcPr>
-            <w:tcW w:w="3120" w:type="dxa"/>
-            <w:tcBorders>
-              <w:top w:val="single" w:sz="16" w:space="0" w:color="666666"/>
-              <w:bottom w:val="single" w:sz="16" w:space="0" w:color="666666"/>
-            </w:tcBorders>
-            <w:shd w:val="clear" w:color="auto" w:fill="FFFFFF"/>
-            <w:vAlign w:val="center"/>
-          </w:tcPr>
-          <w:p>
-            <w:pPr>
-              <w:spacing w:before="100" w:after="100" w:line="240" w:lineRule="exact"/>
-              <w:ind w:left="100" w:right="100"/>
-              <w:rPr>
-                <w:rFonts w:cs="Arial"/>
-                <w:szCs w:val="22"/>
-              </w:rPr>
-            </w:pPr>
-            <w:r>
-              <w:rPr>
-                <w:rFonts w:eastAsia="DejaVu Sans" w:cs="Arial"/>
-                <w:color w:val="000000"/>
-                <w:szCs w:val="22"/>
-              </w:rPr>
-              <w:t>(0.049)</w:t>
-            </w:r>
-          </w:p>
-        </w:tc>
-        <w:tc>
-          <w:tcPr>
-            <w:tcW w:w="3120" w:type="dxa"/>
-            <w:tcBorders>
-              <w:top w:val="single" w:sz="16" w:space="0" w:color="666666"/>
-              <w:bottom w:val="single" w:sz="16" w:space="0" w:color="666666"/>
-            </w:tcBorders>
-            <w:shd w:val="clear" w:color="auto" w:fill="FFFFFF"/>
-            <w:vAlign w:val="center"/>
-          </w:tcPr>
-          <w:p>
-            <w:pPr>
-              <w:spacing w:before="100" w:after="100" w:line="240" w:lineRule="exact"/>
-              <w:ind w:left="100" w:right="100"/>
-              <w:rPr>
-                <w:rFonts w:cs="Arial"/>
-                <w:szCs w:val="22"/>
-              </w:rPr>
-            </w:pPr>
-            <w:r>
-              <w:rPr>
-                <w:rFonts w:eastAsia="DejaVu Sans" w:cs="Arial"/>
-                <w:color w:val="000000"/>
-                <w:szCs w:val="22"/>
-              </w:rPr>
-              <w:t>(0.049)</w:t>
-            </w:r>
-          </w:p>
-        </w:tc>
-      </w:tr>
-      <w:tr>
-        <w:trPr>
-          <w:cantSplit/>
-          <w:trHeight w:val="360"/>
-          <w:jc w:val="center"/>
-        </w:trPr>
-        <w:tc>
-          <w:tcPr>
-            <w:tcW w:w="3120" w:type="dxa"/>
-            <w:tcBorders>
-              <w:top w:val="single" w:sz="16" w:space="0" w:color="666666"/>
-              <w:bottom w:val="single" w:sz="16" w:space="0" w:color="666666"/>
-            </w:tcBorders>
-            <w:shd w:val="clear" w:color="auto" w:fill="FFFFFF"/>
-            <w:vAlign w:val="center"/>
-          </w:tcPr>
-          <w:p>
-            <w:pPr>
-              <w:spacing w:before="100" w:after="100" w:line="240" w:lineRule="exact"/>
-              <w:ind w:left="100" w:right="100"/>
-              <w:rPr>
-                <w:rFonts w:cs="Arial"/>
-                <w:szCs w:val="22"/>
-              </w:rPr>
-            </w:pPr>
-            <w:r>
-              <w:rPr>
-                <w:rFonts w:eastAsia="DejaVu Sans" w:cs="Arial"/>
-                <w:color w:val="000000"/>
-                <w:szCs w:val="22"/>
-              </w:rPr>
-              <w:t>Unemployed</w:t>
-            </w:r>
-          </w:p>
-        </w:tc>
-        <w:tc>
-          <w:tcPr>
-            <w:tcW w:w="3120" w:type="dxa"/>
-            <w:tcBorders>
-              <w:top w:val="single" w:sz="16" w:space="0" w:color="666666"/>
-              <w:bottom w:val="single" w:sz="16" w:space="0" w:color="666666"/>
-            </w:tcBorders>
-            <w:shd w:val="clear" w:color="auto" w:fill="FFFFFF"/>
-            <w:vAlign w:val="center"/>
-          </w:tcPr>
-          <w:p>
-            <w:pPr>
-              <w:spacing w:before="100" w:after="100" w:line="240" w:lineRule="exact"/>
-              <w:ind w:left="100" w:right="100"/>
-              <w:rPr>
-                <w:rFonts w:cs="Arial"/>
-                <w:szCs w:val="22"/>
-              </w:rPr>
-            </w:pPr>
-            <w:r>
-              <w:rPr>
-                <w:rFonts w:eastAsia="DejaVu Sans" w:cs="Arial"/>
-                <w:color w:val="000000"/>
-                <w:szCs w:val="22"/>
-              </w:rPr>
-              <w:t>-1.102</w:t>
-            </w:r>
-          </w:p>
-        </w:tc>
-        <w:tc>
-          <w:tcPr>
-            <w:tcW w:w="3120" w:type="dxa"/>
-            <w:tcBorders>
-              <w:top w:val="single" w:sz="16" w:space="0" w:color="666666"/>
-              <w:bottom w:val="single" w:sz="16" w:space="0" w:color="666666"/>
-            </w:tcBorders>
-            <w:shd w:val="clear" w:color="auto" w:fill="FFFFFF"/>
-            <w:vAlign w:val="center"/>
-          </w:tcPr>
-          <w:p>
-            <w:pPr>
-              <w:spacing w:before="100" w:after="100" w:line="240" w:lineRule="exact"/>
-              <w:ind w:left="100" w:right="100"/>
-              <w:rPr>
-                <w:rFonts w:cs="Arial"/>
-                <w:szCs w:val="22"/>
-              </w:rPr>
-            </w:pPr>
-            <w:r>
-              <w:rPr>
-                <w:rFonts w:eastAsia="DejaVu Sans" w:cs="Arial"/>
-                <w:color w:val="000000"/>
-                <w:szCs w:val="22"/>
-              </w:rPr>
-              <w:t>-1.096</w:t>
-            </w:r>
-          </w:p>
-        </w:tc>
-      </w:tr>
-      <w:tr>
-        <w:trPr>
-          <w:cantSplit/>
-          <w:trHeight w:val="360"/>
-          <w:jc w:val="center"/>
-        </w:trPr>
-        <w:tc>
-          <w:tcPr>
-            <w:tcW w:w="3120" w:type="dxa"/>
-            <w:tcBorders>
-              <w:top w:val="single" w:sz="16" w:space="0" w:color="666666"/>
-              <w:bottom w:val="single" w:sz="16" w:space="0" w:color="666666"/>
-            </w:tcBorders>
-            <w:shd w:val="clear" w:color="auto" w:fill="FFFFFF"/>
-            <w:vAlign w:val="center"/>
-          </w:tcPr>
-          <w:p>
-            <w:pPr>
-              <w:spacing w:before="100" w:after="100" w:line="240" w:lineRule="exact"/>
-              <w:ind w:left="100" w:right="100"/>
-              <w:rPr>
-                <w:rFonts w:cs="Arial"/>
-                <w:szCs w:val="22"/>
-              </w:rPr>
-            </w:pPr>
-          </w:p>
-        </w:tc>
-        <w:tc>
-          <w:tcPr>
-            <w:tcW w:w="3120" w:type="dxa"/>
-            <w:tcBorders>
-              <w:top w:val="single" w:sz="16" w:space="0" w:color="666666"/>
-              <w:bottom w:val="single" w:sz="16" w:space="0" w:color="666666"/>
-            </w:tcBorders>
-            <w:shd w:val="clear" w:color="auto" w:fill="FFFFFF"/>
-            <w:vAlign w:val="center"/>
-          </w:tcPr>
-          <w:p>
-            <w:pPr>
-              <w:spacing w:before="100" w:after="100" w:line="240" w:lineRule="exact"/>
-              <w:ind w:left="100" w:right="100"/>
-              <w:rPr>
-                <w:rFonts w:cs="Arial"/>
-                <w:szCs w:val="22"/>
-              </w:rPr>
-            </w:pPr>
-            <w:r>
-              <w:rPr>
-                <w:rFonts w:eastAsia="DejaVu Sans" w:cs="Arial"/>
-                <w:color w:val="000000"/>
-                <w:szCs w:val="22"/>
-              </w:rPr>
-              <w:t>(1.204)</w:t>
-            </w:r>
-          </w:p>
-        </w:tc>
-        <w:tc>
-          <w:tcPr>
-            <w:tcW w:w="3120" w:type="dxa"/>
-            <w:tcBorders>
-              <w:top w:val="single" w:sz="16" w:space="0" w:color="666666"/>
-              <w:bottom w:val="single" w:sz="16" w:space="0" w:color="666666"/>
-            </w:tcBorders>
-            <w:shd w:val="clear" w:color="auto" w:fill="FFFFFF"/>
-            <w:vAlign w:val="center"/>
-          </w:tcPr>
-          <w:p>
-            <w:pPr>
-              <w:spacing w:before="100" w:after="100" w:line="240" w:lineRule="exact"/>
-              <w:ind w:left="100" w:right="100"/>
-              <w:rPr>
-                <w:rFonts w:cs="Arial"/>
-                <w:szCs w:val="22"/>
-              </w:rPr>
-            </w:pPr>
-            <w:r>
-              <w:rPr>
-                <w:rFonts w:eastAsia="DejaVu Sans" w:cs="Arial"/>
-                <w:color w:val="000000"/>
-                <w:szCs w:val="22"/>
-              </w:rPr>
-              <w:t>(1.204)</w:t>
-            </w:r>
-          </w:p>
-        </w:tc>
-      </w:tr>
-      <w:tr>
-        <w:trPr>
-          <w:cantSplit/>
-          <w:trHeight w:val="360"/>
-          <w:jc w:val="center"/>
-        </w:trPr>
-        <w:tc>
-          <w:tcPr>
-            <w:tcW w:w="3120" w:type="dxa"/>
-            <w:tcBorders>
-              <w:top w:val="single" w:sz="16" w:space="0" w:color="666666"/>
-              <w:bottom w:val="single" w:sz="16" w:space="0" w:color="666666"/>
-            </w:tcBorders>
-            <w:shd w:val="clear" w:color="auto" w:fill="FFFFFF"/>
-            <w:vAlign w:val="center"/>
-          </w:tcPr>
-          <w:p>
-            <w:pPr>
-              <w:spacing w:before="100" w:after="100" w:line="240" w:lineRule="exact"/>
-              <w:ind w:left="100" w:right="100"/>
-              <w:rPr>
-                <w:rFonts w:cs="Arial"/>
-                <w:szCs w:val="22"/>
-              </w:rPr>
-            </w:pPr>
-            <w:r>
-              <w:rPr>
-                <w:rFonts w:eastAsia="DejaVu Sans" w:cs="Arial"/>
-                <w:color w:val="000000"/>
-                <w:szCs w:val="22"/>
-              </w:rPr>
-              <w:t>Household Income (Deciles)</w:t>
-            </w:r>
-          </w:p>
-        </w:tc>
-        <w:tc>
-          <w:tcPr>
-            <w:tcW w:w="3120" w:type="dxa"/>
-            <w:tcBorders>
-              <w:top w:val="single" w:sz="16" w:space="0" w:color="666666"/>
-              <w:bottom w:val="single" w:sz="16" w:space="0" w:color="666666"/>
-            </w:tcBorders>
-            <w:shd w:val="clear" w:color="auto" w:fill="FFFFFF"/>
-            <w:vAlign w:val="center"/>
-          </w:tcPr>
-          <w:p>
-            <w:pPr>
-              <w:spacing w:before="100" w:after="100" w:line="240" w:lineRule="exact"/>
-              <w:ind w:left="100" w:right="100"/>
-              <w:rPr>
-                <w:rFonts w:cs="Arial"/>
-                <w:szCs w:val="22"/>
-              </w:rPr>
-            </w:pPr>
-            <w:r>
-              <w:rPr>
-                <w:rFonts w:eastAsia="DejaVu Sans" w:cs="Arial"/>
-                <w:color w:val="000000"/>
-                <w:szCs w:val="22"/>
-              </w:rPr>
-              <w:t>0.338***</w:t>
-            </w:r>
-          </w:p>
-        </w:tc>
-        <w:tc>
-          <w:tcPr>
-            <w:tcW w:w="3120" w:type="dxa"/>
-            <w:tcBorders>
-              <w:top w:val="single" w:sz="16" w:space="0" w:color="666666"/>
-              <w:bottom w:val="single" w:sz="16" w:space="0" w:color="666666"/>
-            </w:tcBorders>
-            <w:shd w:val="clear" w:color="auto" w:fill="FFFFFF"/>
-            <w:vAlign w:val="center"/>
-          </w:tcPr>
-          <w:p>
-            <w:pPr>
-              <w:spacing w:before="100" w:after="100" w:line="240" w:lineRule="exact"/>
-              <w:ind w:left="100" w:right="100"/>
-              <w:rPr>
-                <w:rFonts w:cs="Arial"/>
-                <w:szCs w:val="22"/>
-              </w:rPr>
-            </w:pPr>
-            <w:r>
-              <w:rPr>
-                <w:rFonts w:eastAsia="DejaVu Sans" w:cs="Arial"/>
-                <w:color w:val="000000"/>
-                <w:szCs w:val="22"/>
-              </w:rPr>
-              <w:t>0.338***</w:t>
-            </w:r>
-          </w:p>
-        </w:tc>
-      </w:tr>
-      <w:tr>
-        <w:trPr>
-          <w:cantSplit/>
-          <w:trHeight w:val="360"/>
-          <w:jc w:val="center"/>
-        </w:trPr>
-        <w:tc>
-          <w:tcPr>
-            <w:tcW w:w="3120" w:type="dxa"/>
-            <w:tcBorders>
-              <w:top w:val="single" w:sz="16" w:space="0" w:color="666666"/>
-              <w:bottom w:val="single" w:sz="16" w:space="0" w:color="666666"/>
-            </w:tcBorders>
-            <w:shd w:val="clear" w:color="auto" w:fill="FFFFFF"/>
-            <w:vAlign w:val="center"/>
-          </w:tcPr>
-          <w:p>
-            <w:pPr>
-              <w:spacing w:before="100" w:after="100" w:line="240" w:lineRule="exact"/>
-              <w:ind w:left="100" w:right="100"/>
-              <w:rPr>
-                <w:rFonts w:cs="Arial"/>
-                <w:szCs w:val="22"/>
-              </w:rPr>
-            </w:pPr>
-          </w:p>
-        </w:tc>
-        <w:tc>
-          <w:tcPr>
-            <w:tcW w:w="3120" w:type="dxa"/>
-            <w:tcBorders>
-              <w:top w:val="single" w:sz="16" w:space="0" w:color="666666"/>
-              <w:bottom w:val="single" w:sz="16" w:space="0" w:color="666666"/>
-            </w:tcBorders>
-            <w:shd w:val="clear" w:color="auto" w:fill="FFFFFF"/>
-            <w:vAlign w:val="center"/>
-          </w:tcPr>
-          <w:p>
-            <w:pPr>
-              <w:spacing w:before="100" w:after="100" w:line="240" w:lineRule="exact"/>
-              <w:ind w:left="100" w:right="100"/>
-              <w:rPr>
-                <w:rFonts w:cs="Arial"/>
-                <w:szCs w:val="22"/>
-              </w:rPr>
-            </w:pPr>
-            <w:r>
-              <w:rPr>
-                <w:rFonts w:eastAsia="DejaVu Sans" w:cs="Arial"/>
-                <w:color w:val="000000"/>
-                <w:szCs w:val="22"/>
-              </w:rPr>
-              <w:t>(0.061)</w:t>
-            </w:r>
-          </w:p>
-        </w:tc>
-        <w:tc>
-          <w:tcPr>
-            <w:tcW w:w="3120" w:type="dxa"/>
-            <w:tcBorders>
-              <w:top w:val="single" w:sz="16" w:space="0" w:color="666666"/>
-              <w:bottom w:val="single" w:sz="16" w:space="0" w:color="666666"/>
-            </w:tcBorders>
-            <w:shd w:val="clear" w:color="auto" w:fill="FFFFFF"/>
-            <w:vAlign w:val="center"/>
-          </w:tcPr>
-          <w:p>
-            <w:pPr>
-              <w:spacing w:before="100" w:after="100" w:line="240" w:lineRule="exact"/>
-              <w:ind w:left="100" w:right="100"/>
-              <w:rPr>
-                <w:rFonts w:cs="Arial"/>
-                <w:szCs w:val="22"/>
-              </w:rPr>
-            </w:pPr>
-            <w:r>
-              <w:rPr>
-                <w:rFonts w:eastAsia="DejaVu Sans" w:cs="Arial"/>
-                <w:color w:val="000000"/>
-                <w:szCs w:val="22"/>
-              </w:rPr>
-              <w:t>(0.061)</w:t>
-            </w:r>
-          </w:p>
-        </w:tc>
-      </w:tr>
-      <w:tr>
-        <w:trPr>
-          <w:cantSplit/>
-          <w:trHeight w:val="360"/>
-          <w:jc w:val="center"/>
-        </w:trPr>
-        <w:tc>
-          <w:tcPr>
-            <w:tcW w:w="3120" w:type="dxa"/>
-            <w:tcBorders>
-              <w:top w:val="single" w:sz="16" w:space="0" w:color="666666"/>
-              <w:bottom w:val="single" w:sz="16" w:space="0" w:color="666666"/>
-            </w:tcBorders>
-            <w:shd w:val="clear" w:color="auto" w:fill="FFFFFF"/>
-            <w:vAlign w:val="center"/>
-          </w:tcPr>
-          <w:p>
-            <w:pPr>
-              <w:spacing w:before="100" w:after="100" w:line="240" w:lineRule="exact"/>
-              <w:ind w:left="100" w:right="100"/>
-              <w:rPr>
-                <w:rFonts w:cs="Arial"/>
-                <w:szCs w:val="22"/>
-              </w:rPr>
-            </w:pPr>
-            <w:r>
-              <w:rPr>
-                <w:rFonts w:eastAsia="DejaVu Sans" w:cs="Arial"/>
-                <w:color w:val="000000"/>
-                <w:szCs w:val="22"/>
-              </w:rPr>
-              <w:t>Ideology (L to R)</w:t>
-            </w:r>
-          </w:p>
-        </w:tc>
-        <w:tc>
-          <w:tcPr>
-            <w:tcW w:w="3120" w:type="dxa"/>
-            <w:tcBorders>
-              <w:top w:val="single" w:sz="16" w:space="0" w:color="666666"/>
-              <w:bottom w:val="single" w:sz="16" w:space="0" w:color="666666"/>
-            </w:tcBorders>
-            <w:shd w:val="clear" w:color="auto" w:fill="FFFFFF"/>
-            <w:vAlign w:val="center"/>
-          </w:tcPr>
-          <w:p>
-            <w:pPr>
-              <w:spacing w:before="100" w:after="100" w:line="240" w:lineRule="exact"/>
-              <w:ind w:left="100" w:right="100"/>
-              <w:rPr>
-                <w:rFonts w:cs="Arial"/>
-                <w:szCs w:val="22"/>
-              </w:rPr>
-            </w:pPr>
-            <w:r>
-              <w:rPr>
-                <w:rFonts w:eastAsia="DejaVu Sans" w:cs="Arial"/>
-                <w:color w:val="000000"/>
-                <w:szCs w:val="22"/>
-              </w:rPr>
-              <w:t>-0.583***</w:t>
-            </w:r>
-          </w:p>
-        </w:tc>
-        <w:tc>
-          <w:tcPr>
-            <w:tcW w:w="3120" w:type="dxa"/>
-            <w:tcBorders>
-              <w:top w:val="single" w:sz="16" w:space="0" w:color="666666"/>
-              <w:bottom w:val="single" w:sz="16" w:space="0" w:color="666666"/>
-            </w:tcBorders>
-            <w:shd w:val="clear" w:color="auto" w:fill="FFFFFF"/>
-            <w:vAlign w:val="center"/>
-          </w:tcPr>
-          <w:p>
-            <w:pPr>
-              <w:spacing w:before="100" w:after="100" w:line="240" w:lineRule="exact"/>
-              <w:ind w:left="100" w:right="100"/>
-              <w:rPr>
-                <w:rFonts w:cs="Arial"/>
-                <w:szCs w:val="22"/>
-              </w:rPr>
-            </w:pPr>
-            <w:r>
-              <w:rPr>
-                <w:rFonts w:eastAsia="DejaVu Sans" w:cs="Arial"/>
-                <w:color w:val="000000"/>
-                <w:szCs w:val="22"/>
-              </w:rPr>
-              <w:t>-0.581***</w:t>
-            </w:r>
-          </w:p>
-        </w:tc>
-      </w:tr>
-      <w:tr>
-        <w:trPr>
-          <w:cantSplit/>
-          <w:trHeight w:val="360"/>
-          <w:jc w:val="center"/>
-        </w:trPr>
-        <w:tc>
-          <w:tcPr>
-            <w:tcW w:w="3120" w:type="dxa"/>
-            <w:tcBorders>
-              <w:top w:val="single" w:sz="16" w:space="0" w:color="666666"/>
-              <w:bottom w:val="single" w:sz="16" w:space="0" w:color="666666"/>
-            </w:tcBorders>
-            <w:shd w:val="clear" w:color="auto" w:fill="FFFFFF"/>
-            <w:vAlign w:val="center"/>
-          </w:tcPr>
-          <w:p>
-            <w:pPr>
-              <w:spacing w:before="100" w:after="100" w:line="240" w:lineRule="exact"/>
-              <w:ind w:left="100" w:right="100"/>
-              <w:rPr>
-                <w:rFonts w:cs="Arial"/>
-                <w:szCs w:val="22"/>
-              </w:rPr>
-            </w:pPr>
-          </w:p>
-        </w:tc>
-        <w:tc>
-          <w:tcPr>
-            <w:tcW w:w="3120" w:type="dxa"/>
-            <w:tcBorders>
-              <w:top w:val="single" w:sz="16" w:space="0" w:color="666666"/>
-              <w:bottom w:val="single" w:sz="16" w:space="0" w:color="666666"/>
-            </w:tcBorders>
-            <w:shd w:val="clear" w:color="auto" w:fill="FFFFFF"/>
-            <w:vAlign w:val="center"/>
-          </w:tcPr>
-          <w:p>
-            <w:pPr>
-              <w:spacing w:before="100" w:after="100" w:line="240" w:lineRule="exact"/>
-              <w:ind w:left="100" w:right="100"/>
-              <w:rPr>
-                <w:rFonts w:cs="Arial"/>
-                <w:szCs w:val="22"/>
-              </w:rPr>
-            </w:pPr>
-            <w:r>
-              <w:rPr>
-                <w:rFonts w:eastAsia="DejaVu Sans" w:cs="Arial"/>
-                <w:color w:val="000000"/>
-                <w:szCs w:val="22"/>
-              </w:rPr>
-              <w:t>(0.088)</w:t>
-            </w:r>
-          </w:p>
-        </w:tc>
-        <w:tc>
-          <w:tcPr>
-            <w:tcW w:w="3120" w:type="dxa"/>
-            <w:tcBorders>
-              <w:top w:val="single" w:sz="16" w:space="0" w:color="666666"/>
-              <w:bottom w:val="single" w:sz="16" w:space="0" w:color="666666"/>
-            </w:tcBorders>
-            <w:shd w:val="clear" w:color="auto" w:fill="FFFFFF"/>
-            <w:vAlign w:val="center"/>
-          </w:tcPr>
-          <w:p>
-            <w:pPr>
-              <w:spacing w:before="100" w:after="100" w:line="240" w:lineRule="exact"/>
-              <w:ind w:left="100" w:right="100"/>
-              <w:rPr>
-                <w:rFonts w:cs="Arial"/>
-                <w:szCs w:val="22"/>
-              </w:rPr>
-            </w:pPr>
-            <w:r>
-              <w:rPr>
-                <w:rFonts w:eastAsia="DejaVu Sans" w:cs="Arial"/>
-                <w:color w:val="000000"/>
-                <w:szCs w:val="22"/>
-              </w:rPr>
-              <w:t>(0.088)</w:t>
-            </w:r>
-          </w:p>
-        </w:tc>
-      </w:tr>
-      <w:tr>
-        <w:trPr>
-          <w:cantSplit/>
-          <w:trHeight w:val="360"/>
-          <w:jc w:val="center"/>
-        </w:trPr>
-        <w:tc>
-          <w:tcPr>
-            <w:tcW w:w="3120" w:type="dxa"/>
-            <w:tcBorders>
-              <w:top w:val="single" w:sz="16" w:space="0" w:color="666666"/>
-              <w:bottom w:val="single" w:sz="16" w:space="0" w:color="666666"/>
-            </w:tcBorders>
-            <w:shd w:val="clear" w:color="auto" w:fill="FFFFFF"/>
-            <w:vAlign w:val="center"/>
-          </w:tcPr>
-          <w:p>
-            <w:pPr>
-              <w:spacing w:before="100" w:after="100" w:line="240" w:lineRule="exact"/>
-              <w:ind w:left="100" w:right="100"/>
-              <w:rPr>
-                <w:rFonts w:cs="Arial"/>
-                <w:szCs w:val="22"/>
-              </w:rPr>
-            </w:pPr>
-            <w:r>
-              <w:rPr>
-                <w:rFonts w:eastAsia="DejaVu Sans" w:cs="Arial"/>
-                <w:color w:val="000000"/>
-                <w:szCs w:val="22"/>
-              </w:rPr>
-              <w:t>Stupid Noise Variable</w:t>
-            </w:r>
-          </w:p>
-        </w:tc>
-        <w:tc>
-          <w:tcPr>
-            <w:tcW w:w="3120" w:type="dxa"/>
-            <w:tcBorders>
-              <w:top w:val="single" w:sz="16" w:space="0" w:color="666666"/>
-              <w:bottom w:val="single" w:sz="16" w:space="0" w:color="666666"/>
-            </w:tcBorders>
-            <w:shd w:val="clear" w:color="auto" w:fill="FFFFFF"/>
-            <w:vAlign w:val="center"/>
-          </w:tcPr>
-          <w:p>
-            <w:pPr>
-              <w:spacing w:before="100" w:after="100" w:line="240" w:lineRule="exact"/>
-              <w:ind w:left="100" w:right="100"/>
-              <w:rPr>
-                <w:rFonts w:cs="Arial"/>
-                <w:szCs w:val="22"/>
-              </w:rPr>
-            </w:pPr>
-          </w:p>
-        </w:tc>
-        <w:tc>
-          <w:tcPr>
-            <w:tcW w:w="3120" w:type="dxa"/>
-            <w:tcBorders>
-              <w:top w:val="single" w:sz="16" w:space="0" w:color="666666"/>
-              <w:bottom w:val="single" w:sz="16" w:space="0" w:color="666666"/>
-            </w:tcBorders>
-            <w:shd w:val="clear" w:color="auto" w:fill="FFFFFF"/>
-            <w:vAlign w:val="center"/>
-          </w:tcPr>
-          <w:p>
-            <w:pPr>
-              <w:spacing w:before="100" w:after="100" w:line="240" w:lineRule="exact"/>
-              <w:ind w:left="100" w:right="100"/>
-              <w:rPr>
-                <w:rFonts w:cs="Arial"/>
-                <w:szCs w:val="22"/>
-              </w:rPr>
-            </w:pPr>
-            <w:r>
-              <w:rPr>
-                <w:rFonts w:eastAsia="DejaVu Sans" w:cs="Arial"/>
-                <w:color w:val="000000"/>
-                <w:szCs w:val="22"/>
-              </w:rPr>
-              <w:t>-0.099</w:t>
-            </w:r>
-          </w:p>
-        </w:tc>
-      </w:tr>
-      <w:tr>
-        <w:trPr>
-          <w:cantSplit/>
-          <w:trHeight w:val="360"/>
-          <w:jc w:val="center"/>
-        </w:trPr>
-        <w:tc>
-          <w:tcPr>
-            <w:tcW w:w="3120" w:type="dxa"/>
-            <w:tcBorders>
-              <w:top w:val="single" w:sz="16" w:space="0" w:color="666666"/>
-              <w:bottom w:val="single" w:sz="16" w:space="0" w:color="666666"/>
-            </w:tcBorders>
-            <w:shd w:val="clear" w:color="auto" w:fill="FFFFFF"/>
-            <w:vAlign w:val="center"/>
-          </w:tcPr>
-          <w:p>
-            <w:pPr>
-              <w:spacing w:before="100" w:after="100" w:line="240" w:lineRule="exact"/>
-              <w:ind w:left="100" w:right="100"/>
-              <w:rPr>
-                <w:rFonts w:cs="Arial"/>
-                <w:szCs w:val="22"/>
-              </w:rPr>
-            </w:pPr>
-          </w:p>
-        </w:tc>
-        <w:tc>
-          <w:tcPr>
-            <w:tcW w:w="3120" w:type="dxa"/>
-            <w:tcBorders>
-              <w:top w:val="single" w:sz="16" w:space="0" w:color="666666"/>
-              <w:bottom w:val="single" w:sz="16" w:space="0" w:color="666666"/>
-            </w:tcBorders>
-            <w:shd w:val="clear" w:color="auto" w:fill="FFFFFF"/>
-            <w:vAlign w:val="center"/>
-          </w:tcPr>
-          <w:p>
-            <w:pPr>
-              <w:spacing w:before="100" w:after="100" w:line="240" w:lineRule="exact"/>
-              <w:ind w:left="100" w:right="100"/>
-              <w:rPr>
-                <w:rFonts w:cs="Arial"/>
-                <w:szCs w:val="22"/>
-              </w:rPr>
-            </w:pPr>
-          </w:p>
-        </w:tc>
-        <w:tc>
-          <w:tcPr>
-            <w:tcW w:w="3120" w:type="dxa"/>
-            <w:tcBorders>
-              <w:top w:val="single" w:sz="16" w:space="0" w:color="666666"/>
-              <w:bottom w:val="single" w:sz="16" w:space="0" w:color="666666"/>
-            </w:tcBorders>
-            <w:shd w:val="clear" w:color="auto" w:fill="FFFFFF"/>
-            <w:vAlign w:val="center"/>
-          </w:tcPr>
-          <w:p>
-            <w:pPr>
-              <w:spacing w:before="100" w:after="100" w:line="240" w:lineRule="exact"/>
-              <w:ind w:left="100" w:right="100"/>
-              <w:rPr>
-                <w:rFonts w:cs="Arial"/>
-                <w:szCs w:val="22"/>
-              </w:rPr>
-            </w:pPr>
-            <w:r>
-              <w:rPr>
-                <w:rFonts w:eastAsia="DejaVu Sans" w:cs="Arial"/>
-                <w:color w:val="000000"/>
-                <w:szCs w:val="22"/>
-              </w:rPr>
-              <w:t>(0.165)</w:t>
-            </w:r>
-          </w:p>
-        </w:tc>
-      </w:tr>
-      <w:tr>
-        <w:trPr>
-          <w:cantSplit/>
-          <w:trHeight w:val="360"/>
-          <w:jc w:val="center"/>
-        </w:trPr>
-        <w:tc>
-          <w:tcPr>
-            <w:tcW w:w="3120" w:type="dxa"/>
-            <w:tcBorders>
-              <w:top w:val="single" w:sz="16" w:space="0" w:color="666666"/>
-              <w:bottom w:val="single" w:sz="16" w:space="0" w:color="666666"/>
-            </w:tcBorders>
-            <w:shd w:val="clear" w:color="auto" w:fill="FFFFFF"/>
-            <w:vAlign w:val="center"/>
-          </w:tcPr>
-          <w:p>
-            <w:pPr>
-              <w:spacing w:before="100" w:after="100" w:line="240" w:lineRule="exact"/>
-              <w:ind w:left="100" w:right="100"/>
-              <w:rPr>
-                <w:rFonts w:cs="Arial"/>
-                <w:szCs w:val="22"/>
-              </w:rPr>
-            </w:pPr>
-            <w:r>
-              <w:rPr>
-                <w:rFonts w:eastAsia="DejaVu Sans" w:cs="Arial"/>
-                <w:color w:val="000000"/>
-                <w:szCs w:val="22"/>
-              </w:rPr>
-              <w:t>Intercept</w:t>
-            </w:r>
-          </w:p>
-        </w:tc>
-        <w:tc>
-          <w:tcPr>
-            <w:tcW w:w="3120" w:type="dxa"/>
-            <w:tcBorders>
-              <w:top w:val="single" w:sz="16" w:space="0" w:color="666666"/>
-              <w:bottom w:val="single" w:sz="16" w:space="0" w:color="666666"/>
-            </w:tcBorders>
-            <w:shd w:val="clear" w:color="auto" w:fill="FFFFFF"/>
-            <w:vAlign w:val="center"/>
-          </w:tcPr>
-          <w:p>
-            <w:pPr>
-              <w:spacing w:before="100" w:after="100" w:line="240" w:lineRule="exact"/>
-              <w:ind w:left="100" w:right="100"/>
-              <w:rPr>
-                <w:rFonts w:cs="Arial"/>
-                <w:szCs w:val="22"/>
-              </w:rPr>
-            </w:pPr>
-            <w:r>
-              <w:rPr>
-                <w:rFonts w:eastAsia="DejaVu Sans" w:cs="Arial"/>
-                <w:color w:val="000000"/>
-                <w:szCs w:val="22"/>
-              </w:rPr>
-              <w:t>11.655***</w:t>
-            </w:r>
-          </w:p>
-        </w:tc>
-        <w:tc>
-          <w:tcPr>
-            <w:tcW w:w="3120" w:type="dxa"/>
-            <w:tcBorders>
-              <w:top w:val="single" w:sz="16" w:space="0" w:color="666666"/>
-              <w:bottom w:val="single" w:sz="16" w:space="0" w:color="666666"/>
-            </w:tcBorders>
-            <w:shd w:val="clear" w:color="auto" w:fill="FFFFFF"/>
-            <w:vAlign w:val="center"/>
-          </w:tcPr>
-          <w:p>
-            <w:pPr>
-              <w:spacing w:before="100" w:after="100" w:line="240" w:lineRule="exact"/>
-              <w:ind w:left="100" w:right="100"/>
-              <w:rPr>
-                <w:rFonts w:cs="Arial"/>
-                <w:szCs w:val="22"/>
-              </w:rPr>
-            </w:pPr>
-            <w:r>
-              <w:rPr>
-                <w:rFonts w:eastAsia="DejaVu Sans" w:cs="Arial"/>
-                <w:color w:val="000000"/>
-                <w:szCs w:val="22"/>
-              </w:rPr>
-              <w:t>11.638***</w:t>
-            </w:r>
-          </w:p>
-        </w:tc>
-      </w:tr>
-      <w:tr>
-        <w:trPr>
-          <w:cantSplit/>
-          <w:trHeight w:val="360"/>
-          <w:jc w:val="center"/>
-        </w:trPr>
-        <w:tc>
-          <w:tcPr>
-            <w:tcW w:w="3120" w:type="dxa"/>
-            <w:tcBorders>
-              <w:top w:val="single" w:sz="16" w:space="0" w:color="666666"/>
-              <w:bottom w:val="single" w:sz="16" w:space="0" w:color="666666"/>
-            </w:tcBorders>
-            <w:shd w:val="clear" w:color="auto" w:fill="FFFFFF"/>
-            <w:vAlign w:val="center"/>
-          </w:tcPr>
-          <w:p>
-            <w:pPr>
-              <w:spacing w:before="100" w:after="100" w:line="240" w:lineRule="exact"/>
-              <w:ind w:left="100" w:right="100"/>
-              <w:rPr>
-                <w:rFonts w:cs="Arial"/>
-                <w:szCs w:val="22"/>
-              </w:rPr>
-            </w:pPr>
-          </w:p>
-        </w:tc>
-        <w:tc>
-          <w:tcPr>
-            <w:tcW w:w="3120" w:type="dxa"/>
-            <w:tcBorders>
-              <w:top w:val="single" w:sz="16" w:space="0" w:color="666666"/>
-              <w:bottom w:val="single" w:sz="16" w:space="0" w:color="666666"/>
-            </w:tcBorders>
-            <w:shd w:val="clear" w:color="auto" w:fill="FFFFFF"/>
-            <w:vAlign w:val="center"/>
-          </w:tcPr>
-          <w:p>
-            <w:pPr>
-              <w:spacing w:before="100" w:after="100" w:line="240" w:lineRule="exact"/>
-              <w:ind w:left="100" w:right="100"/>
-              <w:rPr>
-                <w:rFonts w:cs="Arial"/>
-                <w:szCs w:val="22"/>
-              </w:rPr>
-            </w:pPr>
-            <w:r>
-              <w:rPr>
-                <w:rFonts w:eastAsia="DejaVu Sans" w:cs="Arial"/>
-                <w:color w:val="000000"/>
-                <w:szCs w:val="22"/>
-              </w:rPr>
-              <w:t>(1.061)</w:t>
-            </w:r>
-          </w:p>
-        </w:tc>
-        <w:tc>
-          <w:tcPr>
-            <w:tcW w:w="3120" w:type="dxa"/>
-            <w:tcBorders>
-              <w:top w:val="single" w:sz="16" w:space="0" w:color="666666"/>
-              <w:bottom w:val="single" w:sz="16" w:space="0" w:color="666666"/>
-            </w:tcBorders>
-            <w:shd w:val="clear" w:color="auto" w:fill="FFFFFF"/>
-            <w:vAlign w:val="center"/>
-          </w:tcPr>
-          <w:p>
-            <w:pPr>
-              <w:spacing w:before="100" w:after="100" w:line="240" w:lineRule="exact"/>
-              <w:ind w:left="100" w:right="100"/>
-              <w:rPr>
-                <w:rFonts w:cs="Arial"/>
-                <w:szCs w:val="22"/>
-              </w:rPr>
-            </w:pPr>
-            <w:r>
-              <w:rPr>
-                <w:rFonts w:eastAsia="DejaVu Sans" w:cs="Arial"/>
-                <w:color w:val="000000"/>
-                <w:szCs w:val="22"/>
-              </w:rPr>
-              <w:t>(1.061)</w:t>
-            </w:r>
-          </w:p>
-        </w:tc>
-      </w:tr>
-      <w:tr>
-        <w:trPr>
-          <w:cantSplit/>
-          <w:trHeight w:val="360"/>
-          <w:jc w:val="center"/>
-        </w:trPr>
-        <w:tc>
-          <w:tcPr>
-            <w:tcW w:w="3120" w:type="dxa"/>
-            <w:tcBorders>
-              <w:top w:val="single" w:sz="8" w:space="0" w:color="000000"/>
-              <w:bottom w:val="single" w:sz="16" w:space="0" w:color="666666"/>
-            </w:tcBorders>
-            <w:shd w:val="clear" w:color="auto" w:fill="FFFFFF"/>
-            <w:vAlign w:val="center"/>
-          </w:tcPr>
-          <w:p>
-            <w:pPr>
-              <w:spacing w:before="100" w:after="100" w:line="240" w:lineRule="exact"/>
-              <w:ind w:left="100" w:right="100"/>
-              <w:rPr>
-                <w:rFonts w:cs="Arial"/>
-                <w:szCs w:val="22"/>
-              </w:rPr>
-            </w:pPr>
-            <w:proofErr w:type="spellStart"/>
-            <w:r>
-              <w:rPr>
-                <w:rFonts w:eastAsia="DejaVu Sans" w:cs="Arial"/>
-                <w:color w:val="000000"/>
-                <w:szCs w:val="22"/>
-              </w:rPr>
-              <w:t>Num.Obs</w:t>
-            </w:r>
-            <w:proofErr w:type="spellEnd"/>
-            <w:r>
-              <w:rPr>
-                <w:rFonts w:eastAsia="DejaVu Sans" w:cs="Arial"/>
-                <w:color w:val="000000"/>
-                <w:szCs w:val="22"/>
-              </w:rPr>
-              <w:t>.</w:t>
-            </w:r>
-          </w:p>
-        </w:tc>
-        <w:tc>
-          <w:tcPr>
-            <w:tcW w:w="3120" w:type="dxa"/>
-            <w:tcBorders>
-              <w:top w:val="single" w:sz="8" w:space="0" w:color="000000"/>
-              <w:bottom w:val="single" w:sz="16" w:space="0" w:color="666666"/>
-            </w:tcBorders>
-            <w:shd w:val="clear" w:color="auto" w:fill="FFFFFF"/>
-            <w:vAlign w:val="center"/>
-          </w:tcPr>
-          <w:p>
-            <w:pPr>
-              <w:spacing w:before="100" w:after="100" w:line="240" w:lineRule="exact"/>
-              <w:ind w:left="100" w:right="100"/>
-              <w:rPr>
-                <w:rFonts w:cs="Arial"/>
-                <w:szCs w:val="22"/>
-              </w:rPr>
-            </w:pPr>
-            <w:r>
-              <w:rPr>
-                <w:rFonts w:eastAsia="DejaVu Sans" w:cs="Arial"/>
-                <w:color w:val="000000"/>
-                <w:szCs w:val="22"/>
-              </w:rPr>
-              <w:t>1454</w:t>
-            </w:r>
-          </w:p>
-        </w:tc>
-        <w:tc>
-          <w:tcPr>
-            <w:tcW w:w="3120" w:type="dxa"/>
-            <w:tcBorders>
-              <w:top w:val="single" w:sz="8" w:space="0" w:color="000000"/>
-              <w:bottom w:val="single" w:sz="16" w:space="0" w:color="666666"/>
-            </w:tcBorders>
-            <w:shd w:val="clear" w:color="auto" w:fill="FFFFFF"/>
-            <w:vAlign w:val="center"/>
-          </w:tcPr>
-          <w:p>
-            <w:pPr>
-              <w:spacing w:before="100" w:after="100" w:line="240" w:lineRule="exact"/>
-              <w:ind w:left="100" w:right="100"/>
-              <w:rPr>
-                <w:rFonts w:cs="Arial"/>
-                <w:szCs w:val="22"/>
-              </w:rPr>
-            </w:pPr>
-            <w:r>
-              <w:rPr>
-                <w:rFonts w:eastAsia="DejaVu Sans" w:cs="Arial"/>
-                <w:color w:val="000000"/>
-                <w:szCs w:val="22"/>
-              </w:rPr>
-              <w:t>1454</w:t>
-            </w:r>
-          </w:p>
-        </w:tc>
-      </w:tr>
-      <w:tr>
-        <w:trPr>
-          <w:cantSplit/>
-          <w:trHeight w:val="360"/>
-          <w:jc w:val="center"/>
-        </w:trPr>
-        <w:tc>
-          <w:tcPr>
-            <w:tcW w:w="3120" w:type="dxa"/>
-            <w:tcBorders>
-              <w:top w:val="single" w:sz="16" w:space="0" w:color="666666"/>
-              <w:bottom w:val="single" w:sz="16" w:space="0" w:color="666666"/>
-            </w:tcBorders>
-            <w:shd w:val="clear" w:color="auto" w:fill="FFFFFF"/>
-            <w:vAlign w:val="center"/>
-          </w:tcPr>
-          <w:p>
-            <w:pPr>
-              <w:spacing w:before="100" w:after="100" w:line="240" w:lineRule="exact"/>
-              <w:ind w:left="100" w:right="100"/>
-              <w:rPr>
-                <w:rFonts w:cs="Arial"/>
-                <w:szCs w:val="22"/>
-              </w:rPr>
-            </w:pPr>
-            <w:r>
-              <w:rPr>
-                <w:rFonts w:eastAsia="DejaVu Sans" w:cs="Arial"/>
-                <w:color w:val="000000"/>
-                <w:szCs w:val="22"/>
-              </w:rPr>
-              <w:t>R2 Adj.</w:t>
-            </w:r>
-          </w:p>
-        </w:tc>
-        <w:tc>
-          <w:tcPr>
-            <w:tcW w:w="3120" w:type="dxa"/>
-            <w:tcBorders>
-              <w:top w:val="single" w:sz="16" w:space="0" w:color="666666"/>
-              <w:bottom w:val="single" w:sz="16" w:space="0" w:color="666666"/>
-            </w:tcBorders>
-            <w:shd w:val="clear" w:color="auto" w:fill="FFFFFF"/>
-            <w:vAlign w:val="center"/>
-          </w:tcPr>
-          <w:p>
-            <w:pPr>
-              <w:spacing w:before="100" w:after="100" w:line="240" w:lineRule="exact"/>
-              <w:ind w:left="100" w:right="100"/>
-              <w:rPr>
-                <w:rFonts w:cs="Arial"/>
-                <w:szCs w:val="22"/>
-              </w:rPr>
-            </w:pPr>
-            <w:r>
-              <w:rPr>
-                <w:rFonts w:eastAsia="DejaVu Sans" w:cs="Arial"/>
-                <w:color w:val="000000"/>
-                <w:szCs w:val="22"/>
-              </w:rPr>
-              <w:t>0.145</w:t>
-            </w:r>
-          </w:p>
-        </w:tc>
-        <w:tc>
-          <w:tcPr>
-            <w:tcW w:w="3120" w:type="dxa"/>
-            <w:tcBorders>
-              <w:top w:val="single" w:sz="16" w:space="0" w:color="666666"/>
-              <w:bottom w:val="single" w:sz="16" w:space="0" w:color="666666"/>
-            </w:tcBorders>
-            <w:shd w:val="clear" w:color="auto" w:fill="FFFFFF"/>
-            <w:vAlign w:val="center"/>
-          </w:tcPr>
-          <w:p>
-            <w:pPr>
-              <w:spacing w:before="100" w:after="100" w:line="240" w:lineRule="exact"/>
-              <w:ind w:left="100" w:right="100"/>
-              <w:rPr>
-                <w:rFonts w:cs="Arial"/>
-                <w:szCs w:val="22"/>
-              </w:rPr>
-            </w:pPr>
-            <w:r>
-              <w:rPr>
-                <w:rFonts w:eastAsia="DejaVu Sans" w:cs="Arial"/>
-                <w:color w:val="000000"/>
-                <w:szCs w:val="22"/>
-              </w:rPr>
-              <w:t>0.145</w:t>
-            </w:r>
-          </w:p>
-        </w:tc>
-      </w:tr>
-      <w:tr>
-        <w:trPr>
-          <w:cantSplit/>
-          <w:trHeight w:val="360"/>
-          <w:jc w:val="center"/>
-        </w:trPr>
-        <w:tc>
-          <w:tcPr>
-            <w:tcW w:w="9360" w:type="dxa"/>
-            <w:gridSpan w:val="3"/>
-            <w:tcBorders>
-              <w:top w:val="single" w:sz="16" w:space="0" w:color="666666"/>
-              <w:bottom w:val="single" w:sz="16" w:space="0" w:color="666666"/>
-            </w:tcBorders>
-            <w:shd w:val="clear" w:color="auto" w:fill="FFFFFF"/>
-            <w:vAlign w:val="center"/>
-          </w:tcPr>
-          <w:p>
-            <w:pPr>
-              <w:spacing w:before="100" w:after="100" w:line="240" w:lineRule="exact"/>
-              <w:ind w:left="100" w:right="100"/>
-              <w:rPr>
-                <w:rFonts w:cs="Arial"/>
-                <w:szCs w:val="22"/>
-              </w:rPr>
-            </w:pPr>
-            <w:r>
-              <w:rPr>
-                <w:rFonts w:eastAsia="DejaVu Sans" w:cs="Arial"/>
-                <w:color w:val="000000"/>
-                <w:szCs w:val="22"/>
-              </w:rPr>
-              <w:t>* p &lt; 0.1, ** p &lt; 0.05, *** p &lt; 0.01</w:t>
             </w:r>
           </w:p>
         </w:tc>
@@ -6698,7 +5195,7 @@
 </file>
 
 <file path=word/endnotes.xml><?xml version="1.0" encoding="utf-8"?>
-<w:endnotes xmlns:wpc="http://schemas.microsoft.com/office/word/2010/wordprocessingCanvas" xmlns:cx="http://schemas.microsoft.com/office/drawing/2014/chartex" xmlns:cx1="http://schemas.microsoft.com/office/drawing/2015/9/8/chartex" xmlns:cx2="http://schemas.microsoft.com/office/drawing/2015/10/21/chartex" xmlns:cx3="http://schemas.microsoft.com/office/drawing/2016/5/9/chartex" xmlns:cx4="http://schemas.microsoft.com/office/drawing/2016/5/10/chartex" xmlns:cx5="http://schemas.microsoft.com/office/drawing/2016/5/11/chartex" xmlns:cx6="http://schemas.microsoft.com/office/drawing/2016/5/12/chartex" xmlns:cx7="http://schemas.microsoft.com/office/drawing/2016/5/13/chartex" xmlns:cx8="http://schemas.microsoft.com/office/drawing/2016/5/14/chartex" xmlns:mc="http://schemas.openxmlformats.org/markup-compatibility/2006" xmlns:aink="http://schemas.microsoft.com/office/drawing/2016/ink" xmlns:am3d="http://schemas.microsoft.com/office/drawing/2017/model3d" xmlns:o="urn:schemas-microsoft-com:office:office" xmlns:oel="http://schemas.microsoft.com/office/2019/extlst" xmlns:r="http://schemas.openxmlformats.org/officeDocument/2006/relationships" xmlns:m="http://schemas.openxmlformats.org/officeDocument/2006/math" xmlns:v="urn:schemas-microsoft-com:vml" xmlns:wp14="http://schemas.microsoft.com/office/word/2010/wordprocessingDrawing" xmlns:wp="http://schemas.openxmlformats.org/drawingml/2006/wordprocessingDrawing" xmlns:w10="urn:schemas-microsoft-com:office:word" xmlns:w="http://schemas.openxmlformats.org/wordprocessingml/2006/main" xmlns:w14="http://schemas.microsoft.com/office/word/2010/wordml" xmlns:w15="http://schemas.microsoft.com/office/word/2012/wordml" xmlns:w16cex="http://schemas.microsoft.com/office/word/2018/wordml/cex" xmlns:w16cid="http://schemas.microsoft.com/office/word/2016/wordml/cid" xmlns:w16="http://schemas.microsoft.com/office/word/2018/wordml" xmlns:w16du="http://schemas.microsoft.com/office/word/2023/wordml/word16du" xmlns:w16sdtdh="http://schemas.microsoft.com/office/word/2020/wordml/sdtdatahash" xmlns:w16se="http://schemas.microsoft.com/office/word/2015/wordml/symex" xmlns:wpg="http://schemas.microsoft.com/office/word/2010/wordprocessingGroup" xmlns:wpi="http://schemas.microsoft.com/office/word/2010/wordprocessingInk" xmlns:wne="http://schemas.microsoft.com/office/word/2006/wordml" xmlns:wps="http://schemas.microsoft.com/office/word/2010/wordprocessingShape" mc:Ignorable="w14 w15 w16se w16cid w16 w16cex w16sdtdh w16du wp14">
+<w:endnotes xmlns:wpc="http://schemas.microsoft.com/office/word/2010/wordprocessingCanvas" xmlns:cx="http://schemas.microsoft.com/office/drawing/2014/chartex" xmlns:cx1="http://schemas.microsoft.com/office/drawing/2015/9/8/chartex" xmlns:cx2="http://schemas.microsoft.com/office/drawing/2015/10/21/chartex" xmlns:cx3="http://schemas.microsoft.com/office/drawing/2016/5/9/chartex" xmlns:cx4="http://schemas.microsoft.com/office/drawing/2016/5/10/chartex" xmlns:cx5="http://schemas.microsoft.com/office/drawing/2016/5/11/chartex" xmlns:cx6="http://schemas.microsoft.com/office/drawing/2016/5/12/chartex" xmlns:cx7="http://schemas.microsoft.com/office/drawing/2016/5/13/chartex" xmlns:cx8="http://schemas.microsoft.com/office/drawing/2016/5/14/chartex" xmlns:mc="http://schemas.openxmlformats.org/markup-compatibility/2006" xmlns:aink="http://schemas.microsoft.com/office/drawing/2016/ink" xmlns:am3d="http://schemas.microsoft.com/office/drawing/2017/model3d" xmlns:o="urn:schemas-microsoft-com:office:office" xmlns:oel="http://schemas.microsoft.com/office/2019/extlst" xmlns:r="http://schemas.openxmlformats.org/officeDocument/2006/relationships" xmlns:m="http://schemas.openxmlformats.org/officeDocument/2006/math" xmlns:v="urn:schemas-microsoft-com:vml" xmlns:wp14="http://schemas.microsoft.com/office/word/2010/wordprocessingDrawing" xmlns:wp="http://schemas.openxmlformats.org/drawingml/2006/wordprocessingDrawing" xmlns:w10="urn:schemas-microsoft-com:office:word" xmlns:w="http://schemas.openxmlformats.org/wordprocessingml/2006/main" xmlns:w14="http://schemas.microsoft.com/office/word/2010/wordml" xmlns:w15="http://schemas.microsoft.com/office/word/2012/wordml" xmlns:w16cex="http://schemas.microsoft.com/office/word/2018/wordml/cex" xmlns:w16cid="http://schemas.microsoft.com/office/word/2016/wordml/cid" xmlns:w16="http://schemas.microsoft.com/office/word/2018/wordml" xmlns:w16du="http://schemas.microsoft.com/office/word/2023/wordml/word16du" xmlns:w16sdtdh="http://schemas.microsoft.com/office/word/2020/wordml/sdtdatahash" xmlns:w16sdtfl="http://schemas.microsoft.com/office/word/2024/wordml/sdtformatlock" xmlns:w16se="http://schemas.microsoft.com/office/word/2015/wordml/symex" xmlns:wpg="http://schemas.microsoft.com/office/word/2010/wordprocessingGroup" xmlns:wpi="http://schemas.microsoft.com/office/word/2010/wordprocessingInk" xmlns:wne="http://schemas.microsoft.com/office/word/2006/wordml" xmlns:wps="http://schemas.microsoft.com/office/word/2010/wordprocessingShape" mc:Ignorable="w14 w15 w16se w16cid w16 w16cex w16sdtdh w16sdtfl w16du wp14">
   <w:endnote w:type="separator" w:id="-1">
     <w:p>
       <w:pPr>
@@ -6723,7 +5220,7 @@
 </file>
 
 <file path=word/footer1.xml><?xml version="1.0" encoding="utf-8"?>
-<w:ftr xmlns:wpc="http://schemas.microsoft.com/office/word/2010/wordprocessingCanvas" xmlns:cx="http://schemas.microsoft.com/office/drawing/2014/chartex" xmlns:cx1="http://schemas.microsoft.com/office/drawing/2015/9/8/chartex" xmlns:cx2="http://schemas.microsoft.com/office/drawing/2015/10/21/chartex" xmlns:cx3="http://schemas.microsoft.com/office/drawing/2016/5/9/chartex" xmlns:cx4="http://schemas.microsoft.com/office/drawing/2016/5/10/chartex" xmlns:cx5="http://schemas.microsoft.com/office/drawing/2016/5/11/chartex" xmlns:cx6="http://schemas.microsoft.com/office/drawing/2016/5/12/chartex" xmlns:cx7="http://schemas.microsoft.com/office/drawing/2016/5/13/chartex" xmlns:cx8="http://schemas.microsoft.com/office/drawing/2016/5/14/chartex" xmlns:mc="http://schemas.openxmlformats.org/markup-compatibility/2006" xmlns:aink="http://schemas.microsoft.com/office/drawing/2016/ink" xmlns:am3d="http://schemas.microsoft.com/office/drawing/2017/model3d" xmlns:o="urn:schemas-microsoft-com:office:office" xmlns:oel="http://schemas.microsoft.com/office/2019/extlst" xmlns:r="http://schemas.openxmlformats.org/officeDocument/2006/relationships" xmlns:m="http://schemas.openxmlformats.org/officeDocument/2006/math" xmlns:v="urn:schemas-microsoft-com:vml" xmlns:wp14="http://schemas.microsoft.com/office/word/2010/wordprocessingDrawing" xmlns:wp="http://schemas.openxmlformats.org/drawingml/2006/wordprocessingDrawing" xmlns:w10="urn:schemas-microsoft-com:office:word" xmlns:w="http://schemas.openxmlformats.org/wordprocessingml/2006/main" xmlns:w14="http://schemas.microsoft.com/office/word/2010/wordml" xmlns:w15="http://schemas.microsoft.com/office/word/2012/wordml" xmlns:w16cex="http://schemas.microsoft.com/office/word/2018/wordml/cex" xmlns:w16cid="http://schemas.microsoft.com/office/word/2016/wordml/cid" xmlns:w16="http://schemas.microsoft.com/office/word/2018/wordml" xmlns:w16du="http://schemas.microsoft.com/office/word/2023/wordml/word16du" xmlns:w16sdtdh="http://schemas.microsoft.com/office/word/2020/wordml/sdtdatahash" xmlns:w16se="http://schemas.microsoft.com/office/word/2015/wordml/symex" xmlns:wpg="http://schemas.microsoft.com/office/word/2010/wordprocessingGroup" xmlns:wpi="http://schemas.microsoft.com/office/word/2010/wordprocessingInk" xmlns:wne="http://schemas.microsoft.com/office/word/2006/wordml" xmlns:wps="http://schemas.microsoft.com/office/word/2010/wordprocessingShape" mc:Ignorable="w14 w15 w16se w16cid w16 w16cex w16sdtdh w16du wp14">
+<w:ftr xmlns:wpc="http://schemas.microsoft.com/office/word/2010/wordprocessingCanvas" xmlns:cx="http://schemas.microsoft.com/office/drawing/2014/chartex" xmlns:cx1="http://schemas.microsoft.com/office/drawing/2015/9/8/chartex" xmlns:cx2="http://schemas.microsoft.com/office/drawing/2015/10/21/chartex" xmlns:cx3="http://schemas.microsoft.com/office/drawing/2016/5/9/chartex" xmlns:cx4="http://schemas.microsoft.com/office/drawing/2016/5/10/chartex" xmlns:cx5="http://schemas.microsoft.com/office/drawing/2016/5/11/chartex" xmlns:cx6="http://schemas.microsoft.com/office/drawing/2016/5/12/chartex" xmlns:cx7="http://schemas.microsoft.com/office/drawing/2016/5/13/chartex" xmlns:cx8="http://schemas.microsoft.com/office/drawing/2016/5/14/chartex" xmlns:mc="http://schemas.openxmlformats.org/markup-compatibility/2006" xmlns:aink="http://schemas.microsoft.com/office/drawing/2016/ink" xmlns:am3d="http://schemas.microsoft.com/office/drawing/2017/model3d" xmlns:o="urn:schemas-microsoft-com:office:office" xmlns:oel="http://schemas.microsoft.com/office/2019/extlst" xmlns:r="http://schemas.openxmlformats.org/officeDocument/2006/relationships" xmlns:m="http://schemas.openxmlformats.org/officeDocument/2006/math" xmlns:v="urn:schemas-microsoft-com:vml" xmlns:wp14="http://schemas.microsoft.com/office/word/2010/wordprocessingDrawing" xmlns:wp="http://schemas.openxmlformats.org/drawingml/2006/wordprocessingDrawing" xmlns:w10="urn:schemas-microsoft-com:office:word" xmlns:w="http://schemas.openxmlformats.org/wordprocessingml/2006/main" xmlns:w14="http://schemas.microsoft.com/office/word/2010/wordml" xmlns:w15="http://schemas.microsoft.com/office/word/2012/wordml" xmlns:w16cex="http://schemas.microsoft.com/office/word/2018/wordml/cex" xmlns:w16cid="http://schemas.microsoft.com/office/word/2016/wordml/cid" xmlns:w16="http://schemas.microsoft.com/office/word/2018/wordml" xmlns:w16du="http://schemas.microsoft.com/office/word/2023/wordml/word16du" xmlns:w16sdtdh="http://schemas.microsoft.com/office/word/2020/wordml/sdtdatahash" xmlns:w16sdtfl="http://schemas.microsoft.com/office/word/2024/wordml/sdtformatlock" xmlns:w16se="http://schemas.microsoft.com/office/word/2015/wordml/symex" xmlns:wpg="http://schemas.microsoft.com/office/word/2010/wordprocessingGroup" xmlns:wpi="http://schemas.microsoft.com/office/word/2010/wordprocessingInk" xmlns:wne="http://schemas.microsoft.com/office/word/2006/wordml" xmlns:wps="http://schemas.microsoft.com/office/word/2010/wordprocessingShape" mc:Ignorable="w14 w15 w16se w16cid w16 w16cex w16sdtdh w16sdtfl w16du wp14">
   <w:p>
     <w:pPr>
       <w:pStyle w:val="Footer"/>
@@ -6733,7 +5230,7 @@
 </file>
 
 <file path=word/footer2.xml><?xml version="1.0" encoding="utf-8"?>
-<w:ftr xmlns:wpc="http://schemas.microsoft.com/office/word/2010/wordprocessingCanvas" xmlns:cx="http://schemas.microsoft.com/office/drawing/2014/chartex" xmlns:cx1="http://schemas.microsoft.com/office/drawing/2015/9/8/chartex" xmlns:cx2="http://schemas.microsoft.com/office/drawing/2015/10/21/chartex" xmlns:cx3="http://schemas.microsoft.com/office/drawing/2016/5/9/chartex" xmlns:cx4="http://schemas.microsoft.com/office/drawing/2016/5/10/chartex" xmlns:cx5="http://schemas.microsoft.com/office/drawing/2016/5/11/chartex" xmlns:cx6="http://schemas.microsoft.com/office/drawing/2016/5/12/chartex" xmlns:cx7="http://schemas.microsoft.com/office/drawing/2016/5/13/chartex" xmlns:cx8="http://schemas.microsoft.com/office/drawing/2016/5/14/chartex" xmlns:mc="http://schemas.openxmlformats.org/markup-compatibility/2006" xmlns:aink="http://schemas.microsoft.com/office/drawing/2016/ink" xmlns:am3d="http://schemas.microsoft.com/office/drawing/2017/model3d" xmlns:o="urn:schemas-microsoft-com:office:office" xmlns:oel="http://schemas.microsoft.com/office/2019/extlst" xmlns:r="http://schemas.openxmlformats.org/officeDocument/2006/relationships" xmlns:m="http://schemas.openxmlformats.org/officeDocument/2006/math" xmlns:v="urn:schemas-microsoft-com:vml" xmlns:wp14="http://schemas.microsoft.com/office/word/2010/wordprocessingDrawing" xmlns:wp="http://schemas.openxmlformats.org/drawingml/2006/wordprocessingDrawing" xmlns:w10="urn:schemas-microsoft-com:office:word" xmlns:w="http://schemas.openxmlformats.org/wordprocessingml/2006/main" xmlns:w14="http://schemas.microsoft.com/office/word/2010/wordml" xmlns:w15="http://schemas.microsoft.com/office/word/2012/wordml" xmlns:w16cex="http://schemas.microsoft.com/office/word/2018/wordml/cex" xmlns:w16cid="http://schemas.microsoft.com/office/word/2016/wordml/cid" xmlns:w16="http://schemas.microsoft.com/office/word/2018/wordml" xmlns:w16du="http://schemas.microsoft.com/office/word/2023/wordml/word16du" xmlns:w16sdtdh="http://schemas.microsoft.com/office/word/2020/wordml/sdtdatahash" xmlns:w16se="http://schemas.microsoft.com/office/word/2015/wordml/symex" xmlns:wpg="http://schemas.microsoft.com/office/word/2010/wordprocessingGroup" xmlns:wpi="http://schemas.microsoft.com/office/word/2010/wordprocessingInk" xmlns:wne="http://schemas.microsoft.com/office/word/2006/wordml" xmlns:wps="http://schemas.microsoft.com/office/word/2010/wordprocessingShape" mc:Ignorable="w14 w15 w16se w16cid w16 w16cex w16sdtdh w16du wp14">
+<w:ftr xmlns:wpc="http://schemas.microsoft.com/office/word/2010/wordprocessingCanvas" xmlns:cx="http://schemas.microsoft.com/office/drawing/2014/chartex" xmlns:cx1="http://schemas.microsoft.com/office/drawing/2015/9/8/chartex" xmlns:cx2="http://schemas.microsoft.com/office/drawing/2015/10/21/chartex" xmlns:cx3="http://schemas.microsoft.com/office/drawing/2016/5/9/chartex" xmlns:cx4="http://schemas.microsoft.com/office/drawing/2016/5/10/chartex" xmlns:cx5="http://schemas.microsoft.com/office/drawing/2016/5/11/chartex" xmlns:cx6="http://schemas.microsoft.com/office/drawing/2016/5/12/chartex" xmlns:cx7="http://schemas.microsoft.com/office/drawing/2016/5/13/chartex" xmlns:cx8="http://schemas.microsoft.com/office/drawing/2016/5/14/chartex" xmlns:mc="http://schemas.openxmlformats.org/markup-compatibility/2006" xmlns:aink="http://schemas.microsoft.com/office/drawing/2016/ink" xmlns:am3d="http://schemas.microsoft.com/office/drawing/2017/model3d" xmlns:o="urn:schemas-microsoft-com:office:office" xmlns:oel="http://schemas.microsoft.com/office/2019/extlst" xmlns:r="http://schemas.openxmlformats.org/officeDocument/2006/relationships" xmlns:m="http://schemas.openxmlformats.org/officeDocument/2006/math" xmlns:v="urn:schemas-microsoft-com:vml" xmlns:wp14="http://schemas.microsoft.com/office/word/2010/wordprocessingDrawing" xmlns:wp="http://schemas.openxmlformats.org/drawingml/2006/wordprocessingDrawing" xmlns:w10="urn:schemas-microsoft-com:office:word" xmlns:w="http://schemas.openxmlformats.org/wordprocessingml/2006/main" xmlns:w14="http://schemas.microsoft.com/office/word/2010/wordml" xmlns:w15="http://schemas.microsoft.com/office/word/2012/wordml" xmlns:w16cex="http://schemas.microsoft.com/office/word/2018/wordml/cex" xmlns:w16cid="http://schemas.microsoft.com/office/word/2016/wordml/cid" xmlns:w16="http://schemas.microsoft.com/office/word/2018/wordml" xmlns:w16du="http://schemas.microsoft.com/office/word/2023/wordml/word16du" xmlns:w16sdtdh="http://schemas.microsoft.com/office/word/2020/wordml/sdtdatahash" xmlns:w16sdtfl="http://schemas.microsoft.com/office/word/2024/wordml/sdtformatlock" xmlns:w16se="http://schemas.microsoft.com/office/word/2015/wordml/symex" xmlns:wpg="http://schemas.microsoft.com/office/word/2010/wordprocessingGroup" xmlns:wpi="http://schemas.microsoft.com/office/word/2010/wordprocessingInk" xmlns:wne="http://schemas.microsoft.com/office/word/2006/wordml" xmlns:wps="http://schemas.microsoft.com/office/word/2010/wordprocessingShape" mc:Ignorable="w14 w15 w16se w16cid w16 w16cex w16sdtdh w16sdtfl w16du wp14">
   <w:sdt>
     <w:sdtPr>
       <w:id w:val="466948605"/>
@@ -6786,7 +5283,7 @@
 </file>
 
 <file path=word/footer3.xml><?xml version="1.0" encoding="utf-8"?>
-<w:ftr xmlns:wpc="http://schemas.microsoft.com/office/word/2010/wordprocessingCanvas" xmlns:cx="http://schemas.microsoft.com/office/drawing/2014/chartex" xmlns:cx1="http://schemas.microsoft.com/office/drawing/2015/9/8/chartex" xmlns:cx2="http://schemas.microsoft.com/office/drawing/2015/10/21/chartex" xmlns:cx3="http://schemas.microsoft.com/office/drawing/2016/5/9/chartex" xmlns:cx4="http://schemas.microsoft.com/office/drawing/2016/5/10/chartex" xmlns:cx5="http://schemas.microsoft.com/office/drawing/2016/5/11/chartex" xmlns:cx6="http://schemas.microsoft.com/office/drawing/2016/5/12/chartex" xmlns:cx7="http://schemas.microsoft.com/office/drawing/2016/5/13/chartex" xmlns:cx8="http://schemas.microsoft.com/office/drawing/2016/5/14/chartex" xmlns:mc="http://schemas.openxmlformats.org/markup-compatibility/2006" xmlns:aink="http://schemas.microsoft.com/office/drawing/2016/ink" xmlns:am3d="http://schemas.microsoft.com/office/drawing/2017/model3d" xmlns:o="urn:schemas-microsoft-com:office:office" xmlns:oel="http://schemas.microsoft.com/office/2019/extlst" xmlns:r="http://schemas.openxmlformats.org/officeDocument/2006/relationships" xmlns:m="http://schemas.openxmlformats.org/officeDocument/2006/math" xmlns:v="urn:schemas-microsoft-com:vml" xmlns:wp14="http://schemas.microsoft.com/office/word/2010/wordprocessingDrawing" xmlns:wp="http://schemas.openxmlformats.org/drawingml/2006/wordprocessingDrawing" xmlns:w10="urn:schemas-microsoft-com:office:word" xmlns:w="http://schemas.openxmlformats.org/wordprocessingml/2006/main" xmlns:w14="http://schemas.microsoft.com/office/word/2010/wordml" xmlns:w15="http://schemas.microsoft.com/office/word/2012/wordml" xmlns:w16cex="http://schemas.microsoft.com/office/word/2018/wordml/cex" xmlns:w16cid="http://schemas.microsoft.com/office/word/2016/wordml/cid" xmlns:w16="http://schemas.microsoft.com/office/word/2018/wordml" xmlns:w16du="http://schemas.microsoft.com/office/word/2023/wordml/word16du" xmlns:w16sdtdh="http://schemas.microsoft.com/office/word/2020/wordml/sdtdatahash" xmlns:w16se="http://schemas.microsoft.com/office/word/2015/wordml/symex" xmlns:wpg="http://schemas.microsoft.com/office/word/2010/wordprocessingGroup" xmlns:wpi="http://schemas.microsoft.com/office/word/2010/wordprocessingInk" xmlns:wne="http://schemas.microsoft.com/office/word/2006/wordml" xmlns:wps="http://schemas.microsoft.com/office/word/2010/wordprocessingShape" mc:Ignorable="w14 w15 w16se w16cid w16 w16cex w16sdtdh w16du wp14">
+<w:ftr xmlns:wpc="http://schemas.microsoft.com/office/word/2010/wordprocessingCanvas" xmlns:cx="http://schemas.microsoft.com/office/drawing/2014/chartex" xmlns:cx1="http://schemas.microsoft.com/office/drawing/2015/9/8/chartex" xmlns:cx2="http://schemas.microsoft.com/office/drawing/2015/10/21/chartex" xmlns:cx3="http://schemas.microsoft.com/office/drawing/2016/5/9/chartex" xmlns:cx4="http://schemas.microsoft.com/office/drawing/2016/5/10/chartex" xmlns:cx5="http://schemas.microsoft.com/office/drawing/2016/5/11/chartex" xmlns:cx6="http://schemas.microsoft.com/office/drawing/2016/5/12/chartex" xmlns:cx7="http://schemas.microsoft.com/office/drawing/2016/5/13/chartex" xmlns:cx8="http://schemas.microsoft.com/office/drawing/2016/5/14/chartex" xmlns:mc="http://schemas.openxmlformats.org/markup-compatibility/2006" xmlns:aink="http://schemas.microsoft.com/office/drawing/2016/ink" xmlns:am3d="http://schemas.microsoft.com/office/drawing/2017/model3d" xmlns:o="urn:schemas-microsoft-com:office:office" xmlns:oel="http://schemas.microsoft.com/office/2019/extlst" xmlns:r="http://schemas.openxmlformats.org/officeDocument/2006/relationships" xmlns:m="http://schemas.openxmlformats.org/officeDocument/2006/math" xmlns:v="urn:schemas-microsoft-com:vml" xmlns:wp14="http://schemas.microsoft.com/office/word/2010/wordprocessingDrawing" xmlns:wp="http://schemas.openxmlformats.org/drawingml/2006/wordprocessingDrawing" xmlns:w10="urn:schemas-microsoft-com:office:word" xmlns:w="http://schemas.openxmlformats.org/wordprocessingml/2006/main" xmlns:w14="http://schemas.microsoft.com/office/word/2010/wordml" xmlns:w15="http://schemas.microsoft.com/office/word/2012/wordml" xmlns:w16cex="http://schemas.microsoft.com/office/word/2018/wordml/cex" xmlns:w16cid="http://schemas.microsoft.com/office/word/2016/wordml/cid" xmlns:w16="http://schemas.microsoft.com/office/word/2018/wordml" xmlns:w16du="http://schemas.microsoft.com/office/word/2023/wordml/word16du" xmlns:w16sdtdh="http://schemas.microsoft.com/office/word/2020/wordml/sdtdatahash" xmlns:w16sdtfl="http://schemas.microsoft.com/office/word/2024/wordml/sdtformatlock" xmlns:w16se="http://schemas.microsoft.com/office/word/2015/wordml/symex" xmlns:wpg="http://schemas.microsoft.com/office/word/2010/wordprocessingGroup" xmlns:wpi="http://schemas.microsoft.com/office/word/2010/wordprocessingInk" xmlns:wne="http://schemas.microsoft.com/office/word/2006/wordml" xmlns:wps="http://schemas.microsoft.com/office/word/2010/wordprocessingShape" mc:Ignorable="w14 w15 w16se w16cid w16 w16cex w16sdtdh w16sdtfl w16du wp14">
   <w:p>
     <w:pPr>
       <w:pStyle w:val="Footer"/>
@@ -6796,7 +5293,7 @@
 </file>
 
 <file path=word/footnotes.xml><?xml version="1.0" encoding="utf-8"?>
-<w:footnotes xmlns:wpc="http://schemas.microsoft.com/office/word/2010/wordprocessingCanvas" xmlns:cx="http://schemas.microsoft.com/office/drawing/2014/chartex" xmlns:cx1="http://schemas.microsoft.com/office/drawing/2015/9/8/chartex" xmlns:cx2="http://schemas.microsoft.com/office/drawing/2015/10/21/chartex" xmlns:cx3="http://schemas.microsoft.com/office/drawing/2016/5/9/chartex" xmlns:cx4="http://schemas.microsoft.com/office/drawing/2016/5/10/chartex" xmlns:cx5="http://schemas.microsoft.com/office/drawing/2016/5/11/chartex" xmlns:cx6="http://schemas.microsoft.com/office/drawing/2016/5/12/chartex" xmlns:cx7="http://schemas.microsoft.com/office/drawing/2016/5/13/chartex" xmlns:cx8="http://schemas.microsoft.com/office/drawing/2016/5/14/chartex" xmlns:mc="http://schemas.openxmlformats.org/markup-compatibility/2006" xmlns:aink="http://schemas.microsoft.com/office/drawing/2016/ink" xmlns:am3d="http://schemas.microsoft.com/office/drawing/2017/model3d" xmlns:o="urn:schemas-microsoft-com:office:office" xmlns:oel="http://schemas.microsoft.com/office/2019/extlst" xmlns:r="http://schemas.openxmlformats.org/officeDocument/2006/relationships" xmlns:m="http://schemas.openxmlformats.org/officeDocument/2006/math" xmlns:v="urn:schemas-microsoft-com:vml" xmlns:wp14="http://schemas.microsoft.com/office/word/2010/wordprocessingDrawing" xmlns:wp="http://schemas.openxmlformats.org/drawingml/2006/wordprocessingDrawing" xmlns:w10="urn:schemas-microsoft-com:office:word" xmlns:w="http://schemas.openxmlformats.org/wordprocessingml/2006/main" xmlns:w14="http://schemas.microsoft.com/office/word/2010/wordml" xmlns:w15="http://schemas.microsoft.com/office/word/2012/wordml" xmlns:w16cex="http://schemas.microsoft.com/office/word/2018/wordml/cex" xmlns:w16cid="http://schemas.microsoft.com/office/word/2016/wordml/cid" xmlns:w16="http://schemas.microsoft.com/office/word/2018/wordml" xmlns:w16du="http://schemas.microsoft.com/office/word/2023/wordml/word16du" xmlns:w16sdtdh="http://schemas.microsoft.com/office/word/2020/wordml/sdtdatahash" xmlns:w16se="http://schemas.microsoft.com/office/word/2015/wordml/symex" xmlns:wpg="http://schemas.microsoft.com/office/word/2010/wordprocessingGroup" xmlns:wpi="http://schemas.microsoft.com/office/word/2010/wordprocessingInk" xmlns:wne="http://schemas.microsoft.com/office/word/2006/wordml" xmlns:wps="http://schemas.microsoft.com/office/word/2010/wordprocessingShape" mc:Ignorable="w14 w15 w16se w16cid w16 w16cex w16sdtdh w16du wp14">
+<w:footnotes xmlns:wpc="http://schemas.microsoft.com/office/word/2010/wordprocessingCanvas" xmlns:cx="http://schemas.microsoft.com/office/drawing/2014/chartex" xmlns:cx1="http://schemas.microsoft.com/office/drawing/2015/9/8/chartex" xmlns:cx2="http://schemas.microsoft.com/office/drawing/2015/10/21/chartex" xmlns:cx3="http://schemas.microsoft.com/office/drawing/2016/5/9/chartex" xmlns:cx4="http://schemas.microsoft.com/office/drawing/2016/5/10/chartex" xmlns:cx5="http://schemas.microsoft.com/office/drawing/2016/5/11/chartex" xmlns:cx6="http://schemas.microsoft.com/office/drawing/2016/5/12/chartex" xmlns:cx7="http://schemas.microsoft.com/office/drawing/2016/5/13/chartex" xmlns:cx8="http://schemas.microsoft.com/office/drawing/2016/5/14/chartex" xmlns:mc="http://schemas.openxmlformats.org/markup-compatibility/2006" xmlns:aink="http://schemas.microsoft.com/office/drawing/2016/ink" xmlns:am3d="http://schemas.microsoft.com/office/drawing/2017/model3d" xmlns:o="urn:schemas-microsoft-com:office:office" xmlns:oel="http://schemas.microsoft.com/office/2019/extlst" xmlns:r="http://schemas.openxmlformats.org/officeDocument/2006/relationships" xmlns:m="http://schemas.openxmlformats.org/officeDocument/2006/math" xmlns:v="urn:schemas-microsoft-com:vml" xmlns:wp14="http://schemas.microsoft.com/office/word/2010/wordprocessingDrawing" xmlns:wp="http://schemas.openxmlformats.org/drawingml/2006/wordprocessingDrawing" xmlns:w10="urn:schemas-microsoft-com:office:word" xmlns:w="http://schemas.openxmlformats.org/wordprocessingml/2006/main" xmlns:w14="http://schemas.microsoft.com/office/word/2010/wordml" xmlns:w15="http://schemas.microsoft.com/office/word/2012/wordml" xmlns:w16cex="http://schemas.microsoft.com/office/word/2018/wordml/cex" xmlns:w16cid="http://schemas.microsoft.com/office/word/2016/wordml/cid" xmlns:w16="http://schemas.microsoft.com/office/word/2018/wordml" xmlns:w16du="http://schemas.microsoft.com/office/word/2023/wordml/word16du" xmlns:w16sdtdh="http://schemas.microsoft.com/office/word/2020/wordml/sdtdatahash" xmlns:w16sdtfl="http://schemas.microsoft.com/office/word/2024/wordml/sdtformatlock" xmlns:w16se="http://schemas.microsoft.com/office/word/2015/wordml/symex" xmlns:wpg="http://schemas.microsoft.com/office/word/2010/wordprocessingGroup" xmlns:wpi="http://schemas.microsoft.com/office/word/2010/wordprocessingInk" xmlns:wne="http://schemas.microsoft.com/office/word/2006/wordml" xmlns:wps="http://schemas.microsoft.com/office/word/2010/wordprocessingShape" mc:Ignorable="w14 w15 w16se w16cid w16 w16cex w16sdtdh w16sdtfl w16du wp14">
   <w:footnote w:type="separator" w:id="-1">
     <w:p>
       <w:pPr>
@@ -6821,7 +5318,7 @@
 </file>
 
 <file path=word/header1.xml><?xml version="1.0" encoding="utf-8"?>
-<w:hdr xmlns:wpc="http://schemas.microsoft.com/office/word/2010/wordprocessingCanvas" xmlns:cx="http://schemas.microsoft.com/office/drawing/2014/chartex" xmlns:cx1="http://schemas.microsoft.com/office/drawing/2015/9/8/chartex" xmlns:cx2="http://schemas.microsoft.com/office/drawing/2015/10/21/chartex" xmlns:cx3="http://schemas.microsoft.com/office/drawing/2016/5/9/chartex" xmlns:cx4="http://schemas.microsoft.com/office/drawing/2016/5/10/chartex" xmlns:cx5="http://schemas.microsoft.com/office/drawing/2016/5/11/chartex" xmlns:cx6="http://schemas.microsoft.com/office/drawing/2016/5/12/chartex" xmlns:cx7="http://schemas.microsoft.com/office/drawing/2016/5/13/chartex" xmlns:cx8="http://schemas.microsoft.com/office/drawing/2016/5/14/chartex" xmlns:mc="http://schemas.openxmlformats.org/markup-compatibility/2006" xmlns:aink="http://schemas.microsoft.com/office/drawing/2016/ink" xmlns:am3d="http://schemas.microsoft.com/office/drawing/2017/model3d" xmlns:o="urn:schemas-microsoft-com:office:office" xmlns:oel="http://schemas.microsoft.com/office/2019/extlst" xmlns:r="http://schemas.openxmlformats.org/officeDocument/2006/relationships" xmlns:m="http://schemas.openxmlformats.org/officeDocument/2006/math" xmlns:v="urn:schemas-microsoft-com:vml" xmlns:wp14="http://schemas.microsoft.com/office/word/2010/wordprocessingDrawing" xmlns:wp="http://schemas.openxmlformats.org/drawingml/2006/wordprocessingDrawing" xmlns:w10="urn:schemas-microsoft-com:office:word" xmlns:w="http://schemas.openxmlformats.org/wordprocessingml/2006/main" xmlns:w14="http://schemas.microsoft.com/office/word/2010/wordml" xmlns:w15="http://schemas.microsoft.com/office/word/2012/wordml" xmlns:w16cex="http://schemas.microsoft.com/office/word/2018/wordml/cex" xmlns:w16cid="http://schemas.microsoft.com/office/word/2016/wordml/cid" xmlns:w16="http://schemas.microsoft.com/office/word/2018/wordml" xmlns:w16du="http://schemas.microsoft.com/office/word/2023/wordml/word16du" xmlns:w16sdtdh="http://schemas.microsoft.com/office/word/2020/wordml/sdtdatahash" xmlns:w16se="http://schemas.microsoft.com/office/word/2015/wordml/symex" xmlns:wpg="http://schemas.microsoft.com/office/word/2010/wordprocessingGroup" xmlns:wpi="http://schemas.microsoft.com/office/word/2010/wordprocessingInk" xmlns:wne="http://schemas.microsoft.com/office/word/2006/wordml" xmlns:wps="http://schemas.microsoft.com/office/word/2010/wordprocessingShape" mc:Ignorable="w14 w15 w16se w16cid w16 w16cex w16sdtdh w16du wp14">
+<w:hdr xmlns:wpc="http://schemas.microsoft.com/office/word/2010/wordprocessingCanvas" xmlns:cx="http://schemas.microsoft.com/office/drawing/2014/chartex" xmlns:cx1="http://schemas.microsoft.com/office/drawing/2015/9/8/chartex" xmlns:cx2="http://schemas.microsoft.com/office/drawing/2015/10/21/chartex" xmlns:cx3="http://schemas.microsoft.com/office/drawing/2016/5/9/chartex" xmlns:cx4="http://schemas.microsoft.com/office/drawing/2016/5/10/chartex" xmlns:cx5="http://schemas.microsoft.com/office/drawing/2016/5/11/chartex" xmlns:cx6="http://schemas.microsoft.com/office/drawing/2016/5/12/chartex" xmlns:cx7="http://schemas.microsoft.com/office/drawing/2016/5/13/chartex" xmlns:cx8="http://schemas.microsoft.com/office/drawing/2016/5/14/chartex" xmlns:mc="http://schemas.openxmlformats.org/markup-compatibility/2006" xmlns:aink="http://schemas.microsoft.com/office/drawing/2016/ink" xmlns:am3d="http://schemas.microsoft.com/office/drawing/2017/model3d" xmlns:o="urn:schemas-microsoft-com:office:office" xmlns:oel="http://schemas.microsoft.com/office/2019/extlst" xmlns:r="http://schemas.openxmlformats.org/officeDocument/2006/relationships" xmlns:m="http://schemas.openxmlformats.org/officeDocument/2006/math" xmlns:v="urn:schemas-microsoft-com:vml" xmlns:wp14="http://schemas.microsoft.com/office/word/2010/wordprocessingDrawing" xmlns:wp="http://schemas.openxmlformats.org/drawingml/2006/wordprocessingDrawing" xmlns:w10="urn:schemas-microsoft-com:office:word" xmlns:w="http://schemas.openxmlformats.org/wordprocessingml/2006/main" xmlns:w14="http://schemas.microsoft.com/office/word/2010/wordml" xmlns:w15="http://schemas.microsoft.com/office/word/2012/wordml" xmlns:w16cex="http://schemas.microsoft.com/office/word/2018/wordml/cex" xmlns:w16cid="http://schemas.microsoft.com/office/word/2016/wordml/cid" xmlns:w16="http://schemas.microsoft.com/office/word/2018/wordml" xmlns:w16du="http://schemas.microsoft.com/office/word/2023/wordml/word16du" xmlns:w16sdtdh="http://schemas.microsoft.com/office/word/2020/wordml/sdtdatahash" xmlns:w16sdtfl="http://schemas.microsoft.com/office/word/2024/wordml/sdtformatlock" xmlns:w16se="http://schemas.microsoft.com/office/word/2015/wordml/symex" xmlns:wpg="http://schemas.microsoft.com/office/word/2010/wordprocessingGroup" xmlns:wpi="http://schemas.microsoft.com/office/word/2010/wordprocessingInk" xmlns:wne="http://schemas.microsoft.com/office/word/2006/wordml" xmlns:wps="http://schemas.microsoft.com/office/word/2010/wordprocessingShape" mc:Ignorable="w14 w15 w16se w16cid w16 w16cex w16sdtdh w16sdtfl w16du wp14">
   <w:p>
     <w:pPr>
       <w:pStyle w:val="Header"/>
@@ -6831,7 +5328,7 @@
 </file>
 
 <file path=word/header2.xml><?xml version="1.0" encoding="utf-8"?>
-<w:hdr xmlns:wpc="http://schemas.microsoft.com/office/word/2010/wordprocessingCanvas" xmlns:cx="http://schemas.microsoft.com/office/drawing/2014/chartex" xmlns:cx1="http://schemas.microsoft.com/office/drawing/2015/9/8/chartex" xmlns:cx2="http://schemas.microsoft.com/office/drawing/2015/10/21/chartex" xmlns:cx3="http://schemas.microsoft.com/office/drawing/2016/5/9/chartex" xmlns:cx4="http://schemas.microsoft.com/office/drawing/2016/5/10/chartex" xmlns:cx5="http://schemas.microsoft.com/office/drawing/2016/5/11/chartex" xmlns:cx6="http://schemas.microsoft.com/office/drawing/2016/5/12/chartex" xmlns:cx7="http://schemas.microsoft.com/office/drawing/2016/5/13/chartex" xmlns:cx8="http://schemas.microsoft.com/office/drawing/2016/5/14/chartex" xmlns:mc="http://schemas.openxmlformats.org/markup-compatibility/2006" xmlns:aink="http://schemas.microsoft.com/office/drawing/2016/ink" xmlns:am3d="http://schemas.microsoft.com/office/drawing/2017/model3d" xmlns:o="urn:schemas-microsoft-com:office:office" xmlns:oel="http://schemas.microsoft.com/office/2019/extlst" xmlns:r="http://schemas.openxmlformats.org/officeDocument/2006/relationships" xmlns:m="http://schemas.openxmlformats.org/officeDocument/2006/math" xmlns:v="urn:schemas-microsoft-com:vml" xmlns:wp14="http://schemas.microsoft.com/office/word/2010/wordprocessingDrawing" xmlns:wp="http://schemas.openxmlformats.org/drawingml/2006/wordprocessingDrawing" xmlns:w10="urn:schemas-microsoft-com:office:word" xmlns:w="http://schemas.openxmlformats.org/wordprocessingml/2006/main" xmlns:w14="http://schemas.microsoft.com/office/word/2010/wordml" xmlns:w15="http://schemas.microsoft.com/office/word/2012/wordml" xmlns:w16cex="http://schemas.microsoft.com/office/word/2018/wordml/cex" xmlns:w16cid="http://schemas.microsoft.com/office/word/2016/wordml/cid" xmlns:w16="http://schemas.microsoft.com/office/word/2018/wordml" xmlns:w16du="http://schemas.microsoft.com/office/word/2023/wordml/word16du" xmlns:w16sdtdh="http://schemas.microsoft.com/office/word/2020/wordml/sdtdatahash" xmlns:w16se="http://schemas.microsoft.com/office/word/2015/wordml/symex" xmlns:wpg="http://schemas.microsoft.com/office/word/2010/wordprocessingGroup" xmlns:wpi="http://schemas.microsoft.com/office/word/2010/wordprocessingInk" xmlns:wne="http://schemas.microsoft.com/office/word/2006/wordml" xmlns:wps="http://schemas.microsoft.com/office/word/2010/wordprocessingShape" mc:Ignorable="w14 w15 w16se w16cid w16 w16cex w16sdtdh w16du wp14">
+<w:hdr xmlns:wpc="http://schemas.microsoft.com/office/word/2010/wordprocessingCanvas" xmlns:cx="http://schemas.microsoft.com/office/drawing/2014/chartex" xmlns:cx1="http://schemas.microsoft.com/office/drawing/2015/9/8/chartex" xmlns:cx2="http://schemas.microsoft.com/office/drawing/2015/10/21/chartex" xmlns:cx3="http://schemas.microsoft.com/office/drawing/2016/5/9/chartex" xmlns:cx4="http://schemas.microsoft.com/office/drawing/2016/5/10/chartex" xmlns:cx5="http://schemas.microsoft.com/office/drawing/2016/5/11/chartex" xmlns:cx6="http://schemas.microsoft.com/office/drawing/2016/5/12/chartex" xmlns:cx7="http://schemas.microsoft.com/office/drawing/2016/5/13/chartex" xmlns:cx8="http://schemas.microsoft.com/office/drawing/2016/5/14/chartex" xmlns:mc="http://schemas.openxmlformats.org/markup-compatibility/2006" xmlns:aink="http://schemas.microsoft.com/office/drawing/2016/ink" xmlns:am3d="http://schemas.microsoft.com/office/drawing/2017/model3d" xmlns:o="urn:schemas-microsoft-com:office:office" xmlns:oel="http://schemas.microsoft.com/office/2019/extlst" xmlns:r="http://schemas.openxmlformats.org/officeDocument/2006/relationships" xmlns:m="http://schemas.openxmlformats.org/officeDocument/2006/math" xmlns:v="urn:schemas-microsoft-com:vml" xmlns:wp14="http://schemas.microsoft.com/office/word/2010/wordprocessingDrawing" xmlns:wp="http://schemas.openxmlformats.org/drawingml/2006/wordprocessingDrawing" xmlns:w10="urn:schemas-microsoft-com:office:word" xmlns:w="http://schemas.openxmlformats.org/wordprocessingml/2006/main" xmlns:w14="http://schemas.microsoft.com/office/word/2010/wordml" xmlns:w15="http://schemas.microsoft.com/office/word/2012/wordml" xmlns:w16cex="http://schemas.microsoft.com/office/word/2018/wordml/cex" xmlns:w16cid="http://schemas.microsoft.com/office/word/2016/wordml/cid" xmlns:w16="http://schemas.microsoft.com/office/word/2018/wordml" xmlns:w16du="http://schemas.microsoft.com/office/word/2023/wordml/word16du" xmlns:w16sdtdh="http://schemas.microsoft.com/office/word/2020/wordml/sdtdatahash" xmlns:w16sdtfl="http://schemas.microsoft.com/office/word/2024/wordml/sdtformatlock" xmlns:w16se="http://schemas.microsoft.com/office/word/2015/wordml/symex" xmlns:wpg="http://schemas.microsoft.com/office/word/2010/wordprocessingGroup" xmlns:wpi="http://schemas.microsoft.com/office/word/2010/wordprocessingInk" xmlns:wne="http://schemas.microsoft.com/office/word/2006/wordml" xmlns:wps="http://schemas.microsoft.com/office/word/2010/wordprocessingShape" mc:Ignorable="w14 w15 w16se w16cid w16 w16cex w16sdtdh w16sdtfl w16du wp14">
   <w:p>
     <w:pPr>
       <w:pStyle w:val="Header"/>
@@ -6841,7 +5338,7 @@
 </file>
 
 <file path=word/header3.xml><?xml version="1.0" encoding="utf-8"?>
-<w:hdr xmlns:wpc="http://schemas.microsoft.com/office/word/2010/wordprocessingCanvas" xmlns:cx="http://schemas.microsoft.com/office/drawing/2014/chartex" xmlns:cx1="http://schemas.microsoft.com/office/drawing/2015/9/8/chartex" xmlns:cx2="http://schemas.microsoft.com/office/drawing/2015/10/21/chartex" xmlns:cx3="http://schemas.microsoft.com/office/drawing/2016/5/9/chartex" xmlns:cx4="http://schemas.microsoft.com/office/drawing/2016/5/10/chartex" xmlns:cx5="http://schemas.microsoft.com/office/drawing/2016/5/11/chartex" xmlns:cx6="http://schemas.microsoft.com/office/drawing/2016/5/12/chartex" xmlns:cx7="http://schemas.microsoft.com/office/drawing/2016/5/13/chartex" xmlns:cx8="http://schemas.microsoft.com/office/drawing/2016/5/14/chartex" xmlns:mc="http://schemas.openxmlformats.org/markup-compatibility/2006" xmlns:aink="http://schemas.microsoft.com/office/drawing/2016/ink" xmlns:am3d="http://schemas.microsoft.com/office/drawing/2017/model3d" xmlns:o="urn:schemas-microsoft-com:office:office" xmlns:oel="http://schemas.microsoft.com/office/2019/extlst" xmlns:r="http://schemas.openxmlformats.org/officeDocument/2006/relationships" xmlns:m="http://schemas.openxmlformats.org/officeDocument/2006/math" xmlns:v="urn:schemas-microsoft-com:vml" xmlns:wp14="http://schemas.microsoft.com/office/word/2010/wordprocessingDrawing" xmlns:wp="http://schemas.openxmlformats.org/drawingml/2006/wordprocessingDrawing" xmlns:w10="urn:schemas-microsoft-com:office:word" xmlns:w="http://schemas.openxmlformats.org/wordprocessingml/2006/main" xmlns:w14="http://schemas.microsoft.com/office/word/2010/wordml" xmlns:w15="http://schemas.microsoft.com/office/word/2012/wordml" xmlns:w16cex="http://schemas.microsoft.com/office/word/2018/wordml/cex" xmlns:w16cid="http://schemas.microsoft.com/office/word/2016/wordml/cid" xmlns:w16="http://schemas.microsoft.com/office/word/2018/wordml" xmlns:w16du="http://schemas.microsoft.com/office/word/2023/wordml/word16du" xmlns:w16sdtdh="http://schemas.microsoft.com/office/word/2020/wordml/sdtdatahash" xmlns:w16se="http://schemas.microsoft.com/office/word/2015/wordml/symex" xmlns:wpg="http://schemas.microsoft.com/office/word/2010/wordprocessingGroup" xmlns:wpi="http://schemas.microsoft.com/office/word/2010/wordprocessingInk" xmlns:wne="http://schemas.microsoft.com/office/word/2006/wordml" xmlns:wps="http://schemas.microsoft.com/office/word/2010/wordprocessingShape" mc:Ignorable="w14 w15 w16se w16cid w16 w16cex w16sdtdh w16du wp14">
+<w:hdr xmlns:wpc="http://schemas.microsoft.com/office/word/2010/wordprocessingCanvas" xmlns:cx="http://schemas.microsoft.com/office/drawing/2014/chartex" xmlns:cx1="http://schemas.microsoft.com/office/drawing/2015/9/8/chartex" xmlns:cx2="http://schemas.microsoft.com/office/drawing/2015/10/21/chartex" xmlns:cx3="http://schemas.microsoft.com/office/drawing/2016/5/9/chartex" xmlns:cx4="http://schemas.microsoft.com/office/drawing/2016/5/10/chartex" xmlns:cx5="http://schemas.microsoft.com/office/drawing/2016/5/11/chartex" xmlns:cx6="http://schemas.microsoft.com/office/drawing/2016/5/12/chartex" xmlns:cx7="http://schemas.microsoft.com/office/drawing/2016/5/13/chartex" xmlns:cx8="http://schemas.microsoft.com/office/drawing/2016/5/14/chartex" xmlns:mc="http://schemas.openxmlformats.org/markup-compatibility/2006" xmlns:aink="http://schemas.microsoft.com/office/drawing/2016/ink" xmlns:am3d="http://schemas.microsoft.com/office/drawing/2017/model3d" xmlns:o="urn:schemas-microsoft-com:office:office" xmlns:oel="http://schemas.microsoft.com/office/2019/extlst" xmlns:r="http://schemas.openxmlformats.org/officeDocument/2006/relationships" xmlns:m="http://schemas.openxmlformats.org/officeDocument/2006/math" xmlns:v="urn:schemas-microsoft-com:vml" xmlns:wp14="http://schemas.microsoft.com/office/word/2010/wordprocessingDrawing" xmlns:wp="http://schemas.openxmlformats.org/drawingml/2006/wordprocessingDrawing" xmlns:w10="urn:schemas-microsoft-com:office:word" xmlns:w="http://schemas.openxmlformats.org/wordprocessingml/2006/main" xmlns:w14="http://schemas.microsoft.com/office/word/2010/wordml" xmlns:w15="http://schemas.microsoft.com/office/word/2012/wordml" xmlns:w16cex="http://schemas.microsoft.com/office/word/2018/wordml/cex" xmlns:w16cid="http://schemas.microsoft.com/office/word/2016/wordml/cid" xmlns:w16="http://schemas.microsoft.com/office/word/2018/wordml" xmlns:w16du="http://schemas.microsoft.com/office/word/2023/wordml/word16du" xmlns:w16sdtdh="http://schemas.microsoft.com/office/word/2020/wordml/sdtdatahash" xmlns:w16sdtfl="http://schemas.microsoft.com/office/word/2024/wordml/sdtformatlock" xmlns:w16se="http://schemas.microsoft.com/office/word/2015/wordml/symex" xmlns:wpg="http://schemas.microsoft.com/office/word/2010/wordprocessingGroup" xmlns:wpi="http://schemas.microsoft.com/office/word/2010/wordprocessingInk" xmlns:wne="http://schemas.microsoft.com/office/word/2006/wordml" xmlns:wps="http://schemas.microsoft.com/office/word/2010/wordprocessingShape" mc:Ignorable="w14 w15 w16se w16cid w16 w16cex w16sdtdh w16sdtfl w16du wp14">
   <w:p>
     <w:pPr>
       <w:pStyle w:val="Header"/>
@@ -6851,7 +5348,7 @@
 </file>
 
 <file path=word/numbering.xml><?xml version="1.0" encoding="utf-8"?>
-<w:numbering xmlns:wpc="http://schemas.microsoft.com/office/word/2010/wordprocessingCanvas" xmlns:cx="http://schemas.microsoft.com/office/drawing/2014/chartex" xmlns:cx1="http://schemas.microsoft.com/office/drawing/2015/9/8/chartex" xmlns:cx2="http://schemas.microsoft.com/office/drawing/2015/10/21/chartex" xmlns:cx3="http://schemas.microsoft.com/office/drawing/2016/5/9/chartex" xmlns:cx4="http://schemas.microsoft.com/office/drawing/2016/5/10/chartex" xmlns:cx5="http://schemas.microsoft.com/office/drawing/2016/5/11/chartex" xmlns:cx6="http://schemas.microsoft.com/office/drawing/2016/5/12/chartex" xmlns:cx7="http://schemas.microsoft.com/office/drawing/2016/5/13/chartex" xmlns:cx8="http://schemas.microsoft.com/office/drawing/2016/5/14/chartex" xmlns:mc="http://schemas.openxmlformats.org/markup-compatibility/2006" xmlns:aink="http://schemas.microsoft.com/office/drawing/2016/ink" xmlns:am3d="http://schemas.microsoft.com/office/drawing/2017/model3d" xmlns:o="urn:schemas-microsoft-com:office:office" xmlns:oel="http://schemas.microsoft.com/office/2019/extlst" xmlns:r="http://schemas.openxmlformats.org/officeDocument/2006/relationships" xmlns:m="http://schemas.openxmlformats.org/officeDocument/2006/math" xmlns:v="urn:schemas-microsoft-com:vml" xmlns:wp14="http://schemas.microsoft.com/office/word/2010/wordprocessingDrawing" xmlns:wp="http://schemas.openxmlformats.org/drawingml/2006/wordprocessingDrawing" xmlns:w10="urn:schemas-microsoft-com:office:word" xmlns:w="http://schemas.openxmlformats.org/wordprocessingml/2006/main" xmlns:w14="http://schemas.microsoft.com/office/word/2010/wordml" xmlns:w15="http://schemas.microsoft.com/office/word/2012/wordml" xmlns:w16cex="http://schemas.microsoft.com/office/word/2018/wordml/cex" xmlns:w16cid="http://schemas.microsoft.com/office/word/2016/wordml/cid" xmlns:w16="http://schemas.microsoft.com/office/word/2018/wordml" xmlns:w16du="http://schemas.microsoft.com/office/word/2023/wordml/word16du" xmlns:w16sdtdh="http://schemas.microsoft.com/office/word/2020/wordml/sdtdatahash" xmlns:w16se="http://schemas.microsoft.com/office/word/2015/wordml/symex" xmlns:wpg="http://schemas.microsoft.com/office/word/2010/wordprocessingGroup" xmlns:wpi="http://schemas.microsoft.com/office/word/2010/wordprocessingInk" xmlns:wne="http://schemas.microsoft.com/office/word/2006/wordml" xmlns:wps="http://schemas.microsoft.com/office/word/2010/wordprocessingShape" mc:Ignorable="w14 w15 w16se w16cid w16 w16cex w16sdtdh w16du wp14">
+<w:numbering xmlns:wpc="http://schemas.microsoft.com/office/word/2010/wordprocessingCanvas" xmlns:cx="http://schemas.microsoft.com/office/drawing/2014/chartex" xmlns:cx1="http://schemas.microsoft.com/office/drawing/2015/9/8/chartex" xmlns:cx2="http://schemas.microsoft.com/office/drawing/2015/10/21/chartex" xmlns:cx3="http://schemas.microsoft.com/office/drawing/2016/5/9/chartex" xmlns:cx4="http://schemas.microsoft.com/office/drawing/2016/5/10/chartex" xmlns:cx5="http://schemas.microsoft.com/office/drawing/2016/5/11/chartex" xmlns:cx6="http://schemas.microsoft.com/office/drawing/2016/5/12/chartex" xmlns:cx7="http://schemas.microsoft.com/office/drawing/2016/5/13/chartex" xmlns:cx8="http://schemas.microsoft.com/office/drawing/2016/5/14/chartex" xmlns:mc="http://schemas.openxmlformats.org/markup-compatibility/2006" xmlns:aink="http://schemas.microsoft.com/office/drawing/2016/ink" xmlns:am3d="http://schemas.microsoft.com/office/drawing/2017/model3d" xmlns:o="urn:schemas-microsoft-com:office:office" xmlns:oel="http://schemas.microsoft.com/office/2019/extlst" xmlns:r="http://schemas.openxmlformats.org/officeDocument/2006/relationships" xmlns:m="http://schemas.openxmlformats.org/officeDocument/2006/math" xmlns:v="urn:schemas-microsoft-com:vml" xmlns:wp14="http://schemas.microsoft.com/office/word/2010/wordprocessingDrawing" xmlns:wp="http://schemas.openxmlformats.org/drawingml/2006/wordprocessingDrawing" xmlns:w10="urn:schemas-microsoft-com:office:word" xmlns:w="http://schemas.openxmlformats.org/wordprocessingml/2006/main" xmlns:w14="http://schemas.microsoft.com/office/word/2010/wordml" xmlns:w15="http://schemas.microsoft.com/office/word/2012/wordml" xmlns:w16cex="http://schemas.microsoft.com/office/word/2018/wordml/cex" xmlns:w16cid="http://schemas.microsoft.com/office/word/2016/wordml/cid" xmlns:w16="http://schemas.microsoft.com/office/word/2018/wordml" xmlns:w16du="http://schemas.microsoft.com/office/word/2023/wordml/word16du" xmlns:w16sdtdh="http://schemas.microsoft.com/office/word/2020/wordml/sdtdatahash" xmlns:w16sdtfl="http://schemas.microsoft.com/office/word/2024/wordml/sdtformatlock" xmlns:w16se="http://schemas.microsoft.com/office/word/2015/wordml/symex" xmlns:wpg="http://schemas.microsoft.com/office/word/2010/wordprocessingGroup" xmlns:wpi="http://schemas.microsoft.com/office/word/2010/wordprocessingInk" xmlns:wne="http://schemas.microsoft.com/office/word/2006/wordml" xmlns:wps="http://schemas.microsoft.com/office/word/2010/wordprocessingShape" mc:Ignorable="w14 w15 w16se w16cid w16 w16cex w16sdtdh w16sdtfl w16du wp14">
   <w:abstractNum w:abstractNumId="0" w15:restartNumberingAfterBreak="0">
     <w:nsid w:val="FFFFFF7C"/>
     <w:multiLevelType w:val="singleLevel"/>
@@ -6896,7 +5393,7 @@
 </file>
 
 <file path=word/styles.xml><?xml version="1.0" encoding="utf-8"?>
-<w:styles xmlns:mc="http://schemas.openxmlformats.org/markup-compatibility/2006" xmlns:r="http://schemas.openxmlformats.org/officeDocument/2006/relationships" xmlns:w="http://schemas.openxmlformats.org/wordprocessingml/2006/main" xmlns:w14="http://schemas.microsoft.com/office/word/2010/wordml" xmlns:w15="http://schemas.microsoft.com/office/word/2012/wordml" xmlns:w16cex="http://schemas.microsoft.com/office/word/2018/wordml/cex" xmlns:w16cid="http://schemas.microsoft.com/office/word/2016/wordml/cid" xmlns:w16="http://schemas.microsoft.com/office/word/2018/wordml" xmlns:w16du="http://schemas.microsoft.com/office/word/2023/wordml/word16du" xmlns:w16sdtdh="http://schemas.microsoft.com/office/word/2020/wordml/sdtdatahash" xmlns:w16se="http://schemas.microsoft.com/office/word/2015/wordml/symex" mc:Ignorable="w14 w15 w16se w16cid w16 w16cex w16sdtdh w16du">
+<w:styles xmlns:mc="http://schemas.openxmlformats.org/markup-compatibility/2006" xmlns:r="http://schemas.openxmlformats.org/officeDocument/2006/relationships" xmlns:w="http://schemas.openxmlformats.org/wordprocessingml/2006/main" xmlns:w14="http://schemas.microsoft.com/office/word/2010/wordml" xmlns:w15="http://schemas.microsoft.com/office/word/2012/wordml" xmlns:w16cex="http://schemas.microsoft.com/office/word/2018/wordml/cex" xmlns:w16cid="http://schemas.microsoft.com/office/word/2016/wordml/cid" xmlns:w16="http://schemas.microsoft.com/office/word/2018/wordml" xmlns:w16du="http://schemas.microsoft.com/office/word/2023/wordml/word16du" xmlns:w16sdtdh="http://schemas.microsoft.com/office/word/2020/wordml/sdtdatahash" xmlns:w16sdtfl="http://schemas.microsoft.com/office/word/2024/wordml/sdtformatlock" xmlns:w16se="http://schemas.microsoft.com/office/word/2015/wordml/symex" mc:Ignorable="w14 w15 w16se w16cid w16 w16cex w16sdtdh w16sdtfl w16du">
   <w:docDefaults>
     <w:rPrDefault>
       <w:rPr>
@@ -8125,6 +6622,7 @@
     <w:name w:val="Table Contents"/>
     <w:basedOn w:val="Normal"/>
     <w:qFormat/>
+    <w:rsid w:val="004A7AEF"/>
     <w:pPr>
       <w:suppressLineNumbers/>
     </w:pPr>

</xml_diff>